<commit_message>
Even More Updated Report
</commit_message>
<xml_diff>
--- a/appReport.docx
+++ b/appReport.docx
@@ -1930,8 +1930,6 @@
         </w:rPr>
         <w:t>5</w:t>
       </w:r>
-      <w:bookmarkStart w:id="0" w:name="_GoBack"/>
-      <w:bookmarkEnd w:id="0"/>
     </w:p>
     <w:p>
       <w:pPr>
@@ -5614,13 +5612,7 @@
               <w:rPr>
                 <w:rFonts w:ascii="Times New Roman" w:hAnsi="Times New Roman" w:cs="Times New Roman"/>
               </w:rPr>
-              <w:t xml:space="preserve">User wants to select </w:t>
-            </w:r>
-            <w:r>
-              <w:rPr>
-                <w:rFonts w:ascii="Times New Roman" w:hAnsi="Times New Roman" w:cs="Times New Roman"/>
-              </w:rPr>
-              <w:t>a quiz to do based on their age and level.</w:t>
+              <w:t>User wants to select a quiz to do based on their age and level.</w:t>
             </w:r>
           </w:p>
         </w:tc>
@@ -6240,14 +6232,7 @@
           <w:rFonts w:ascii="Times New Roman" w:hAnsi="Times New Roman" w:cs="Times New Roman"/>
           <w:b/>
         </w:rPr>
-        <w:t>5</w:t>
-      </w:r>
-      <w:r>
-        <w:rPr>
-          <w:rFonts w:ascii="Times New Roman" w:hAnsi="Times New Roman" w:cs="Times New Roman"/>
-          <w:b/>
-        </w:rPr>
-        <w:t>.1 Preliminary Design</w:t>
+        <w:t>5.1 Preliminary Design</w:t>
       </w:r>
     </w:p>
     <w:p>
@@ -6313,14 +6298,7 @@
           <w:rFonts w:ascii="Times New Roman" w:hAnsi="Times New Roman" w:cs="Times New Roman"/>
           <w:b/>
         </w:rPr>
-        <w:t>5.</w:t>
-      </w:r>
-      <w:r>
-        <w:rPr>
-          <w:rFonts w:ascii="Times New Roman" w:hAnsi="Times New Roman" w:cs="Times New Roman"/>
-          <w:b/>
-        </w:rPr>
-        <w:t>2 User Effort Estimation</w:t>
+        <w:t>5.2 User Effort Estimation</w:t>
       </w:r>
     </w:p>
     <w:p>
@@ -6642,9 +6620,1214 @@
     </w:p>
     <w:p>
       <w:pPr>
+        <w:pStyle w:val="ListParagraph"/>
+        <w:numPr>
+          <w:ilvl w:val="0"/>
+          <w:numId w:val="3"/>
+        </w:numPr>
+        <w:rPr>
+          <w:rFonts w:ascii="Times New Roman" w:hAnsi="Times New Roman" w:cs="Times New Roman"/>
+          <w:b/>
+        </w:rPr>
+      </w:pPr>
+      <w:r>
+        <w:rPr>
+          <w:rFonts w:ascii="Times New Roman" w:hAnsi="Times New Roman" w:cs="Times New Roman"/>
+          <w:b/>
+        </w:rPr>
+        <w:t>Plan of Work</w:t>
+      </w:r>
+    </w:p>
+    <w:p>
+      <w:pPr>
+        <w:ind w:left="360"/>
+        <w:jc w:val="both"/>
         <w:rPr>
           <w:rFonts w:ascii="Times New Roman" w:hAnsi="Times New Roman" w:cs="Times New Roman"/>
           <w:i/>
+        </w:rPr>
+      </w:pPr>
+      <w:r>
+        <w:rPr>
+          <w:rFonts w:ascii="Times New Roman" w:hAnsi="Times New Roman" w:cs="Times New Roman"/>
+          <w:i/>
+        </w:rPr>
+        <w:t>Preferably, you should use Gantt charts for plannin</w:t>
+      </w:r>
+      <w:r>
+        <w:rPr>
+          <w:rFonts w:ascii="Times New Roman" w:hAnsi="Times New Roman" w:cs="Times New Roman"/>
+          <w:i/>
+        </w:rPr>
+        <w:t xml:space="preserve">g and scheduling your project. </w:t>
+      </w:r>
+      <w:r>
+        <w:rPr>
+          <w:rFonts w:ascii="Times New Roman" w:hAnsi="Times New Roman" w:cs="Times New Roman"/>
+          <w:i/>
+        </w:rPr>
+        <w:t>Also include the product ownership description from your project proposal, and provide the breakdown of responsibilities: what each member did so far, is currently doing, will do in the future, including management and coordination activities.</w:t>
+      </w:r>
+      <w:bookmarkStart w:id="0" w:name="_GoBack"/>
+      <w:bookmarkEnd w:id="0"/>
+    </w:p>
+    <w:tbl>
+      <w:tblPr>
+        <w:tblStyle w:val="TableGrid"/>
+        <w:tblW w:w="0" w:type="auto"/>
+        <w:tblInd w:w="0" w:type="dxa"/>
+        <w:tblLook w:val="04A0" w:firstRow="1" w:lastRow="0" w:firstColumn="1" w:lastColumn="0" w:noHBand="0" w:noVBand="1"/>
+      </w:tblPr>
+      <w:tblGrid>
+        <w:gridCol w:w="3114"/>
+        <w:gridCol w:w="795"/>
+        <w:gridCol w:w="718"/>
+        <w:gridCol w:w="718"/>
+        <w:gridCol w:w="718"/>
+        <w:gridCol w:w="718"/>
+        <w:gridCol w:w="718"/>
+        <w:gridCol w:w="718"/>
+        <w:gridCol w:w="799"/>
+      </w:tblGrid>
+      <w:tr>
+        <w:tc>
+          <w:tcPr>
+            <w:tcW w:w="3114" w:type="dxa"/>
+            <w:vMerge w:val="restart"/>
+          </w:tcPr>
+          <w:p>
+            <w:pPr>
+              <w:rPr>
+                <w:rFonts w:ascii="Times New Roman" w:hAnsi="Times New Roman" w:cs="Times New Roman"/>
+                <w:b/>
+              </w:rPr>
+            </w:pPr>
+          </w:p>
+          <w:p>
+            <w:pPr>
+              <w:rPr>
+                <w:rFonts w:ascii="Times New Roman" w:hAnsi="Times New Roman" w:cs="Times New Roman"/>
+                <w:b/>
+              </w:rPr>
+            </w:pPr>
+            <w:r>
+              <w:rPr>
+                <w:rFonts w:ascii="Times New Roman" w:hAnsi="Times New Roman" w:cs="Times New Roman"/>
+                <w:b/>
+              </w:rPr>
+              <w:t>Project Deliverables</w:t>
+            </w:r>
+          </w:p>
+        </w:tc>
+        <w:tc>
+          <w:tcPr>
+            <w:tcW w:w="5902" w:type="dxa"/>
+            <w:gridSpan w:val="8"/>
+          </w:tcPr>
+          <w:p>
+            <w:pPr>
+              <w:jc w:val="center"/>
+              <w:rPr>
+                <w:rFonts w:ascii="Times New Roman" w:hAnsi="Times New Roman" w:cs="Times New Roman"/>
+                <w:b/>
+              </w:rPr>
+            </w:pPr>
+            <w:r>
+              <w:rPr>
+                <w:rFonts w:ascii="Times New Roman" w:hAnsi="Times New Roman" w:cs="Times New Roman"/>
+                <w:b/>
+              </w:rPr>
+              <w:t>Week beginning:</w:t>
+            </w:r>
+          </w:p>
+        </w:tc>
+      </w:tr>
+      <w:tr>
+        <w:tc>
+          <w:tcPr>
+            <w:tcW w:w="3114" w:type="dxa"/>
+            <w:vMerge/>
+          </w:tcPr>
+          <w:p>
+            <w:pPr>
+              <w:rPr>
+                <w:rFonts w:ascii="Times New Roman" w:hAnsi="Times New Roman" w:cs="Times New Roman"/>
+              </w:rPr>
+            </w:pPr>
+          </w:p>
+        </w:tc>
+        <w:tc>
+          <w:tcPr>
+            <w:tcW w:w="795" w:type="dxa"/>
+          </w:tcPr>
+          <w:p>
+            <w:pPr>
+              <w:jc w:val="both"/>
+              <w:rPr>
+                <w:rFonts w:ascii="Times New Roman" w:hAnsi="Times New Roman" w:cs="Times New Roman"/>
+              </w:rPr>
+            </w:pPr>
+            <w:r>
+              <w:rPr>
+                <w:rFonts w:ascii="Times New Roman" w:hAnsi="Times New Roman" w:cs="Times New Roman"/>
+              </w:rPr>
+              <w:t>02/03</w:t>
+            </w:r>
+          </w:p>
+        </w:tc>
+        <w:tc>
+          <w:tcPr>
+            <w:tcW w:w="718" w:type="dxa"/>
+          </w:tcPr>
+          <w:p>
+            <w:pPr>
+              <w:jc w:val="both"/>
+              <w:rPr>
+                <w:rFonts w:ascii="Times New Roman" w:hAnsi="Times New Roman" w:cs="Times New Roman"/>
+              </w:rPr>
+            </w:pPr>
+            <w:r>
+              <w:rPr>
+                <w:rFonts w:ascii="Times New Roman" w:hAnsi="Times New Roman" w:cs="Times New Roman"/>
+              </w:rPr>
+              <w:t>09/03</w:t>
+            </w:r>
+          </w:p>
+        </w:tc>
+        <w:tc>
+          <w:tcPr>
+            <w:tcW w:w="718" w:type="dxa"/>
+          </w:tcPr>
+          <w:p>
+            <w:pPr>
+              <w:jc w:val="both"/>
+              <w:rPr>
+                <w:rFonts w:ascii="Times New Roman" w:hAnsi="Times New Roman" w:cs="Times New Roman"/>
+              </w:rPr>
+            </w:pPr>
+            <w:r>
+              <w:rPr>
+                <w:rFonts w:ascii="Times New Roman" w:hAnsi="Times New Roman" w:cs="Times New Roman"/>
+              </w:rPr>
+              <w:t>16/03</w:t>
+            </w:r>
+          </w:p>
+        </w:tc>
+        <w:tc>
+          <w:tcPr>
+            <w:tcW w:w="718" w:type="dxa"/>
+          </w:tcPr>
+          <w:p>
+            <w:pPr>
+              <w:jc w:val="both"/>
+              <w:rPr>
+                <w:rFonts w:ascii="Times New Roman" w:hAnsi="Times New Roman" w:cs="Times New Roman"/>
+              </w:rPr>
+            </w:pPr>
+            <w:r>
+              <w:rPr>
+                <w:rFonts w:ascii="Times New Roman" w:hAnsi="Times New Roman" w:cs="Times New Roman"/>
+              </w:rPr>
+              <w:t>23/03</w:t>
+            </w:r>
+          </w:p>
+        </w:tc>
+        <w:tc>
+          <w:tcPr>
+            <w:tcW w:w="718" w:type="dxa"/>
+          </w:tcPr>
+          <w:p>
+            <w:pPr>
+              <w:jc w:val="both"/>
+              <w:rPr>
+                <w:rFonts w:ascii="Times New Roman" w:hAnsi="Times New Roman" w:cs="Times New Roman"/>
+              </w:rPr>
+            </w:pPr>
+            <w:r>
+              <w:rPr>
+                <w:rFonts w:ascii="Times New Roman" w:hAnsi="Times New Roman" w:cs="Times New Roman"/>
+              </w:rPr>
+              <w:t>30/03</w:t>
+            </w:r>
+          </w:p>
+        </w:tc>
+        <w:tc>
+          <w:tcPr>
+            <w:tcW w:w="718" w:type="dxa"/>
+          </w:tcPr>
+          <w:p>
+            <w:pPr>
+              <w:jc w:val="both"/>
+              <w:rPr>
+                <w:rFonts w:ascii="Times New Roman" w:hAnsi="Times New Roman" w:cs="Times New Roman"/>
+              </w:rPr>
+            </w:pPr>
+            <w:r>
+              <w:rPr>
+                <w:rFonts w:ascii="Times New Roman" w:hAnsi="Times New Roman" w:cs="Times New Roman"/>
+              </w:rPr>
+              <w:t>06/04</w:t>
+            </w:r>
+          </w:p>
+        </w:tc>
+        <w:tc>
+          <w:tcPr>
+            <w:tcW w:w="718" w:type="dxa"/>
+          </w:tcPr>
+          <w:p>
+            <w:pPr>
+              <w:jc w:val="both"/>
+              <w:rPr>
+                <w:rFonts w:ascii="Times New Roman" w:hAnsi="Times New Roman" w:cs="Times New Roman"/>
+              </w:rPr>
+            </w:pPr>
+            <w:r>
+              <w:rPr>
+                <w:rFonts w:ascii="Times New Roman" w:hAnsi="Times New Roman" w:cs="Times New Roman"/>
+              </w:rPr>
+              <w:t>13/04</w:t>
+            </w:r>
+          </w:p>
+        </w:tc>
+        <w:tc>
+          <w:tcPr>
+            <w:tcW w:w="799" w:type="dxa"/>
+          </w:tcPr>
+          <w:p>
+            <w:pPr>
+              <w:jc w:val="both"/>
+              <w:rPr>
+                <w:rFonts w:ascii="Times New Roman" w:hAnsi="Times New Roman" w:cs="Times New Roman"/>
+              </w:rPr>
+            </w:pPr>
+            <w:r>
+              <w:rPr>
+                <w:rFonts w:ascii="Times New Roman" w:hAnsi="Times New Roman" w:cs="Times New Roman"/>
+              </w:rPr>
+              <w:t>20/04</w:t>
+            </w:r>
+          </w:p>
+        </w:tc>
+      </w:tr>
+      <w:tr>
+        <w:tc>
+          <w:tcPr>
+            <w:tcW w:w="3114" w:type="dxa"/>
+          </w:tcPr>
+          <w:p>
+            <w:pPr>
+              <w:rPr>
+                <w:rFonts w:ascii="Times New Roman" w:hAnsi="Times New Roman" w:cs="Times New Roman"/>
+              </w:rPr>
+            </w:pPr>
+            <w:r>
+              <w:rPr>
+                <w:rFonts w:ascii="Times New Roman" w:hAnsi="Times New Roman" w:cs="Times New Roman"/>
+              </w:rPr>
+              <w:t>Customer Statement of Requirements</w:t>
+            </w:r>
+          </w:p>
+        </w:tc>
+        <w:tc>
+          <w:tcPr>
+            <w:tcW w:w="795" w:type="dxa"/>
+            <w:shd w:val="clear" w:color="auto" w:fill="00B050"/>
+          </w:tcPr>
+          <w:p>
+            <w:pPr>
+              <w:jc w:val="both"/>
+              <w:rPr>
+                <w:rFonts w:ascii="Times New Roman" w:hAnsi="Times New Roman" w:cs="Times New Roman"/>
+              </w:rPr>
+            </w:pPr>
+          </w:p>
+        </w:tc>
+        <w:tc>
+          <w:tcPr>
+            <w:tcW w:w="718" w:type="dxa"/>
+          </w:tcPr>
+          <w:p>
+            <w:pPr>
+              <w:jc w:val="both"/>
+              <w:rPr>
+                <w:rFonts w:ascii="Times New Roman" w:hAnsi="Times New Roman" w:cs="Times New Roman"/>
+              </w:rPr>
+            </w:pPr>
+          </w:p>
+        </w:tc>
+        <w:tc>
+          <w:tcPr>
+            <w:tcW w:w="718" w:type="dxa"/>
+          </w:tcPr>
+          <w:p>
+            <w:pPr>
+              <w:jc w:val="both"/>
+              <w:rPr>
+                <w:rFonts w:ascii="Times New Roman" w:hAnsi="Times New Roman" w:cs="Times New Roman"/>
+              </w:rPr>
+            </w:pPr>
+          </w:p>
+        </w:tc>
+        <w:tc>
+          <w:tcPr>
+            <w:tcW w:w="718" w:type="dxa"/>
+          </w:tcPr>
+          <w:p>
+            <w:pPr>
+              <w:jc w:val="both"/>
+              <w:rPr>
+                <w:rFonts w:ascii="Times New Roman" w:hAnsi="Times New Roman" w:cs="Times New Roman"/>
+              </w:rPr>
+            </w:pPr>
+          </w:p>
+        </w:tc>
+        <w:tc>
+          <w:tcPr>
+            <w:tcW w:w="718" w:type="dxa"/>
+          </w:tcPr>
+          <w:p>
+            <w:pPr>
+              <w:jc w:val="both"/>
+              <w:rPr>
+                <w:rFonts w:ascii="Times New Roman" w:hAnsi="Times New Roman" w:cs="Times New Roman"/>
+              </w:rPr>
+            </w:pPr>
+          </w:p>
+        </w:tc>
+        <w:tc>
+          <w:tcPr>
+            <w:tcW w:w="718" w:type="dxa"/>
+          </w:tcPr>
+          <w:p>
+            <w:pPr>
+              <w:jc w:val="both"/>
+              <w:rPr>
+                <w:rFonts w:ascii="Times New Roman" w:hAnsi="Times New Roman" w:cs="Times New Roman"/>
+              </w:rPr>
+            </w:pPr>
+          </w:p>
+        </w:tc>
+        <w:tc>
+          <w:tcPr>
+            <w:tcW w:w="718" w:type="dxa"/>
+          </w:tcPr>
+          <w:p>
+            <w:pPr>
+              <w:jc w:val="both"/>
+              <w:rPr>
+                <w:rFonts w:ascii="Times New Roman" w:hAnsi="Times New Roman" w:cs="Times New Roman"/>
+              </w:rPr>
+            </w:pPr>
+          </w:p>
+        </w:tc>
+        <w:tc>
+          <w:tcPr>
+            <w:tcW w:w="799" w:type="dxa"/>
+          </w:tcPr>
+          <w:p>
+            <w:pPr>
+              <w:jc w:val="both"/>
+              <w:rPr>
+                <w:rFonts w:ascii="Times New Roman" w:hAnsi="Times New Roman" w:cs="Times New Roman"/>
+              </w:rPr>
+            </w:pPr>
+          </w:p>
+        </w:tc>
+      </w:tr>
+      <w:tr>
+        <w:tc>
+          <w:tcPr>
+            <w:tcW w:w="3114" w:type="dxa"/>
+          </w:tcPr>
+          <w:p>
+            <w:pPr>
+              <w:rPr>
+                <w:rFonts w:ascii="Times New Roman" w:hAnsi="Times New Roman" w:cs="Times New Roman"/>
+              </w:rPr>
+            </w:pPr>
+            <w:r>
+              <w:rPr>
+                <w:rFonts w:ascii="Times New Roman" w:hAnsi="Times New Roman" w:cs="Times New Roman"/>
+              </w:rPr>
+              <w:t>System Requirements</w:t>
+            </w:r>
+          </w:p>
+        </w:tc>
+        <w:tc>
+          <w:tcPr>
+            <w:tcW w:w="795" w:type="dxa"/>
+            <w:shd w:val="clear" w:color="auto" w:fill="00B050"/>
+          </w:tcPr>
+          <w:p>
+            <w:pPr>
+              <w:jc w:val="both"/>
+              <w:rPr>
+                <w:rFonts w:ascii="Times New Roman" w:hAnsi="Times New Roman" w:cs="Times New Roman"/>
+              </w:rPr>
+            </w:pPr>
+          </w:p>
+        </w:tc>
+        <w:tc>
+          <w:tcPr>
+            <w:tcW w:w="718" w:type="dxa"/>
+            <w:shd w:val="clear" w:color="auto" w:fill="00B050"/>
+          </w:tcPr>
+          <w:p>
+            <w:pPr>
+              <w:jc w:val="both"/>
+              <w:rPr>
+                <w:rFonts w:ascii="Times New Roman" w:hAnsi="Times New Roman" w:cs="Times New Roman"/>
+              </w:rPr>
+            </w:pPr>
+          </w:p>
+        </w:tc>
+        <w:tc>
+          <w:tcPr>
+            <w:tcW w:w="718" w:type="dxa"/>
+          </w:tcPr>
+          <w:p>
+            <w:pPr>
+              <w:jc w:val="both"/>
+              <w:rPr>
+                <w:rFonts w:ascii="Times New Roman" w:hAnsi="Times New Roman" w:cs="Times New Roman"/>
+              </w:rPr>
+            </w:pPr>
+          </w:p>
+        </w:tc>
+        <w:tc>
+          <w:tcPr>
+            <w:tcW w:w="718" w:type="dxa"/>
+          </w:tcPr>
+          <w:p>
+            <w:pPr>
+              <w:jc w:val="both"/>
+              <w:rPr>
+                <w:rFonts w:ascii="Times New Roman" w:hAnsi="Times New Roman" w:cs="Times New Roman"/>
+              </w:rPr>
+            </w:pPr>
+          </w:p>
+        </w:tc>
+        <w:tc>
+          <w:tcPr>
+            <w:tcW w:w="718" w:type="dxa"/>
+          </w:tcPr>
+          <w:p>
+            <w:pPr>
+              <w:jc w:val="both"/>
+              <w:rPr>
+                <w:rFonts w:ascii="Times New Roman" w:hAnsi="Times New Roman" w:cs="Times New Roman"/>
+              </w:rPr>
+            </w:pPr>
+          </w:p>
+        </w:tc>
+        <w:tc>
+          <w:tcPr>
+            <w:tcW w:w="718" w:type="dxa"/>
+          </w:tcPr>
+          <w:p>
+            <w:pPr>
+              <w:jc w:val="both"/>
+              <w:rPr>
+                <w:rFonts w:ascii="Times New Roman" w:hAnsi="Times New Roman" w:cs="Times New Roman"/>
+              </w:rPr>
+            </w:pPr>
+          </w:p>
+        </w:tc>
+        <w:tc>
+          <w:tcPr>
+            <w:tcW w:w="718" w:type="dxa"/>
+          </w:tcPr>
+          <w:p>
+            <w:pPr>
+              <w:jc w:val="both"/>
+              <w:rPr>
+                <w:rFonts w:ascii="Times New Roman" w:hAnsi="Times New Roman" w:cs="Times New Roman"/>
+              </w:rPr>
+            </w:pPr>
+          </w:p>
+        </w:tc>
+        <w:tc>
+          <w:tcPr>
+            <w:tcW w:w="799" w:type="dxa"/>
+          </w:tcPr>
+          <w:p>
+            <w:pPr>
+              <w:jc w:val="both"/>
+              <w:rPr>
+                <w:rFonts w:ascii="Times New Roman" w:hAnsi="Times New Roman" w:cs="Times New Roman"/>
+              </w:rPr>
+            </w:pPr>
+          </w:p>
+        </w:tc>
+      </w:tr>
+      <w:tr>
+        <w:tc>
+          <w:tcPr>
+            <w:tcW w:w="3114" w:type="dxa"/>
+          </w:tcPr>
+          <w:p>
+            <w:pPr>
+              <w:rPr>
+                <w:rFonts w:ascii="Times New Roman" w:hAnsi="Times New Roman" w:cs="Times New Roman"/>
+              </w:rPr>
+            </w:pPr>
+            <w:r>
+              <w:rPr>
+                <w:rFonts w:ascii="Times New Roman" w:hAnsi="Times New Roman" w:cs="Times New Roman"/>
+              </w:rPr>
+              <w:t>Functional Requirements Specification</w:t>
+            </w:r>
+          </w:p>
+        </w:tc>
+        <w:tc>
+          <w:tcPr>
+            <w:tcW w:w="795" w:type="dxa"/>
+          </w:tcPr>
+          <w:p>
+            <w:pPr>
+              <w:jc w:val="both"/>
+              <w:rPr>
+                <w:rFonts w:ascii="Times New Roman" w:hAnsi="Times New Roman" w:cs="Times New Roman"/>
+              </w:rPr>
+            </w:pPr>
+          </w:p>
+        </w:tc>
+        <w:tc>
+          <w:tcPr>
+            <w:tcW w:w="718" w:type="dxa"/>
+          </w:tcPr>
+          <w:p>
+            <w:pPr>
+              <w:jc w:val="both"/>
+              <w:rPr>
+                <w:rFonts w:ascii="Times New Roman" w:hAnsi="Times New Roman" w:cs="Times New Roman"/>
+              </w:rPr>
+            </w:pPr>
+          </w:p>
+        </w:tc>
+        <w:tc>
+          <w:tcPr>
+            <w:tcW w:w="718" w:type="dxa"/>
+            <w:shd w:val="clear" w:color="auto" w:fill="00B050"/>
+          </w:tcPr>
+          <w:p>
+            <w:pPr>
+              <w:jc w:val="both"/>
+              <w:rPr>
+                <w:rFonts w:ascii="Times New Roman" w:hAnsi="Times New Roman" w:cs="Times New Roman"/>
+              </w:rPr>
+            </w:pPr>
+          </w:p>
+        </w:tc>
+        <w:tc>
+          <w:tcPr>
+            <w:tcW w:w="718" w:type="dxa"/>
+            <w:shd w:val="clear" w:color="auto" w:fill="00B050"/>
+          </w:tcPr>
+          <w:p>
+            <w:pPr>
+              <w:jc w:val="both"/>
+              <w:rPr>
+                <w:rFonts w:ascii="Times New Roman" w:hAnsi="Times New Roman" w:cs="Times New Roman"/>
+              </w:rPr>
+            </w:pPr>
+          </w:p>
+        </w:tc>
+        <w:tc>
+          <w:tcPr>
+            <w:tcW w:w="718" w:type="dxa"/>
+          </w:tcPr>
+          <w:p>
+            <w:pPr>
+              <w:jc w:val="both"/>
+              <w:rPr>
+                <w:rFonts w:ascii="Times New Roman" w:hAnsi="Times New Roman" w:cs="Times New Roman"/>
+              </w:rPr>
+            </w:pPr>
+          </w:p>
+        </w:tc>
+        <w:tc>
+          <w:tcPr>
+            <w:tcW w:w="718" w:type="dxa"/>
+          </w:tcPr>
+          <w:p>
+            <w:pPr>
+              <w:jc w:val="both"/>
+              <w:rPr>
+                <w:rFonts w:ascii="Times New Roman" w:hAnsi="Times New Roman" w:cs="Times New Roman"/>
+              </w:rPr>
+            </w:pPr>
+          </w:p>
+        </w:tc>
+        <w:tc>
+          <w:tcPr>
+            <w:tcW w:w="718" w:type="dxa"/>
+          </w:tcPr>
+          <w:p>
+            <w:pPr>
+              <w:jc w:val="both"/>
+              <w:rPr>
+                <w:rFonts w:ascii="Times New Roman" w:hAnsi="Times New Roman" w:cs="Times New Roman"/>
+              </w:rPr>
+            </w:pPr>
+          </w:p>
+        </w:tc>
+        <w:tc>
+          <w:tcPr>
+            <w:tcW w:w="799" w:type="dxa"/>
+          </w:tcPr>
+          <w:p>
+            <w:pPr>
+              <w:jc w:val="both"/>
+              <w:rPr>
+                <w:rFonts w:ascii="Times New Roman" w:hAnsi="Times New Roman" w:cs="Times New Roman"/>
+              </w:rPr>
+            </w:pPr>
+          </w:p>
+        </w:tc>
+      </w:tr>
+      <w:tr>
+        <w:tc>
+          <w:tcPr>
+            <w:tcW w:w="3114" w:type="dxa"/>
+          </w:tcPr>
+          <w:p>
+            <w:pPr>
+              <w:rPr>
+                <w:rFonts w:ascii="Times New Roman" w:hAnsi="Times New Roman" w:cs="Times New Roman"/>
+              </w:rPr>
+            </w:pPr>
+            <w:r>
+              <w:rPr>
+                <w:rFonts w:ascii="Times New Roman" w:hAnsi="Times New Roman" w:cs="Times New Roman"/>
+              </w:rPr>
+              <w:t>User Interface Specification</w:t>
+            </w:r>
+          </w:p>
+        </w:tc>
+        <w:tc>
+          <w:tcPr>
+            <w:tcW w:w="795" w:type="dxa"/>
+          </w:tcPr>
+          <w:p>
+            <w:pPr>
+              <w:jc w:val="both"/>
+              <w:rPr>
+                <w:rFonts w:ascii="Times New Roman" w:hAnsi="Times New Roman" w:cs="Times New Roman"/>
+              </w:rPr>
+            </w:pPr>
+          </w:p>
+        </w:tc>
+        <w:tc>
+          <w:tcPr>
+            <w:tcW w:w="718" w:type="dxa"/>
+          </w:tcPr>
+          <w:p>
+            <w:pPr>
+              <w:jc w:val="both"/>
+              <w:rPr>
+                <w:rFonts w:ascii="Times New Roman" w:hAnsi="Times New Roman" w:cs="Times New Roman"/>
+              </w:rPr>
+            </w:pPr>
+          </w:p>
+        </w:tc>
+        <w:tc>
+          <w:tcPr>
+            <w:tcW w:w="718" w:type="dxa"/>
+          </w:tcPr>
+          <w:p>
+            <w:pPr>
+              <w:jc w:val="both"/>
+              <w:rPr>
+                <w:rFonts w:ascii="Times New Roman" w:hAnsi="Times New Roman" w:cs="Times New Roman"/>
+              </w:rPr>
+            </w:pPr>
+          </w:p>
+        </w:tc>
+        <w:tc>
+          <w:tcPr>
+            <w:tcW w:w="718" w:type="dxa"/>
+          </w:tcPr>
+          <w:p>
+            <w:pPr>
+              <w:jc w:val="both"/>
+              <w:rPr>
+                <w:rFonts w:ascii="Times New Roman" w:hAnsi="Times New Roman" w:cs="Times New Roman"/>
+              </w:rPr>
+            </w:pPr>
+          </w:p>
+        </w:tc>
+        <w:tc>
+          <w:tcPr>
+            <w:tcW w:w="718" w:type="dxa"/>
+            <w:shd w:val="clear" w:color="auto" w:fill="00B050"/>
+          </w:tcPr>
+          <w:p>
+            <w:pPr>
+              <w:jc w:val="both"/>
+              <w:rPr>
+                <w:rFonts w:ascii="Times New Roman" w:hAnsi="Times New Roman" w:cs="Times New Roman"/>
+              </w:rPr>
+            </w:pPr>
+          </w:p>
+        </w:tc>
+        <w:tc>
+          <w:tcPr>
+            <w:tcW w:w="718" w:type="dxa"/>
+            <w:shd w:val="clear" w:color="auto" w:fill="00B050"/>
+          </w:tcPr>
+          <w:p>
+            <w:pPr>
+              <w:jc w:val="both"/>
+              <w:rPr>
+                <w:rFonts w:ascii="Times New Roman" w:hAnsi="Times New Roman" w:cs="Times New Roman"/>
+              </w:rPr>
+            </w:pPr>
+          </w:p>
+        </w:tc>
+        <w:tc>
+          <w:tcPr>
+            <w:tcW w:w="718" w:type="dxa"/>
+          </w:tcPr>
+          <w:p>
+            <w:pPr>
+              <w:jc w:val="both"/>
+              <w:rPr>
+                <w:rFonts w:ascii="Times New Roman" w:hAnsi="Times New Roman" w:cs="Times New Roman"/>
+              </w:rPr>
+            </w:pPr>
+          </w:p>
+        </w:tc>
+        <w:tc>
+          <w:tcPr>
+            <w:tcW w:w="799" w:type="dxa"/>
+          </w:tcPr>
+          <w:p>
+            <w:pPr>
+              <w:jc w:val="both"/>
+              <w:rPr>
+                <w:rFonts w:ascii="Times New Roman" w:hAnsi="Times New Roman" w:cs="Times New Roman"/>
+              </w:rPr>
+            </w:pPr>
+          </w:p>
+        </w:tc>
+      </w:tr>
+      <w:tr>
+        <w:tc>
+          <w:tcPr>
+            <w:tcW w:w="3114" w:type="dxa"/>
+          </w:tcPr>
+          <w:p>
+            <w:pPr>
+              <w:rPr>
+                <w:rFonts w:ascii="Times New Roman" w:hAnsi="Times New Roman" w:cs="Times New Roman"/>
+              </w:rPr>
+            </w:pPr>
+            <w:r>
+              <w:rPr>
+                <w:rFonts w:ascii="Times New Roman" w:hAnsi="Times New Roman" w:cs="Times New Roman"/>
+              </w:rPr>
+              <w:t>Domain Analysis</w:t>
+            </w:r>
+          </w:p>
+        </w:tc>
+        <w:tc>
+          <w:tcPr>
+            <w:tcW w:w="795" w:type="dxa"/>
+          </w:tcPr>
+          <w:p>
+            <w:pPr>
+              <w:jc w:val="both"/>
+              <w:rPr>
+                <w:rFonts w:ascii="Times New Roman" w:hAnsi="Times New Roman" w:cs="Times New Roman"/>
+              </w:rPr>
+            </w:pPr>
+          </w:p>
+        </w:tc>
+        <w:tc>
+          <w:tcPr>
+            <w:tcW w:w="718" w:type="dxa"/>
+          </w:tcPr>
+          <w:p>
+            <w:pPr>
+              <w:jc w:val="both"/>
+              <w:rPr>
+                <w:rFonts w:ascii="Times New Roman" w:hAnsi="Times New Roman" w:cs="Times New Roman"/>
+              </w:rPr>
+            </w:pPr>
+          </w:p>
+        </w:tc>
+        <w:tc>
+          <w:tcPr>
+            <w:tcW w:w="718" w:type="dxa"/>
+          </w:tcPr>
+          <w:p>
+            <w:pPr>
+              <w:jc w:val="both"/>
+              <w:rPr>
+                <w:rFonts w:ascii="Times New Roman" w:hAnsi="Times New Roman" w:cs="Times New Roman"/>
+              </w:rPr>
+            </w:pPr>
+          </w:p>
+        </w:tc>
+        <w:tc>
+          <w:tcPr>
+            <w:tcW w:w="718" w:type="dxa"/>
+          </w:tcPr>
+          <w:p>
+            <w:pPr>
+              <w:jc w:val="both"/>
+              <w:rPr>
+                <w:rFonts w:ascii="Times New Roman" w:hAnsi="Times New Roman" w:cs="Times New Roman"/>
+              </w:rPr>
+            </w:pPr>
+          </w:p>
+        </w:tc>
+        <w:tc>
+          <w:tcPr>
+            <w:tcW w:w="718" w:type="dxa"/>
+          </w:tcPr>
+          <w:p>
+            <w:pPr>
+              <w:jc w:val="both"/>
+              <w:rPr>
+                <w:rFonts w:ascii="Times New Roman" w:hAnsi="Times New Roman" w:cs="Times New Roman"/>
+              </w:rPr>
+            </w:pPr>
+          </w:p>
+        </w:tc>
+        <w:tc>
+          <w:tcPr>
+            <w:tcW w:w="718" w:type="dxa"/>
+          </w:tcPr>
+          <w:p>
+            <w:pPr>
+              <w:jc w:val="both"/>
+              <w:rPr>
+                <w:rFonts w:ascii="Times New Roman" w:hAnsi="Times New Roman" w:cs="Times New Roman"/>
+              </w:rPr>
+            </w:pPr>
+          </w:p>
+        </w:tc>
+        <w:tc>
+          <w:tcPr>
+            <w:tcW w:w="718" w:type="dxa"/>
+            <w:shd w:val="clear" w:color="auto" w:fill="00B050"/>
+          </w:tcPr>
+          <w:p>
+            <w:pPr>
+              <w:jc w:val="both"/>
+              <w:rPr>
+                <w:rFonts w:ascii="Times New Roman" w:hAnsi="Times New Roman" w:cs="Times New Roman"/>
+              </w:rPr>
+            </w:pPr>
+          </w:p>
+        </w:tc>
+        <w:tc>
+          <w:tcPr>
+            <w:tcW w:w="799" w:type="dxa"/>
+            <w:shd w:val="clear" w:color="auto" w:fill="00B050"/>
+          </w:tcPr>
+          <w:p>
+            <w:pPr>
+              <w:jc w:val="both"/>
+              <w:rPr>
+                <w:rFonts w:ascii="Times New Roman" w:hAnsi="Times New Roman" w:cs="Times New Roman"/>
+              </w:rPr>
+            </w:pPr>
+          </w:p>
+        </w:tc>
+      </w:tr>
+      <w:tr>
+        <w:tc>
+          <w:tcPr>
+            <w:tcW w:w="3114" w:type="dxa"/>
+          </w:tcPr>
+          <w:p>
+            <w:pPr>
+              <w:rPr>
+                <w:rFonts w:ascii="Times New Roman" w:hAnsi="Times New Roman" w:cs="Times New Roman"/>
+              </w:rPr>
+            </w:pPr>
+          </w:p>
+        </w:tc>
+        <w:tc>
+          <w:tcPr>
+            <w:tcW w:w="795" w:type="dxa"/>
+          </w:tcPr>
+          <w:p>
+            <w:pPr>
+              <w:jc w:val="both"/>
+              <w:rPr>
+                <w:rFonts w:ascii="Times New Roman" w:hAnsi="Times New Roman" w:cs="Times New Roman"/>
+              </w:rPr>
+            </w:pPr>
+          </w:p>
+        </w:tc>
+        <w:tc>
+          <w:tcPr>
+            <w:tcW w:w="718" w:type="dxa"/>
+          </w:tcPr>
+          <w:p>
+            <w:pPr>
+              <w:jc w:val="both"/>
+              <w:rPr>
+                <w:rFonts w:ascii="Times New Roman" w:hAnsi="Times New Roman" w:cs="Times New Roman"/>
+              </w:rPr>
+            </w:pPr>
+          </w:p>
+        </w:tc>
+        <w:tc>
+          <w:tcPr>
+            <w:tcW w:w="718" w:type="dxa"/>
+          </w:tcPr>
+          <w:p>
+            <w:pPr>
+              <w:jc w:val="both"/>
+              <w:rPr>
+                <w:rFonts w:ascii="Times New Roman" w:hAnsi="Times New Roman" w:cs="Times New Roman"/>
+              </w:rPr>
+            </w:pPr>
+          </w:p>
+        </w:tc>
+        <w:tc>
+          <w:tcPr>
+            <w:tcW w:w="718" w:type="dxa"/>
+          </w:tcPr>
+          <w:p>
+            <w:pPr>
+              <w:jc w:val="both"/>
+              <w:rPr>
+                <w:rFonts w:ascii="Times New Roman" w:hAnsi="Times New Roman" w:cs="Times New Roman"/>
+              </w:rPr>
+            </w:pPr>
+          </w:p>
+        </w:tc>
+        <w:tc>
+          <w:tcPr>
+            <w:tcW w:w="718" w:type="dxa"/>
+          </w:tcPr>
+          <w:p>
+            <w:pPr>
+              <w:jc w:val="both"/>
+              <w:rPr>
+                <w:rFonts w:ascii="Times New Roman" w:hAnsi="Times New Roman" w:cs="Times New Roman"/>
+              </w:rPr>
+            </w:pPr>
+          </w:p>
+        </w:tc>
+        <w:tc>
+          <w:tcPr>
+            <w:tcW w:w="718" w:type="dxa"/>
+          </w:tcPr>
+          <w:p>
+            <w:pPr>
+              <w:jc w:val="both"/>
+              <w:rPr>
+                <w:rFonts w:ascii="Times New Roman" w:hAnsi="Times New Roman" w:cs="Times New Roman"/>
+              </w:rPr>
+            </w:pPr>
+          </w:p>
+        </w:tc>
+        <w:tc>
+          <w:tcPr>
+            <w:tcW w:w="718" w:type="dxa"/>
+          </w:tcPr>
+          <w:p>
+            <w:pPr>
+              <w:jc w:val="both"/>
+              <w:rPr>
+                <w:rFonts w:ascii="Times New Roman" w:hAnsi="Times New Roman" w:cs="Times New Roman"/>
+              </w:rPr>
+            </w:pPr>
+          </w:p>
+        </w:tc>
+        <w:tc>
+          <w:tcPr>
+            <w:tcW w:w="799" w:type="dxa"/>
+          </w:tcPr>
+          <w:p>
+            <w:pPr>
+              <w:jc w:val="both"/>
+              <w:rPr>
+                <w:rFonts w:ascii="Times New Roman" w:hAnsi="Times New Roman" w:cs="Times New Roman"/>
+              </w:rPr>
+            </w:pPr>
+          </w:p>
+        </w:tc>
+      </w:tr>
+      <w:tr>
+        <w:tc>
+          <w:tcPr>
+            <w:tcW w:w="3114" w:type="dxa"/>
+          </w:tcPr>
+          <w:p>
+            <w:pPr>
+              <w:rPr>
+                <w:rFonts w:ascii="Times New Roman" w:hAnsi="Times New Roman" w:cs="Times New Roman"/>
+              </w:rPr>
+            </w:pPr>
+          </w:p>
+        </w:tc>
+        <w:tc>
+          <w:tcPr>
+            <w:tcW w:w="795" w:type="dxa"/>
+          </w:tcPr>
+          <w:p>
+            <w:pPr>
+              <w:jc w:val="both"/>
+              <w:rPr>
+                <w:rFonts w:ascii="Times New Roman" w:hAnsi="Times New Roman" w:cs="Times New Roman"/>
+              </w:rPr>
+            </w:pPr>
+          </w:p>
+        </w:tc>
+        <w:tc>
+          <w:tcPr>
+            <w:tcW w:w="718" w:type="dxa"/>
+          </w:tcPr>
+          <w:p>
+            <w:pPr>
+              <w:jc w:val="both"/>
+              <w:rPr>
+                <w:rFonts w:ascii="Times New Roman" w:hAnsi="Times New Roman" w:cs="Times New Roman"/>
+              </w:rPr>
+            </w:pPr>
+          </w:p>
+        </w:tc>
+        <w:tc>
+          <w:tcPr>
+            <w:tcW w:w="718" w:type="dxa"/>
+          </w:tcPr>
+          <w:p>
+            <w:pPr>
+              <w:jc w:val="both"/>
+              <w:rPr>
+                <w:rFonts w:ascii="Times New Roman" w:hAnsi="Times New Roman" w:cs="Times New Roman"/>
+              </w:rPr>
+            </w:pPr>
+          </w:p>
+        </w:tc>
+        <w:tc>
+          <w:tcPr>
+            <w:tcW w:w="718" w:type="dxa"/>
+          </w:tcPr>
+          <w:p>
+            <w:pPr>
+              <w:jc w:val="both"/>
+              <w:rPr>
+                <w:rFonts w:ascii="Times New Roman" w:hAnsi="Times New Roman" w:cs="Times New Roman"/>
+              </w:rPr>
+            </w:pPr>
+          </w:p>
+        </w:tc>
+        <w:tc>
+          <w:tcPr>
+            <w:tcW w:w="718" w:type="dxa"/>
+          </w:tcPr>
+          <w:p>
+            <w:pPr>
+              <w:jc w:val="both"/>
+              <w:rPr>
+                <w:rFonts w:ascii="Times New Roman" w:hAnsi="Times New Roman" w:cs="Times New Roman"/>
+              </w:rPr>
+            </w:pPr>
+          </w:p>
+        </w:tc>
+        <w:tc>
+          <w:tcPr>
+            <w:tcW w:w="718" w:type="dxa"/>
+          </w:tcPr>
+          <w:p>
+            <w:pPr>
+              <w:jc w:val="both"/>
+              <w:rPr>
+                <w:rFonts w:ascii="Times New Roman" w:hAnsi="Times New Roman" w:cs="Times New Roman"/>
+              </w:rPr>
+            </w:pPr>
+          </w:p>
+        </w:tc>
+        <w:tc>
+          <w:tcPr>
+            <w:tcW w:w="718" w:type="dxa"/>
+          </w:tcPr>
+          <w:p>
+            <w:pPr>
+              <w:jc w:val="both"/>
+              <w:rPr>
+                <w:rFonts w:ascii="Times New Roman" w:hAnsi="Times New Roman" w:cs="Times New Roman"/>
+              </w:rPr>
+            </w:pPr>
+          </w:p>
+        </w:tc>
+        <w:tc>
+          <w:tcPr>
+            <w:tcW w:w="799" w:type="dxa"/>
+          </w:tcPr>
+          <w:p>
+            <w:pPr>
+              <w:jc w:val="both"/>
+              <w:rPr>
+                <w:rFonts w:ascii="Times New Roman" w:hAnsi="Times New Roman" w:cs="Times New Roman"/>
+              </w:rPr>
+            </w:pPr>
+          </w:p>
+        </w:tc>
+      </w:tr>
+    </w:tbl>
+    <w:p>
+      <w:pPr>
+        <w:jc w:val="both"/>
+        <w:rPr>
+          <w:rFonts w:ascii="Times New Roman" w:hAnsi="Times New Roman" w:cs="Times New Roman"/>
+        </w:rPr>
+      </w:pPr>
+    </w:p>
+    <w:p>
+      <w:pPr>
+        <w:pStyle w:val="ListParagraph"/>
+        <w:numPr>
+          <w:ilvl w:val="0"/>
+          <w:numId w:val="3"/>
+        </w:numPr>
+        <w:rPr>
+          <w:rFonts w:ascii="Times New Roman" w:hAnsi="Times New Roman" w:cs="Times New Roman"/>
+          <w:b/>
+        </w:rPr>
+      </w:pPr>
+      <w:r>
+        <w:rPr>
+          <w:rFonts w:ascii="Times New Roman" w:hAnsi="Times New Roman" w:cs="Times New Roman"/>
+          <w:b/>
+        </w:rPr>
+        <w:t>References</w:t>
+      </w:r>
+    </w:p>
+    <w:p>
+      <w:pPr>
+        <w:pStyle w:val="ListParagraph"/>
+        <w:ind w:left="360"/>
+        <w:jc w:val="both"/>
+        <w:rPr>
+          <w:rFonts w:ascii="Times New Roman" w:hAnsi="Times New Roman" w:cs="Times New Roman"/>
+          <w:i/>
+        </w:rPr>
+      </w:pPr>
+      <w:r>
+        <w:rPr>
+          <w:rFonts w:ascii="Times New Roman" w:hAnsi="Times New Roman" w:cs="Times New Roman"/>
+          <w:i/>
+        </w:rPr>
+        <w:t>The list of references should contain exact references and URLs of any material that is used in the project and doesn’t come from the textbook. If a reference is listed but not cited/mentioned in the main text, explain briefly in what way it was used.</w:t>
+      </w:r>
+    </w:p>
+    <w:p>
+      <w:pPr>
+        <w:pStyle w:val="ListParagraph"/>
+        <w:ind w:left="360"/>
+        <w:rPr>
+          <w:rFonts w:ascii="Times New Roman" w:hAnsi="Times New Roman" w:cs="Times New Roman"/>
+          <w:b/>
         </w:rPr>
       </w:pPr>
     </w:p>
@@ -6745,7 +7928,7 @@
           <w:rPr>
             <w:noProof/>
           </w:rPr>
-          <w:t>1</w:t>
+          <w:t>6</w:t>
         </w:r>
         <w:r>
           <w:rPr>
@@ -8888,7 +10071,7 @@
 </file>
 
 <file path=customXml/itemProps2.xml><?xml version="1.0" encoding="utf-8"?>
-<ds:datastoreItem xmlns:ds="http://schemas.openxmlformats.org/officeDocument/2006/customXml" ds:itemID="{F6D9B04F-AF3A-4E98-8468-874AA9EB99CA}">
+<ds:datastoreItem xmlns:ds="http://schemas.openxmlformats.org/officeDocument/2006/customXml" ds:itemID="{62147E48-0415-4792-A2A5-4DB15724A03D}">
   <ds:schemaRefs>
     <ds:schemaRef ds:uri="http://schemas.openxmlformats.org/officeDocument/2006/bibliography"/>
   </ds:schemaRefs>

</xml_diff>

<commit_message>
Added traceability matrix to report
</commit_message>
<xml_diff>
--- a/appReport.docx
+++ b/appReport.docx
@@ -3368,13 +3368,21 @@
               <w:bottom w:val="single" w:sz="4" w:space="0" w:color="auto"/>
               <w:right w:val="single" w:sz="4" w:space="0" w:color="auto"/>
             </w:tcBorders>
-          </w:tcPr>
-          <w:p>
-            <w:pPr>
-              <w:rPr>
-                <w:rFonts w:ascii="Times New Roman" w:hAnsi="Times New Roman" w:cs="Times New Roman"/>
-              </w:rPr>
-            </w:pPr>
+            <w:vAlign w:val="center"/>
+          </w:tcPr>
+          <w:p>
+            <w:pPr>
+              <w:jc w:val="center"/>
+              <w:rPr>
+                <w:rFonts w:ascii="Times New Roman" w:hAnsi="Times New Roman" w:cs="Times New Roman"/>
+              </w:rPr>
+            </w:pPr>
+            <w:r>
+              <w:rPr>
+                <w:rFonts w:ascii="Times New Roman" w:hAnsi="Times New Roman" w:cs="Times New Roman"/>
+              </w:rPr>
+              <w:t>High</w:t>
+            </w:r>
           </w:p>
         </w:tc>
       </w:tr>
@@ -3469,13 +3477,21 @@
               <w:bottom w:val="single" w:sz="4" w:space="0" w:color="auto"/>
               <w:right w:val="single" w:sz="4" w:space="0" w:color="auto"/>
             </w:tcBorders>
-          </w:tcPr>
-          <w:p>
-            <w:pPr>
-              <w:rPr>
-                <w:rFonts w:ascii="Times New Roman" w:hAnsi="Times New Roman" w:cs="Times New Roman"/>
-              </w:rPr>
-            </w:pPr>
+            <w:vAlign w:val="center"/>
+          </w:tcPr>
+          <w:p>
+            <w:pPr>
+              <w:jc w:val="center"/>
+              <w:rPr>
+                <w:rFonts w:ascii="Times New Roman" w:hAnsi="Times New Roman" w:cs="Times New Roman"/>
+              </w:rPr>
+            </w:pPr>
+            <w:r>
+              <w:rPr>
+                <w:rFonts w:ascii="Times New Roman" w:hAnsi="Times New Roman" w:cs="Times New Roman"/>
+              </w:rPr>
+              <w:t>High</w:t>
+            </w:r>
           </w:p>
         </w:tc>
       </w:tr>
@@ -3570,13 +3586,21 @@
               <w:bottom w:val="single" w:sz="4" w:space="0" w:color="auto"/>
               <w:right w:val="single" w:sz="4" w:space="0" w:color="auto"/>
             </w:tcBorders>
-          </w:tcPr>
-          <w:p>
-            <w:pPr>
-              <w:rPr>
-                <w:rFonts w:ascii="Times New Roman" w:hAnsi="Times New Roman" w:cs="Times New Roman"/>
-              </w:rPr>
-            </w:pPr>
+            <w:vAlign w:val="center"/>
+          </w:tcPr>
+          <w:p>
+            <w:pPr>
+              <w:jc w:val="center"/>
+              <w:rPr>
+                <w:rFonts w:ascii="Times New Roman" w:hAnsi="Times New Roman" w:cs="Times New Roman"/>
+              </w:rPr>
+            </w:pPr>
+            <w:r>
+              <w:rPr>
+                <w:rFonts w:ascii="Times New Roman" w:hAnsi="Times New Roman" w:cs="Times New Roman"/>
+              </w:rPr>
+              <w:t>High</w:t>
+            </w:r>
           </w:p>
         </w:tc>
       </w:tr>
@@ -3671,13 +3695,21 @@
               <w:bottom w:val="single" w:sz="4" w:space="0" w:color="auto"/>
               <w:right w:val="single" w:sz="4" w:space="0" w:color="auto"/>
             </w:tcBorders>
-          </w:tcPr>
-          <w:p>
-            <w:pPr>
-              <w:rPr>
-                <w:rFonts w:ascii="Times New Roman" w:hAnsi="Times New Roman" w:cs="Times New Roman"/>
-              </w:rPr>
-            </w:pPr>
+            <w:vAlign w:val="center"/>
+          </w:tcPr>
+          <w:p>
+            <w:pPr>
+              <w:jc w:val="center"/>
+              <w:rPr>
+                <w:rFonts w:ascii="Times New Roman" w:hAnsi="Times New Roman" w:cs="Times New Roman"/>
+              </w:rPr>
+            </w:pPr>
+            <w:r>
+              <w:rPr>
+                <w:rFonts w:ascii="Times New Roman" w:hAnsi="Times New Roman" w:cs="Times New Roman"/>
+              </w:rPr>
+              <w:t>High</w:t>
+            </w:r>
           </w:p>
         </w:tc>
       </w:tr>
@@ -3757,13 +3789,21 @@
               <w:bottom w:val="single" w:sz="4" w:space="0" w:color="auto"/>
               <w:right w:val="single" w:sz="4" w:space="0" w:color="auto"/>
             </w:tcBorders>
-          </w:tcPr>
-          <w:p>
-            <w:pPr>
-              <w:rPr>
-                <w:rFonts w:ascii="Times New Roman" w:hAnsi="Times New Roman" w:cs="Times New Roman"/>
-              </w:rPr>
-            </w:pPr>
+            <w:vAlign w:val="center"/>
+          </w:tcPr>
+          <w:p>
+            <w:pPr>
+              <w:jc w:val="center"/>
+              <w:rPr>
+                <w:rFonts w:ascii="Times New Roman" w:hAnsi="Times New Roman" w:cs="Times New Roman"/>
+              </w:rPr>
+            </w:pPr>
+            <w:r>
+              <w:rPr>
+                <w:rFonts w:ascii="Times New Roman" w:hAnsi="Times New Roman" w:cs="Times New Roman"/>
+              </w:rPr>
+              <w:t>High</w:t>
+            </w:r>
           </w:p>
         </w:tc>
       </w:tr>
@@ -3843,13 +3883,21 @@
               <w:bottom w:val="single" w:sz="4" w:space="0" w:color="auto"/>
               <w:right w:val="single" w:sz="4" w:space="0" w:color="auto"/>
             </w:tcBorders>
-          </w:tcPr>
-          <w:p>
-            <w:pPr>
-              <w:rPr>
-                <w:rFonts w:ascii="Times New Roman" w:hAnsi="Times New Roman" w:cs="Times New Roman"/>
-              </w:rPr>
-            </w:pPr>
+            <w:vAlign w:val="center"/>
+          </w:tcPr>
+          <w:p>
+            <w:pPr>
+              <w:jc w:val="center"/>
+              <w:rPr>
+                <w:rFonts w:ascii="Times New Roman" w:hAnsi="Times New Roman" w:cs="Times New Roman"/>
+              </w:rPr>
+            </w:pPr>
+            <w:r>
+              <w:rPr>
+                <w:rFonts w:ascii="Times New Roman" w:hAnsi="Times New Roman" w:cs="Times New Roman"/>
+              </w:rPr>
+              <w:t>High</w:t>
+            </w:r>
           </w:p>
         </w:tc>
       </w:tr>
@@ -3948,13 +3996,21 @@
               <w:bottom w:val="single" w:sz="4" w:space="0" w:color="auto"/>
               <w:right w:val="single" w:sz="4" w:space="0" w:color="auto"/>
             </w:tcBorders>
-          </w:tcPr>
-          <w:p>
-            <w:pPr>
-              <w:rPr>
-                <w:rFonts w:ascii="Times New Roman" w:hAnsi="Times New Roman" w:cs="Times New Roman"/>
-              </w:rPr>
-            </w:pPr>
+            <w:vAlign w:val="center"/>
+          </w:tcPr>
+          <w:p>
+            <w:pPr>
+              <w:jc w:val="center"/>
+              <w:rPr>
+                <w:rFonts w:ascii="Times New Roman" w:hAnsi="Times New Roman" w:cs="Times New Roman"/>
+              </w:rPr>
+            </w:pPr>
+            <w:r>
+              <w:rPr>
+                <w:rFonts w:ascii="Times New Roman" w:hAnsi="Times New Roman" w:cs="Times New Roman"/>
+              </w:rPr>
+              <w:t>High</w:t>
+            </w:r>
           </w:p>
         </w:tc>
       </w:tr>
@@ -4047,13 +4103,21 @@
               <w:bottom w:val="single" w:sz="4" w:space="0" w:color="auto"/>
               <w:right w:val="single" w:sz="4" w:space="0" w:color="auto"/>
             </w:tcBorders>
-          </w:tcPr>
-          <w:p>
-            <w:pPr>
-              <w:rPr>
-                <w:rFonts w:ascii="Times New Roman" w:hAnsi="Times New Roman" w:cs="Times New Roman"/>
-              </w:rPr>
-            </w:pPr>
+            <w:vAlign w:val="center"/>
+          </w:tcPr>
+          <w:p>
+            <w:pPr>
+              <w:jc w:val="center"/>
+              <w:rPr>
+                <w:rFonts w:ascii="Times New Roman" w:hAnsi="Times New Roman" w:cs="Times New Roman"/>
+              </w:rPr>
+            </w:pPr>
+            <w:r>
+              <w:rPr>
+                <w:rFonts w:ascii="Times New Roman" w:hAnsi="Times New Roman" w:cs="Times New Roman"/>
+              </w:rPr>
+              <w:t>High</w:t>
+            </w:r>
           </w:p>
         </w:tc>
       </w:tr>
@@ -4135,13 +4199,21 @@
               <w:bottom w:val="single" w:sz="4" w:space="0" w:color="auto"/>
               <w:right w:val="single" w:sz="4" w:space="0" w:color="auto"/>
             </w:tcBorders>
-          </w:tcPr>
-          <w:p>
-            <w:pPr>
-              <w:rPr>
-                <w:rFonts w:ascii="Times New Roman" w:hAnsi="Times New Roman" w:cs="Times New Roman"/>
-              </w:rPr>
-            </w:pPr>
+            <w:vAlign w:val="center"/>
+          </w:tcPr>
+          <w:p>
+            <w:pPr>
+              <w:jc w:val="center"/>
+              <w:rPr>
+                <w:rFonts w:ascii="Times New Roman" w:hAnsi="Times New Roman" w:cs="Times New Roman"/>
+              </w:rPr>
+            </w:pPr>
+            <w:r>
+              <w:rPr>
+                <w:rFonts w:ascii="Times New Roman" w:hAnsi="Times New Roman" w:cs="Times New Roman"/>
+              </w:rPr>
+              <w:t>Medium</w:t>
+            </w:r>
           </w:p>
         </w:tc>
       </w:tr>
@@ -4221,13 +4293,21 @@
               <w:bottom w:val="single" w:sz="4" w:space="0" w:color="auto"/>
               <w:right w:val="single" w:sz="4" w:space="0" w:color="auto"/>
             </w:tcBorders>
-          </w:tcPr>
-          <w:p>
-            <w:pPr>
-              <w:rPr>
-                <w:rFonts w:ascii="Times New Roman" w:hAnsi="Times New Roman" w:cs="Times New Roman"/>
-              </w:rPr>
-            </w:pPr>
+            <w:vAlign w:val="center"/>
+          </w:tcPr>
+          <w:p>
+            <w:pPr>
+              <w:jc w:val="center"/>
+              <w:rPr>
+                <w:rFonts w:ascii="Times New Roman" w:hAnsi="Times New Roman" w:cs="Times New Roman"/>
+              </w:rPr>
+            </w:pPr>
+            <w:r>
+              <w:rPr>
+                <w:rFonts w:ascii="Times New Roman" w:hAnsi="Times New Roman" w:cs="Times New Roman"/>
+              </w:rPr>
+              <w:t>Medium</w:t>
+            </w:r>
           </w:p>
         </w:tc>
       </w:tr>
@@ -4310,13 +4390,21 @@
               <w:bottom w:val="single" w:sz="4" w:space="0" w:color="auto"/>
               <w:right w:val="single" w:sz="4" w:space="0" w:color="auto"/>
             </w:tcBorders>
-          </w:tcPr>
-          <w:p>
-            <w:pPr>
-              <w:rPr>
-                <w:rFonts w:ascii="Times New Roman" w:hAnsi="Times New Roman" w:cs="Times New Roman"/>
-              </w:rPr>
-            </w:pPr>
+            <w:vAlign w:val="center"/>
+          </w:tcPr>
+          <w:p>
+            <w:pPr>
+              <w:jc w:val="center"/>
+              <w:rPr>
+                <w:rFonts w:ascii="Times New Roman" w:hAnsi="Times New Roman" w:cs="Times New Roman"/>
+              </w:rPr>
+            </w:pPr>
+            <w:r>
+              <w:rPr>
+                <w:rFonts w:ascii="Times New Roman" w:hAnsi="Times New Roman" w:cs="Times New Roman"/>
+              </w:rPr>
+              <w:t>High</w:t>
+            </w:r>
           </w:p>
         </w:tc>
       </w:tr>
@@ -4503,7 +4591,19 @@
               <w:rPr>
                 <w:rFonts w:ascii="Times New Roman" w:hAnsi="Times New Roman" w:cs="Times New Roman"/>
               </w:rPr>
-              <w:t xml:space="preserve">The application shall consist of the following web pages: </w:t>
+              <w:t>The application sh</w:t>
+            </w:r>
+            <w:r>
+              <w:rPr>
+                <w:rFonts w:ascii="Times New Roman" w:hAnsi="Times New Roman" w:cs="Times New Roman"/>
+              </w:rPr>
+              <w:t>all consist of the following</w:t>
+            </w:r>
+            <w:r>
+              <w:rPr>
+                <w:rFonts w:ascii="Times New Roman" w:hAnsi="Times New Roman" w:cs="Times New Roman"/>
+              </w:rPr>
+              <w:t xml:space="preserve"> pages: </w:t>
             </w:r>
             <w:r>
               <w:rPr>
@@ -4536,13 +4636,21 @@
               <w:bottom w:val="single" w:sz="4" w:space="0" w:color="auto"/>
               <w:right w:val="single" w:sz="4" w:space="0" w:color="auto"/>
             </w:tcBorders>
-          </w:tcPr>
-          <w:p>
-            <w:pPr>
-              <w:rPr>
-                <w:rFonts w:ascii="Times New Roman" w:hAnsi="Times New Roman" w:cs="Times New Roman"/>
-              </w:rPr>
-            </w:pPr>
+            <w:vAlign w:val="center"/>
+          </w:tcPr>
+          <w:p>
+            <w:pPr>
+              <w:jc w:val="center"/>
+              <w:rPr>
+                <w:rFonts w:ascii="Times New Roman" w:hAnsi="Times New Roman" w:cs="Times New Roman"/>
+              </w:rPr>
+            </w:pPr>
+            <w:r>
+              <w:rPr>
+                <w:rFonts w:ascii="Times New Roman" w:hAnsi="Times New Roman" w:cs="Times New Roman"/>
+              </w:rPr>
+              <w:t>High</w:t>
+            </w:r>
           </w:p>
         </w:tc>
       </w:tr>
@@ -4696,13 +4804,21 @@
               <w:bottom w:val="single" w:sz="4" w:space="0" w:color="auto"/>
               <w:right w:val="single" w:sz="4" w:space="0" w:color="auto"/>
             </w:tcBorders>
-          </w:tcPr>
-          <w:p>
-            <w:pPr>
-              <w:rPr>
-                <w:rFonts w:ascii="Times New Roman" w:hAnsi="Times New Roman" w:cs="Times New Roman"/>
-              </w:rPr>
-            </w:pPr>
+            <w:vAlign w:val="center"/>
+          </w:tcPr>
+          <w:p>
+            <w:pPr>
+              <w:jc w:val="center"/>
+              <w:rPr>
+                <w:rFonts w:ascii="Times New Roman" w:hAnsi="Times New Roman" w:cs="Times New Roman"/>
+              </w:rPr>
+            </w:pPr>
+            <w:r>
+              <w:rPr>
+                <w:rFonts w:ascii="Times New Roman" w:hAnsi="Times New Roman" w:cs="Times New Roman"/>
+              </w:rPr>
+              <w:t>High</w:t>
+            </w:r>
           </w:p>
         </w:tc>
       </w:tr>
@@ -4783,13 +4899,21 @@
               <w:bottom w:val="single" w:sz="4" w:space="0" w:color="auto"/>
               <w:right w:val="single" w:sz="4" w:space="0" w:color="auto"/>
             </w:tcBorders>
-          </w:tcPr>
-          <w:p>
-            <w:pPr>
-              <w:rPr>
-                <w:rFonts w:ascii="Times New Roman" w:hAnsi="Times New Roman" w:cs="Times New Roman"/>
-              </w:rPr>
-            </w:pPr>
+            <w:vAlign w:val="center"/>
+          </w:tcPr>
+          <w:p>
+            <w:pPr>
+              <w:jc w:val="center"/>
+              <w:rPr>
+                <w:rFonts w:ascii="Times New Roman" w:hAnsi="Times New Roman" w:cs="Times New Roman"/>
+              </w:rPr>
+            </w:pPr>
+            <w:r>
+              <w:rPr>
+                <w:rFonts w:ascii="Times New Roman" w:hAnsi="Times New Roman" w:cs="Times New Roman"/>
+              </w:rPr>
+              <w:t>Medium</w:t>
+            </w:r>
           </w:p>
         </w:tc>
       </w:tr>
@@ -4871,13 +4995,21 @@
               <w:bottom w:val="single" w:sz="4" w:space="0" w:color="auto"/>
               <w:right w:val="single" w:sz="4" w:space="0" w:color="auto"/>
             </w:tcBorders>
-          </w:tcPr>
-          <w:p>
-            <w:pPr>
-              <w:rPr>
-                <w:rFonts w:ascii="Times New Roman" w:hAnsi="Times New Roman" w:cs="Times New Roman"/>
-              </w:rPr>
-            </w:pPr>
+            <w:vAlign w:val="center"/>
+          </w:tcPr>
+          <w:p>
+            <w:pPr>
+              <w:jc w:val="center"/>
+              <w:rPr>
+                <w:rFonts w:ascii="Times New Roman" w:hAnsi="Times New Roman" w:cs="Times New Roman"/>
+              </w:rPr>
+            </w:pPr>
+            <w:r>
+              <w:rPr>
+                <w:rFonts w:ascii="Times New Roman" w:hAnsi="Times New Roman" w:cs="Times New Roman"/>
+              </w:rPr>
+              <w:t>High</w:t>
+            </w:r>
           </w:p>
         </w:tc>
       </w:tr>
@@ -4959,13 +5091,21 @@
               <w:bottom w:val="single" w:sz="4" w:space="0" w:color="auto"/>
               <w:right w:val="single" w:sz="4" w:space="0" w:color="auto"/>
             </w:tcBorders>
-          </w:tcPr>
-          <w:p>
-            <w:pPr>
-              <w:rPr>
-                <w:rFonts w:ascii="Times New Roman" w:hAnsi="Times New Roman" w:cs="Times New Roman"/>
-              </w:rPr>
-            </w:pPr>
+            <w:vAlign w:val="center"/>
+          </w:tcPr>
+          <w:p>
+            <w:pPr>
+              <w:jc w:val="center"/>
+              <w:rPr>
+                <w:rFonts w:ascii="Times New Roman" w:hAnsi="Times New Roman" w:cs="Times New Roman"/>
+              </w:rPr>
+            </w:pPr>
+            <w:r>
+              <w:rPr>
+                <w:rFonts w:ascii="Times New Roman" w:hAnsi="Times New Roman" w:cs="Times New Roman"/>
+              </w:rPr>
+              <w:t>High</w:t>
+            </w:r>
           </w:p>
         </w:tc>
       </w:tr>
@@ -5034,9 +5174,105 @@
               <w:bottom w:val="single" w:sz="4" w:space="0" w:color="auto"/>
               <w:right w:val="single" w:sz="4" w:space="0" w:color="auto"/>
             </w:tcBorders>
-          </w:tcPr>
-          <w:p>
-            <w:pPr>
+            <w:vAlign w:val="center"/>
+          </w:tcPr>
+          <w:p>
+            <w:pPr>
+              <w:jc w:val="center"/>
+              <w:rPr>
+                <w:rFonts w:ascii="Times New Roman" w:hAnsi="Times New Roman" w:cs="Times New Roman"/>
+              </w:rPr>
+            </w:pPr>
+            <w:r>
+              <w:rPr>
+                <w:rFonts w:ascii="Times New Roman" w:hAnsi="Times New Roman" w:cs="Times New Roman"/>
+              </w:rPr>
+              <w:t>High</w:t>
+            </w:r>
+          </w:p>
+        </w:tc>
+      </w:tr>
+      <w:tr>
+        <w:trPr>
+          <w:trHeight w:val="952"/>
+        </w:trPr>
+        <w:tc>
+          <w:tcPr>
+            <w:tcW w:w="550" w:type="dxa"/>
+            <w:tcBorders>
+              <w:top w:val="single" w:sz="4" w:space="0" w:color="auto"/>
+              <w:left w:val="single" w:sz="4" w:space="0" w:color="auto"/>
+              <w:bottom w:val="single" w:sz="4" w:space="0" w:color="auto"/>
+              <w:right w:val="single" w:sz="4" w:space="0" w:color="auto"/>
+            </w:tcBorders>
+            <w:vAlign w:val="center"/>
+          </w:tcPr>
+          <w:p>
+            <w:pPr>
+              <w:jc w:val="center"/>
+              <w:rPr>
+                <w:rFonts w:ascii="Times New Roman" w:hAnsi="Times New Roman" w:cs="Times New Roman"/>
+              </w:rPr>
+            </w:pPr>
+            <w:r>
+              <w:rPr>
+                <w:rFonts w:ascii="Times New Roman" w:hAnsi="Times New Roman" w:cs="Times New Roman"/>
+              </w:rPr>
+              <w:t>18</w:t>
+            </w:r>
+          </w:p>
+        </w:tc>
+        <w:tc>
+          <w:tcPr>
+            <w:tcW w:w="5744" w:type="dxa"/>
+            <w:tcBorders>
+              <w:top w:val="single" w:sz="4" w:space="0" w:color="auto"/>
+              <w:left w:val="single" w:sz="4" w:space="0" w:color="auto"/>
+              <w:bottom w:val="single" w:sz="4" w:space="0" w:color="auto"/>
+              <w:right w:val="single" w:sz="4" w:space="0" w:color="auto"/>
+            </w:tcBorders>
+          </w:tcPr>
+          <w:p>
+            <w:pPr>
+              <w:rPr>
+                <w:rFonts w:ascii="Times New Roman" w:hAnsi="Times New Roman" w:cs="Times New Roman"/>
+              </w:rPr>
+            </w:pPr>
+            <w:r>
+              <w:rPr>
+                <w:rFonts w:ascii="Times New Roman" w:hAnsi="Times New Roman" w:cs="Times New Roman"/>
+              </w:rPr>
+              <w:t xml:space="preserve">The </w:t>
+            </w:r>
+            <w:r>
+              <w:rPr>
+                <w:rFonts w:ascii="Times New Roman" w:hAnsi="Times New Roman" w:cs="Times New Roman"/>
+                <w:i/>
+              </w:rPr>
+              <w:t>Quiz</w:t>
+            </w:r>
+            <w:r>
+              <w:rPr>
+                <w:rFonts w:ascii="Times New Roman" w:hAnsi="Times New Roman" w:cs="Times New Roman"/>
+              </w:rPr>
+              <w:t xml:space="preserve"> page</w:t>
+            </w:r>
+          </w:p>
+        </w:tc>
+        <w:tc>
+          <w:tcPr>
+            <w:tcW w:w="1740" w:type="dxa"/>
+            <w:tcBorders>
+              <w:top w:val="single" w:sz="4" w:space="0" w:color="auto"/>
+              <w:left w:val="single" w:sz="4" w:space="0" w:color="auto"/>
+              <w:bottom w:val="single" w:sz="4" w:space="0" w:color="auto"/>
+              <w:right w:val="single" w:sz="4" w:space="0" w:color="auto"/>
+            </w:tcBorders>
+            <w:vAlign w:val="center"/>
+          </w:tcPr>
+          <w:p>
+            <w:pPr>
+              <w:jc w:val="center"/>
               <w:rPr>
                 <w:rFonts w:ascii="Times New Roman" w:hAnsi="Times New Roman" w:cs="Times New Roman"/>
               </w:rPr>
@@ -5306,7 +5542,6 @@
           <w:rFonts w:ascii="Times New Roman" w:hAnsi="Times New Roman" w:cs="Times New Roman"/>
           <w:b/>
         </w:rPr>
-        <w:lastRenderedPageBreak/>
         <w:t>Actors and Goals</w:t>
       </w:r>
     </w:p>
@@ -5399,7 +5634,37 @@
         <w:rPr>
           <w:rFonts w:ascii="Times New Roman" w:hAnsi="Times New Roman" w:cs="Times New Roman"/>
         </w:rPr>
-        <w:t xml:space="preserve">are app will be individuals who will use this system for educational purposes </w:t>
+        <w:t>our</w:t>
+      </w:r>
+      <w:r>
+        <w:rPr>
+          <w:rFonts w:ascii="Times New Roman" w:hAnsi="Times New Roman" w:cs="Times New Roman"/>
+        </w:rPr>
+        <w:t xml:space="preserve"> app will be</w:t>
+      </w:r>
+      <w:r>
+        <w:rPr>
+          <w:rFonts w:ascii="Times New Roman" w:hAnsi="Times New Roman" w:cs="Times New Roman"/>
+        </w:rPr>
+        <w:t xml:space="preserve"> used by</w:t>
+      </w:r>
+      <w:r>
+        <w:rPr>
+          <w:rFonts w:ascii="Times New Roman" w:hAnsi="Times New Roman" w:cs="Times New Roman"/>
+        </w:rPr>
+        <w:t xml:space="preserve"> individuals who will use this system for educational purposes</w:t>
+      </w:r>
+      <w:r>
+        <w:rPr>
+          <w:rFonts w:ascii="Times New Roman" w:hAnsi="Times New Roman" w:cs="Times New Roman"/>
+        </w:rPr>
+        <w:t>.</w:t>
+      </w:r>
+      <w:r>
+        <w:rPr>
+          <w:rFonts w:ascii="Times New Roman" w:hAnsi="Times New Roman" w:cs="Times New Roman"/>
+        </w:rPr>
+        <w:t xml:space="preserve"> </w:t>
       </w:r>
     </w:p>
     <w:p>
@@ -5582,6 +5847,7 @@
         <w:tc>
           <w:tcPr>
             <w:tcW w:w="425" w:type="dxa"/>
+            <w:vAlign w:val="center"/>
           </w:tcPr>
           <w:p>
             <w:pPr>
@@ -5645,6 +5911,7 @@
         <w:tc>
           <w:tcPr>
             <w:tcW w:w="425" w:type="dxa"/>
+            <w:vAlign w:val="center"/>
           </w:tcPr>
           <w:p>
             <w:pPr>
@@ -5675,7 +5942,31 @@
               <w:rPr>
                 <w:rFonts w:ascii="Times New Roman" w:hAnsi="Times New Roman" w:cs="Times New Roman"/>
               </w:rPr>
-              <w:t>User wants to attempt to complete a quiz and then find out their results.</w:t>
+              <w:t>User wants to att</w:t>
+            </w:r>
+            <w:r>
+              <w:rPr>
+                <w:rFonts w:ascii="Times New Roman" w:hAnsi="Times New Roman" w:cs="Times New Roman"/>
+              </w:rPr>
+              <w:t>empt to complete a level and</w:t>
+            </w:r>
+            <w:r>
+              <w:rPr>
+                <w:rFonts w:ascii="Times New Roman" w:hAnsi="Times New Roman" w:cs="Times New Roman"/>
+              </w:rPr>
+              <w:t xml:space="preserve"> find out their results</w:t>
+            </w:r>
+            <w:r>
+              <w:rPr>
+                <w:rFonts w:ascii="Times New Roman" w:hAnsi="Times New Roman" w:cs="Times New Roman"/>
+              </w:rPr>
+              <w:t xml:space="preserve"> of that level</w:t>
+            </w:r>
+            <w:r>
+              <w:rPr>
+                <w:rFonts w:ascii="Times New Roman" w:hAnsi="Times New Roman" w:cs="Times New Roman"/>
+              </w:rPr>
+              <w:t>.</w:t>
             </w:r>
           </w:p>
         </w:tc>
@@ -5702,6 +5993,7 @@
         <w:tc>
           <w:tcPr>
             <w:tcW w:w="425" w:type="dxa"/>
+            <w:vAlign w:val="center"/>
           </w:tcPr>
           <w:p>
             <w:pPr>
@@ -5759,6 +6051,7 @@
         <w:tc>
           <w:tcPr>
             <w:tcW w:w="425" w:type="dxa"/>
+            <w:vAlign w:val="center"/>
           </w:tcPr>
           <w:p>
             <w:pPr>
@@ -5816,6 +6109,7 @@
         <w:tc>
           <w:tcPr>
             <w:tcW w:w="425" w:type="dxa"/>
+            <w:vAlign w:val="center"/>
           </w:tcPr>
           <w:p>
             <w:pPr>
@@ -6011,7 +6305,6 @@
           <w:rFonts w:ascii="Times New Roman" w:hAnsi="Times New Roman" w:cs="Times New Roman"/>
           <w:b/>
         </w:rPr>
-        <w:lastRenderedPageBreak/>
         <w:t xml:space="preserve">4.3.3 </w:t>
       </w:r>
       <w:r>
@@ -6060,38 +6353,1672 @@
         <w:t>ld be elaborated and planned.</w:t>
       </w:r>
     </w:p>
+    <w:tbl>
+      <w:tblPr>
+        <w:tblStyle w:val="TableGrid"/>
+        <w:tblW w:w="7822" w:type="dxa"/>
+        <w:tblInd w:w="1440" w:type="dxa"/>
+        <w:tblLook w:val="04A0" w:firstRow="1" w:lastRow="0" w:firstColumn="1" w:lastColumn="0" w:noHBand="0" w:noVBand="1"/>
+      </w:tblPr>
+      <w:tblGrid>
+        <w:gridCol w:w="1816"/>
+        <w:gridCol w:w="1134"/>
+        <w:gridCol w:w="1218"/>
+        <w:gridCol w:w="1218"/>
+        <w:gridCol w:w="1218"/>
+        <w:gridCol w:w="1218"/>
+      </w:tblGrid>
+      <w:tr>
+        <w:tc>
+          <w:tcPr>
+            <w:tcW w:w="1816" w:type="dxa"/>
+            <w:vMerge w:val="restart"/>
+          </w:tcPr>
+          <w:p>
+            <w:pPr>
+              <w:jc w:val="both"/>
+              <w:rPr>
+                <w:rFonts w:ascii="Times New Roman" w:hAnsi="Times New Roman" w:cs="Times New Roman"/>
+                <w:b/>
+              </w:rPr>
+            </w:pPr>
+            <w:r>
+              <w:rPr>
+                <w:rFonts w:ascii="Times New Roman" w:hAnsi="Times New Roman" w:cs="Times New Roman"/>
+                <w:b/>
+              </w:rPr>
+              <w:t>System Requirements:</w:t>
+            </w:r>
+          </w:p>
+        </w:tc>
+        <w:tc>
+          <w:tcPr>
+            <w:tcW w:w="6006" w:type="dxa"/>
+            <w:gridSpan w:val="5"/>
+          </w:tcPr>
+          <w:p>
+            <w:pPr>
+              <w:jc w:val="center"/>
+              <w:rPr>
+                <w:rFonts w:ascii="Times New Roman" w:hAnsi="Times New Roman" w:cs="Times New Roman"/>
+                <w:b/>
+              </w:rPr>
+            </w:pPr>
+            <w:r>
+              <w:rPr>
+                <w:rFonts w:ascii="Times New Roman" w:hAnsi="Times New Roman" w:cs="Times New Roman"/>
+                <w:b/>
+              </w:rPr>
+              <w:t>Use Cases:</w:t>
+            </w:r>
+          </w:p>
+        </w:tc>
+      </w:tr>
+      <w:tr>
+        <w:tc>
+          <w:tcPr>
+            <w:tcW w:w="1816" w:type="dxa"/>
+            <w:vMerge/>
+          </w:tcPr>
+          <w:p>
+            <w:pPr>
+              <w:jc w:val="both"/>
+              <w:rPr>
+                <w:rFonts w:ascii="Times New Roman" w:hAnsi="Times New Roman" w:cs="Times New Roman"/>
+              </w:rPr>
+            </w:pPr>
+          </w:p>
+        </w:tc>
+        <w:tc>
+          <w:tcPr>
+            <w:tcW w:w="1134" w:type="dxa"/>
+          </w:tcPr>
+          <w:p>
+            <w:pPr>
+              <w:jc w:val="center"/>
+              <w:rPr>
+                <w:rFonts w:ascii="Times New Roman" w:hAnsi="Times New Roman" w:cs="Times New Roman"/>
+              </w:rPr>
+            </w:pPr>
+            <w:r>
+              <w:rPr>
+                <w:rFonts w:ascii="Times New Roman" w:hAnsi="Times New Roman" w:cs="Times New Roman"/>
+              </w:rPr>
+              <w:t>1</w:t>
+            </w:r>
+          </w:p>
+        </w:tc>
+        <w:tc>
+          <w:tcPr>
+            <w:tcW w:w="1218" w:type="dxa"/>
+          </w:tcPr>
+          <w:p>
+            <w:pPr>
+              <w:jc w:val="center"/>
+              <w:rPr>
+                <w:rFonts w:ascii="Times New Roman" w:hAnsi="Times New Roman" w:cs="Times New Roman"/>
+              </w:rPr>
+            </w:pPr>
+            <w:r>
+              <w:rPr>
+                <w:rFonts w:ascii="Times New Roman" w:hAnsi="Times New Roman" w:cs="Times New Roman"/>
+              </w:rPr>
+              <w:t>2</w:t>
+            </w:r>
+          </w:p>
+        </w:tc>
+        <w:tc>
+          <w:tcPr>
+            <w:tcW w:w="1218" w:type="dxa"/>
+          </w:tcPr>
+          <w:p>
+            <w:pPr>
+              <w:jc w:val="center"/>
+              <w:rPr>
+                <w:rFonts w:ascii="Times New Roman" w:hAnsi="Times New Roman" w:cs="Times New Roman"/>
+              </w:rPr>
+            </w:pPr>
+            <w:r>
+              <w:rPr>
+                <w:rFonts w:ascii="Times New Roman" w:hAnsi="Times New Roman" w:cs="Times New Roman"/>
+              </w:rPr>
+              <w:t>3</w:t>
+            </w:r>
+          </w:p>
+        </w:tc>
+        <w:tc>
+          <w:tcPr>
+            <w:tcW w:w="1218" w:type="dxa"/>
+          </w:tcPr>
+          <w:p>
+            <w:pPr>
+              <w:jc w:val="center"/>
+              <w:rPr>
+                <w:rFonts w:ascii="Times New Roman" w:hAnsi="Times New Roman" w:cs="Times New Roman"/>
+              </w:rPr>
+            </w:pPr>
+            <w:r>
+              <w:rPr>
+                <w:rFonts w:ascii="Times New Roman" w:hAnsi="Times New Roman" w:cs="Times New Roman"/>
+              </w:rPr>
+              <w:t>4</w:t>
+            </w:r>
+          </w:p>
+        </w:tc>
+        <w:tc>
+          <w:tcPr>
+            <w:tcW w:w="1218" w:type="dxa"/>
+          </w:tcPr>
+          <w:p>
+            <w:pPr>
+              <w:jc w:val="center"/>
+              <w:rPr>
+                <w:rFonts w:ascii="Times New Roman" w:hAnsi="Times New Roman" w:cs="Times New Roman"/>
+              </w:rPr>
+            </w:pPr>
+            <w:r>
+              <w:rPr>
+                <w:rFonts w:ascii="Times New Roman" w:hAnsi="Times New Roman" w:cs="Times New Roman"/>
+              </w:rPr>
+              <w:t>5</w:t>
+            </w:r>
+          </w:p>
+        </w:tc>
+      </w:tr>
+      <w:tr>
+        <w:tc>
+          <w:tcPr>
+            <w:tcW w:w="1816" w:type="dxa"/>
+          </w:tcPr>
+          <w:p>
+            <w:pPr>
+              <w:jc w:val="center"/>
+              <w:rPr>
+                <w:rFonts w:ascii="Times New Roman" w:hAnsi="Times New Roman" w:cs="Times New Roman"/>
+              </w:rPr>
+            </w:pPr>
+            <w:r>
+              <w:rPr>
+                <w:rFonts w:ascii="Times New Roman" w:hAnsi="Times New Roman" w:cs="Times New Roman"/>
+              </w:rPr>
+              <w:t>1</w:t>
+            </w:r>
+          </w:p>
+        </w:tc>
+        <w:tc>
+          <w:tcPr>
+            <w:tcW w:w="1134" w:type="dxa"/>
+            <w:shd w:val="clear" w:color="auto" w:fill="00B050"/>
+          </w:tcPr>
+          <w:p>
+            <w:pPr>
+              <w:jc w:val="both"/>
+              <w:rPr>
+                <w:rFonts w:ascii="Times New Roman" w:hAnsi="Times New Roman" w:cs="Times New Roman"/>
+              </w:rPr>
+            </w:pPr>
+          </w:p>
+        </w:tc>
+        <w:tc>
+          <w:tcPr>
+            <w:tcW w:w="1218" w:type="dxa"/>
+          </w:tcPr>
+          <w:p>
+            <w:pPr>
+              <w:jc w:val="both"/>
+              <w:rPr>
+                <w:rFonts w:ascii="Times New Roman" w:hAnsi="Times New Roman" w:cs="Times New Roman"/>
+              </w:rPr>
+            </w:pPr>
+          </w:p>
+        </w:tc>
+        <w:tc>
+          <w:tcPr>
+            <w:tcW w:w="1218" w:type="dxa"/>
+            <w:shd w:val="clear" w:color="auto" w:fill="00B050"/>
+          </w:tcPr>
+          <w:p>
+            <w:pPr>
+              <w:jc w:val="both"/>
+              <w:rPr>
+                <w:rFonts w:ascii="Times New Roman" w:hAnsi="Times New Roman" w:cs="Times New Roman"/>
+              </w:rPr>
+            </w:pPr>
+          </w:p>
+        </w:tc>
+        <w:tc>
+          <w:tcPr>
+            <w:tcW w:w="1218" w:type="dxa"/>
+            <w:shd w:val="clear" w:color="auto" w:fill="00B050"/>
+          </w:tcPr>
+          <w:p>
+            <w:pPr>
+              <w:jc w:val="both"/>
+              <w:rPr>
+                <w:rFonts w:ascii="Times New Roman" w:hAnsi="Times New Roman" w:cs="Times New Roman"/>
+              </w:rPr>
+            </w:pPr>
+          </w:p>
+        </w:tc>
+        <w:tc>
+          <w:tcPr>
+            <w:tcW w:w="1218" w:type="dxa"/>
+            <w:shd w:val="clear" w:color="auto" w:fill="00B050"/>
+          </w:tcPr>
+          <w:p>
+            <w:pPr>
+              <w:jc w:val="both"/>
+              <w:rPr>
+                <w:rFonts w:ascii="Times New Roman" w:hAnsi="Times New Roman" w:cs="Times New Roman"/>
+              </w:rPr>
+            </w:pPr>
+          </w:p>
+        </w:tc>
+      </w:tr>
+      <w:tr>
+        <w:tc>
+          <w:tcPr>
+            <w:tcW w:w="1816" w:type="dxa"/>
+          </w:tcPr>
+          <w:p>
+            <w:pPr>
+              <w:jc w:val="center"/>
+              <w:rPr>
+                <w:rFonts w:ascii="Times New Roman" w:hAnsi="Times New Roman" w:cs="Times New Roman"/>
+              </w:rPr>
+            </w:pPr>
+            <w:r>
+              <w:rPr>
+                <w:rFonts w:ascii="Times New Roman" w:hAnsi="Times New Roman" w:cs="Times New Roman"/>
+              </w:rPr>
+              <w:t>2</w:t>
+            </w:r>
+          </w:p>
+        </w:tc>
+        <w:tc>
+          <w:tcPr>
+            <w:tcW w:w="1134" w:type="dxa"/>
+            <w:shd w:val="clear" w:color="auto" w:fill="00B050"/>
+          </w:tcPr>
+          <w:p>
+            <w:pPr>
+              <w:jc w:val="both"/>
+              <w:rPr>
+                <w:rFonts w:ascii="Times New Roman" w:hAnsi="Times New Roman" w:cs="Times New Roman"/>
+              </w:rPr>
+            </w:pPr>
+          </w:p>
+        </w:tc>
+        <w:tc>
+          <w:tcPr>
+            <w:tcW w:w="1218" w:type="dxa"/>
+          </w:tcPr>
+          <w:p>
+            <w:pPr>
+              <w:jc w:val="both"/>
+              <w:rPr>
+                <w:rFonts w:ascii="Times New Roman" w:hAnsi="Times New Roman" w:cs="Times New Roman"/>
+              </w:rPr>
+            </w:pPr>
+          </w:p>
+        </w:tc>
+        <w:tc>
+          <w:tcPr>
+            <w:tcW w:w="1218" w:type="dxa"/>
+          </w:tcPr>
+          <w:p>
+            <w:pPr>
+              <w:jc w:val="both"/>
+              <w:rPr>
+                <w:rFonts w:ascii="Times New Roman" w:hAnsi="Times New Roman" w:cs="Times New Roman"/>
+              </w:rPr>
+            </w:pPr>
+          </w:p>
+        </w:tc>
+        <w:tc>
+          <w:tcPr>
+            <w:tcW w:w="1218" w:type="dxa"/>
+          </w:tcPr>
+          <w:p>
+            <w:pPr>
+              <w:jc w:val="both"/>
+              <w:rPr>
+                <w:rFonts w:ascii="Times New Roman" w:hAnsi="Times New Roman" w:cs="Times New Roman"/>
+              </w:rPr>
+            </w:pPr>
+          </w:p>
+        </w:tc>
+        <w:tc>
+          <w:tcPr>
+            <w:tcW w:w="1218" w:type="dxa"/>
+          </w:tcPr>
+          <w:p>
+            <w:pPr>
+              <w:jc w:val="both"/>
+              <w:rPr>
+                <w:rFonts w:ascii="Times New Roman" w:hAnsi="Times New Roman" w:cs="Times New Roman"/>
+              </w:rPr>
+            </w:pPr>
+          </w:p>
+        </w:tc>
+      </w:tr>
+      <w:tr>
+        <w:tc>
+          <w:tcPr>
+            <w:tcW w:w="1816" w:type="dxa"/>
+          </w:tcPr>
+          <w:p>
+            <w:pPr>
+              <w:jc w:val="center"/>
+              <w:rPr>
+                <w:rFonts w:ascii="Times New Roman" w:hAnsi="Times New Roman" w:cs="Times New Roman"/>
+              </w:rPr>
+            </w:pPr>
+            <w:r>
+              <w:rPr>
+                <w:rFonts w:ascii="Times New Roman" w:hAnsi="Times New Roman" w:cs="Times New Roman"/>
+              </w:rPr>
+              <w:t>3</w:t>
+            </w:r>
+          </w:p>
+        </w:tc>
+        <w:tc>
+          <w:tcPr>
+            <w:tcW w:w="1134" w:type="dxa"/>
+            <w:shd w:val="clear" w:color="auto" w:fill="00B050"/>
+          </w:tcPr>
+          <w:p>
+            <w:pPr>
+              <w:jc w:val="both"/>
+              <w:rPr>
+                <w:rFonts w:ascii="Times New Roman" w:hAnsi="Times New Roman" w:cs="Times New Roman"/>
+              </w:rPr>
+            </w:pPr>
+          </w:p>
+        </w:tc>
+        <w:tc>
+          <w:tcPr>
+            <w:tcW w:w="1218" w:type="dxa"/>
+          </w:tcPr>
+          <w:p>
+            <w:pPr>
+              <w:jc w:val="both"/>
+              <w:rPr>
+                <w:rFonts w:ascii="Times New Roman" w:hAnsi="Times New Roman" w:cs="Times New Roman"/>
+              </w:rPr>
+            </w:pPr>
+          </w:p>
+        </w:tc>
+        <w:tc>
+          <w:tcPr>
+            <w:tcW w:w="1218" w:type="dxa"/>
+          </w:tcPr>
+          <w:p>
+            <w:pPr>
+              <w:jc w:val="both"/>
+              <w:rPr>
+                <w:rFonts w:ascii="Times New Roman" w:hAnsi="Times New Roman" w:cs="Times New Roman"/>
+              </w:rPr>
+            </w:pPr>
+          </w:p>
+        </w:tc>
+        <w:tc>
+          <w:tcPr>
+            <w:tcW w:w="1218" w:type="dxa"/>
+          </w:tcPr>
+          <w:p>
+            <w:pPr>
+              <w:jc w:val="both"/>
+              <w:rPr>
+                <w:rFonts w:ascii="Times New Roman" w:hAnsi="Times New Roman" w:cs="Times New Roman"/>
+              </w:rPr>
+            </w:pPr>
+          </w:p>
+        </w:tc>
+        <w:tc>
+          <w:tcPr>
+            <w:tcW w:w="1218" w:type="dxa"/>
+          </w:tcPr>
+          <w:p>
+            <w:pPr>
+              <w:jc w:val="both"/>
+              <w:rPr>
+                <w:rFonts w:ascii="Times New Roman" w:hAnsi="Times New Roman" w:cs="Times New Roman"/>
+              </w:rPr>
+            </w:pPr>
+          </w:p>
+        </w:tc>
+      </w:tr>
+      <w:tr>
+        <w:tc>
+          <w:tcPr>
+            <w:tcW w:w="1816" w:type="dxa"/>
+          </w:tcPr>
+          <w:p>
+            <w:pPr>
+              <w:jc w:val="center"/>
+              <w:rPr>
+                <w:rFonts w:ascii="Times New Roman" w:hAnsi="Times New Roman" w:cs="Times New Roman"/>
+              </w:rPr>
+            </w:pPr>
+            <w:r>
+              <w:rPr>
+                <w:rFonts w:ascii="Times New Roman" w:hAnsi="Times New Roman" w:cs="Times New Roman"/>
+              </w:rPr>
+              <w:t>4</w:t>
+            </w:r>
+          </w:p>
+        </w:tc>
+        <w:tc>
+          <w:tcPr>
+            <w:tcW w:w="1134" w:type="dxa"/>
+            <w:shd w:val="clear" w:color="auto" w:fill="00B050"/>
+          </w:tcPr>
+          <w:p>
+            <w:pPr>
+              <w:jc w:val="both"/>
+              <w:rPr>
+                <w:rFonts w:ascii="Times New Roman" w:hAnsi="Times New Roman" w:cs="Times New Roman"/>
+              </w:rPr>
+            </w:pPr>
+          </w:p>
+        </w:tc>
+        <w:tc>
+          <w:tcPr>
+            <w:tcW w:w="1218" w:type="dxa"/>
+          </w:tcPr>
+          <w:p>
+            <w:pPr>
+              <w:jc w:val="both"/>
+              <w:rPr>
+                <w:rFonts w:ascii="Times New Roman" w:hAnsi="Times New Roman" w:cs="Times New Roman"/>
+              </w:rPr>
+            </w:pPr>
+          </w:p>
+        </w:tc>
+        <w:tc>
+          <w:tcPr>
+            <w:tcW w:w="1218" w:type="dxa"/>
+          </w:tcPr>
+          <w:p>
+            <w:pPr>
+              <w:jc w:val="both"/>
+              <w:rPr>
+                <w:rFonts w:ascii="Times New Roman" w:hAnsi="Times New Roman" w:cs="Times New Roman"/>
+              </w:rPr>
+            </w:pPr>
+          </w:p>
+        </w:tc>
+        <w:tc>
+          <w:tcPr>
+            <w:tcW w:w="1218" w:type="dxa"/>
+          </w:tcPr>
+          <w:p>
+            <w:pPr>
+              <w:jc w:val="both"/>
+              <w:rPr>
+                <w:rFonts w:ascii="Times New Roman" w:hAnsi="Times New Roman" w:cs="Times New Roman"/>
+              </w:rPr>
+            </w:pPr>
+          </w:p>
+        </w:tc>
+        <w:tc>
+          <w:tcPr>
+            <w:tcW w:w="1218" w:type="dxa"/>
+          </w:tcPr>
+          <w:p>
+            <w:pPr>
+              <w:jc w:val="both"/>
+              <w:rPr>
+                <w:rFonts w:ascii="Times New Roman" w:hAnsi="Times New Roman" w:cs="Times New Roman"/>
+              </w:rPr>
+            </w:pPr>
+          </w:p>
+        </w:tc>
+      </w:tr>
+      <w:tr>
+        <w:tc>
+          <w:tcPr>
+            <w:tcW w:w="1816" w:type="dxa"/>
+          </w:tcPr>
+          <w:p>
+            <w:pPr>
+              <w:jc w:val="center"/>
+              <w:rPr>
+                <w:rFonts w:ascii="Times New Roman" w:hAnsi="Times New Roman" w:cs="Times New Roman"/>
+              </w:rPr>
+            </w:pPr>
+            <w:r>
+              <w:rPr>
+                <w:rFonts w:ascii="Times New Roman" w:hAnsi="Times New Roman" w:cs="Times New Roman"/>
+              </w:rPr>
+              <w:t>5</w:t>
+            </w:r>
+          </w:p>
+        </w:tc>
+        <w:tc>
+          <w:tcPr>
+            <w:tcW w:w="1134" w:type="dxa"/>
+          </w:tcPr>
+          <w:p>
+            <w:pPr>
+              <w:jc w:val="both"/>
+              <w:rPr>
+                <w:rFonts w:ascii="Times New Roman" w:hAnsi="Times New Roman" w:cs="Times New Roman"/>
+              </w:rPr>
+            </w:pPr>
+          </w:p>
+        </w:tc>
+        <w:tc>
+          <w:tcPr>
+            <w:tcW w:w="1218" w:type="dxa"/>
+            <w:shd w:val="clear" w:color="auto" w:fill="00B050"/>
+          </w:tcPr>
+          <w:p>
+            <w:pPr>
+              <w:jc w:val="both"/>
+              <w:rPr>
+                <w:rFonts w:ascii="Times New Roman" w:hAnsi="Times New Roman" w:cs="Times New Roman"/>
+              </w:rPr>
+            </w:pPr>
+          </w:p>
+        </w:tc>
+        <w:tc>
+          <w:tcPr>
+            <w:tcW w:w="1218" w:type="dxa"/>
+          </w:tcPr>
+          <w:p>
+            <w:pPr>
+              <w:jc w:val="both"/>
+              <w:rPr>
+                <w:rFonts w:ascii="Times New Roman" w:hAnsi="Times New Roman" w:cs="Times New Roman"/>
+              </w:rPr>
+            </w:pPr>
+          </w:p>
+        </w:tc>
+        <w:tc>
+          <w:tcPr>
+            <w:tcW w:w="1218" w:type="dxa"/>
+          </w:tcPr>
+          <w:p>
+            <w:pPr>
+              <w:jc w:val="both"/>
+              <w:rPr>
+                <w:rFonts w:ascii="Times New Roman" w:hAnsi="Times New Roman" w:cs="Times New Roman"/>
+              </w:rPr>
+            </w:pPr>
+          </w:p>
+        </w:tc>
+        <w:tc>
+          <w:tcPr>
+            <w:tcW w:w="1218" w:type="dxa"/>
+          </w:tcPr>
+          <w:p>
+            <w:pPr>
+              <w:jc w:val="both"/>
+              <w:rPr>
+                <w:rFonts w:ascii="Times New Roman" w:hAnsi="Times New Roman" w:cs="Times New Roman"/>
+              </w:rPr>
+            </w:pPr>
+          </w:p>
+        </w:tc>
+      </w:tr>
+      <w:tr>
+        <w:tc>
+          <w:tcPr>
+            <w:tcW w:w="1816" w:type="dxa"/>
+          </w:tcPr>
+          <w:p>
+            <w:pPr>
+              <w:jc w:val="center"/>
+              <w:rPr>
+                <w:rFonts w:ascii="Times New Roman" w:hAnsi="Times New Roman" w:cs="Times New Roman"/>
+              </w:rPr>
+            </w:pPr>
+            <w:r>
+              <w:rPr>
+                <w:rFonts w:ascii="Times New Roman" w:hAnsi="Times New Roman" w:cs="Times New Roman"/>
+              </w:rPr>
+              <w:t>6</w:t>
+            </w:r>
+          </w:p>
+        </w:tc>
+        <w:tc>
+          <w:tcPr>
+            <w:tcW w:w="1134" w:type="dxa"/>
+          </w:tcPr>
+          <w:p>
+            <w:pPr>
+              <w:jc w:val="both"/>
+              <w:rPr>
+                <w:rFonts w:ascii="Times New Roman" w:hAnsi="Times New Roman" w:cs="Times New Roman"/>
+              </w:rPr>
+            </w:pPr>
+          </w:p>
+        </w:tc>
+        <w:tc>
+          <w:tcPr>
+            <w:tcW w:w="1218" w:type="dxa"/>
+            <w:shd w:val="clear" w:color="auto" w:fill="00B050"/>
+          </w:tcPr>
+          <w:p>
+            <w:pPr>
+              <w:jc w:val="both"/>
+              <w:rPr>
+                <w:rFonts w:ascii="Times New Roman" w:hAnsi="Times New Roman" w:cs="Times New Roman"/>
+              </w:rPr>
+            </w:pPr>
+          </w:p>
+        </w:tc>
+        <w:tc>
+          <w:tcPr>
+            <w:tcW w:w="1218" w:type="dxa"/>
+          </w:tcPr>
+          <w:p>
+            <w:pPr>
+              <w:jc w:val="both"/>
+              <w:rPr>
+                <w:rFonts w:ascii="Times New Roman" w:hAnsi="Times New Roman" w:cs="Times New Roman"/>
+              </w:rPr>
+            </w:pPr>
+          </w:p>
+        </w:tc>
+        <w:tc>
+          <w:tcPr>
+            <w:tcW w:w="1218" w:type="dxa"/>
+          </w:tcPr>
+          <w:p>
+            <w:pPr>
+              <w:jc w:val="both"/>
+              <w:rPr>
+                <w:rFonts w:ascii="Times New Roman" w:hAnsi="Times New Roman" w:cs="Times New Roman"/>
+              </w:rPr>
+            </w:pPr>
+          </w:p>
+        </w:tc>
+        <w:tc>
+          <w:tcPr>
+            <w:tcW w:w="1218" w:type="dxa"/>
+          </w:tcPr>
+          <w:p>
+            <w:pPr>
+              <w:jc w:val="both"/>
+              <w:rPr>
+                <w:rFonts w:ascii="Times New Roman" w:hAnsi="Times New Roman" w:cs="Times New Roman"/>
+              </w:rPr>
+            </w:pPr>
+          </w:p>
+        </w:tc>
+      </w:tr>
+      <w:tr>
+        <w:tc>
+          <w:tcPr>
+            <w:tcW w:w="1816" w:type="dxa"/>
+          </w:tcPr>
+          <w:p>
+            <w:pPr>
+              <w:jc w:val="center"/>
+              <w:rPr>
+                <w:rFonts w:ascii="Times New Roman" w:hAnsi="Times New Roman" w:cs="Times New Roman"/>
+              </w:rPr>
+            </w:pPr>
+            <w:r>
+              <w:rPr>
+                <w:rFonts w:ascii="Times New Roman" w:hAnsi="Times New Roman" w:cs="Times New Roman"/>
+              </w:rPr>
+              <w:t>7</w:t>
+            </w:r>
+          </w:p>
+        </w:tc>
+        <w:tc>
+          <w:tcPr>
+            <w:tcW w:w="1134" w:type="dxa"/>
+          </w:tcPr>
+          <w:p>
+            <w:pPr>
+              <w:jc w:val="both"/>
+              <w:rPr>
+                <w:rFonts w:ascii="Times New Roman" w:hAnsi="Times New Roman" w:cs="Times New Roman"/>
+              </w:rPr>
+            </w:pPr>
+          </w:p>
+        </w:tc>
+        <w:tc>
+          <w:tcPr>
+            <w:tcW w:w="1218" w:type="dxa"/>
+            <w:shd w:val="clear" w:color="auto" w:fill="00B050"/>
+          </w:tcPr>
+          <w:p>
+            <w:pPr>
+              <w:jc w:val="both"/>
+              <w:rPr>
+                <w:rFonts w:ascii="Times New Roman" w:hAnsi="Times New Roman" w:cs="Times New Roman"/>
+              </w:rPr>
+            </w:pPr>
+          </w:p>
+        </w:tc>
+        <w:tc>
+          <w:tcPr>
+            <w:tcW w:w="1218" w:type="dxa"/>
+          </w:tcPr>
+          <w:p>
+            <w:pPr>
+              <w:jc w:val="both"/>
+              <w:rPr>
+                <w:rFonts w:ascii="Times New Roman" w:hAnsi="Times New Roman" w:cs="Times New Roman"/>
+              </w:rPr>
+            </w:pPr>
+          </w:p>
+        </w:tc>
+        <w:tc>
+          <w:tcPr>
+            <w:tcW w:w="1218" w:type="dxa"/>
+          </w:tcPr>
+          <w:p>
+            <w:pPr>
+              <w:jc w:val="both"/>
+              <w:rPr>
+                <w:rFonts w:ascii="Times New Roman" w:hAnsi="Times New Roman" w:cs="Times New Roman"/>
+              </w:rPr>
+            </w:pPr>
+          </w:p>
+        </w:tc>
+        <w:tc>
+          <w:tcPr>
+            <w:tcW w:w="1218" w:type="dxa"/>
+          </w:tcPr>
+          <w:p>
+            <w:pPr>
+              <w:jc w:val="both"/>
+              <w:rPr>
+                <w:rFonts w:ascii="Times New Roman" w:hAnsi="Times New Roman" w:cs="Times New Roman"/>
+              </w:rPr>
+            </w:pPr>
+          </w:p>
+        </w:tc>
+      </w:tr>
+      <w:tr>
+        <w:tc>
+          <w:tcPr>
+            <w:tcW w:w="1816" w:type="dxa"/>
+          </w:tcPr>
+          <w:p>
+            <w:pPr>
+              <w:jc w:val="center"/>
+              <w:rPr>
+                <w:rFonts w:ascii="Times New Roman" w:hAnsi="Times New Roman" w:cs="Times New Roman"/>
+              </w:rPr>
+            </w:pPr>
+            <w:r>
+              <w:rPr>
+                <w:rFonts w:ascii="Times New Roman" w:hAnsi="Times New Roman" w:cs="Times New Roman"/>
+              </w:rPr>
+              <w:t>8</w:t>
+            </w:r>
+          </w:p>
+        </w:tc>
+        <w:tc>
+          <w:tcPr>
+            <w:tcW w:w="1134" w:type="dxa"/>
+          </w:tcPr>
+          <w:p>
+            <w:pPr>
+              <w:jc w:val="both"/>
+              <w:rPr>
+                <w:rFonts w:ascii="Times New Roman" w:hAnsi="Times New Roman" w:cs="Times New Roman"/>
+              </w:rPr>
+            </w:pPr>
+          </w:p>
+        </w:tc>
+        <w:tc>
+          <w:tcPr>
+            <w:tcW w:w="1218" w:type="dxa"/>
+          </w:tcPr>
+          <w:p>
+            <w:pPr>
+              <w:jc w:val="both"/>
+              <w:rPr>
+                <w:rFonts w:ascii="Times New Roman" w:hAnsi="Times New Roman" w:cs="Times New Roman"/>
+              </w:rPr>
+            </w:pPr>
+          </w:p>
+        </w:tc>
+        <w:tc>
+          <w:tcPr>
+            <w:tcW w:w="1218" w:type="dxa"/>
+            <w:shd w:val="clear" w:color="auto" w:fill="00B050"/>
+          </w:tcPr>
+          <w:p>
+            <w:pPr>
+              <w:jc w:val="both"/>
+              <w:rPr>
+                <w:rFonts w:ascii="Times New Roman" w:hAnsi="Times New Roman" w:cs="Times New Roman"/>
+              </w:rPr>
+            </w:pPr>
+          </w:p>
+        </w:tc>
+        <w:tc>
+          <w:tcPr>
+            <w:tcW w:w="1218" w:type="dxa"/>
+          </w:tcPr>
+          <w:p>
+            <w:pPr>
+              <w:jc w:val="both"/>
+              <w:rPr>
+                <w:rFonts w:ascii="Times New Roman" w:hAnsi="Times New Roman" w:cs="Times New Roman"/>
+              </w:rPr>
+            </w:pPr>
+          </w:p>
+        </w:tc>
+        <w:tc>
+          <w:tcPr>
+            <w:tcW w:w="1218" w:type="dxa"/>
+          </w:tcPr>
+          <w:p>
+            <w:pPr>
+              <w:jc w:val="both"/>
+              <w:rPr>
+                <w:rFonts w:ascii="Times New Roman" w:hAnsi="Times New Roman" w:cs="Times New Roman"/>
+              </w:rPr>
+            </w:pPr>
+          </w:p>
+        </w:tc>
+      </w:tr>
+      <w:tr>
+        <w:tc>
+          <w:tcPr>
+            <w:tcW w:w="1816" w:type="dxa"/>
+          </w:tcPr>
+          <w:p>
+            <w:pPr>
+              <w:jc w:val="center"/>
+              <w:rPr>
+                <w:rFonts w:ascii="Times New Roman" w:hAnsi="Times New Roman" w:cs="Times New Roman"/>
+              </w:rPr>
+            </w:pPr>
+            <w:r>
+              <w:rPr>
+                <w:rFonts w:ascii="Times New Roman" w:hAnsi="Times New Roman" w:cs="Times New Roman"/>
+              </w:rPr>
+              <w:t>9</w:t>
+            </w:r>
+          </w:p>
+        </w:tc>
+        <w:tc>
+          <w:tcPr>
+            <w:tcW w:w="1134" w:type="dxa"/>
+          </w:tcPr>
+          <w:p>
+            <w:pPr>
+              <w:jc w:val="both"/>
+              <w:rPr>
+                <w:rFonts w:ascii="Times New Roman" w:hAnsi="Times New Roman" w:cs="Times New Roman"/>
+              </w:rPr>
+            </w:pPr>
+          </w:p>
+        </w:tc>
+        <w:tc>
+          <w:tcPr>
+            <w:tcW w:w="1218" w:type="dxa"/>
+          </w:tcPr>
+          <w:p>
+            <w:pPr>
+              <w:jc w:val="both"/>
+              <w:rPr>
+                <w:rFonts w:ascii="Times New Roman" w:hAnsi="Times New Roman" w:cs="Times New Roman"/>
+              </w:rPr>
+            </w:pPr>
+          </w:p>
+        </w:tc>
+        <w:tc>
+          <w:tcPr>
+            <w:tcW w:w="1218" w:type="dxa"/>
+          </w:tcPr>
+          <w:p>
+            <w:pPr>
+              <w:jc w:val="both"/>
+              <w:rPr>
+                <w:rFonts w:ascii="Times New Roman" w:hAnsi="Times New Roman" w:cs="Times New Roman"/>
+              </w:rPr>
+            </w:pPr>
+          </w:p>
+        </w:tc>
+        <w:tc>
+          <w:tcPr>
+            <w:tcW w:w="1218" w:type="dxa"/>
+            <w:shd w:val="clear" w:color="auto" w:fill="00B050"/>
+          </w:tcPr>
+          <w:p>
+            <w:pPr>
+              <w:jc w:val="both"/>
+              <w:rPr>
+                <w:rFonts w:ascii="Times New Roman" w:hAnsi="Times New Roman" w:cs="Times New Roman"/>
+              </w:rPr>
+            </w:pPr>
+          </w:p>
+        </w:tc>
+        <w:tc>
+          <w:tcPr>
+            <w:tcW w:w="1218" w:type="dxa"/>
+            <w:shd w:val="clear" w:color="auto" w:fill="FFFFFF" w:themeFill="background1"/>
+          </w:tcPr>
+          <w:p>
+            <w:pPr>
+              <w:jc w:val="both"/>
+              <w:rPr>
+                <w:rFonts w:ascii="Times New Roman" w:hAnsi="Times New Roman" w:cs="Times New Roman"/>
+              </w:rPr>
+            </w:pPr>
+          </w:p>
+        </w:tc>
+      </w:tr>
+      <w:tr>
+        <w:tc>
+          <w:tcPr>
+            <w:tcW w:w="1816" w:type="dxa"/>
+          </w:tcPr>
+          <w:p>
+            <w:pPr>
+              <w:jc w:val="center"/>
+              <w:rPr>
+                <w:rFonts w:ascii="Times New Roman" w:hAnsi="Times New Roman" w:cs="Times New Roman"/>
+              </w:rPr>
+            </w:pPr>
+            <w:r>
+              <w:rPr>
+                <w:rFonts w:ascii="Times New Roman" w:hAnsi="Times New Roman" w:cs="Times New Roman"/>
+              </w:rPr>
+              <w:t>10</w:t>
+            </w:r>
+          </w:p>
+        </w:tc>
+        <w:tc>
+          <w:tcPr>
+            <w:tcW w:w="1134" w:type="dxa"/>
+          </w:tcPr>
+          <w:p>
+            <w:pPr>
+              <w:jc w:val="both"/>
+              <w:rPr>
+                <w:rFonts w:ascii="Times New Roman" w:hAnsi="Times New Roman" w:cs="Times New Roman"/>
+              </w:rPr>
+            </w:pPr>
+          </w:p>
+        </w:tc>
+        <w:tc>
+          <w:tcPr>
+            <w:tcW w:w="1218" w:type="dxa"/>
+          </w:tcPr>
+          <w:p>
+            <w:pPr>
+              <w:jc w:val="both"/>
+              <w:rPr>
+                <w:rFonts w:ascii="Times New Roman" w:hAnsi="Times New Roman" w:cs="Times New Roman"/>
+              </w:rPr>
+            </w:pPr>
+          </w:p>
+        </w:tc>
+        <w:tc>
+          <w:tcPr>
+            <w:tcW w:w="1218" w:type="dxa"/>
+          </w:tcPr>
+          <w:p>
+            <w:pPr>
+              <w:jc w:val="both"/>
+              <w:rPr>
+                <w:rFonts w:ascii="Times New Roman" w:hAnsi="Times New Roman" w:cs="Times New Roman"/>
+              </w:rPr>
+            </w:pPr>
+          </w:p>
+        </w:tc>
+        <w:tc>
+          <w:tcPr>
+            <w:tcW w:w="1218" w:type="dxa"/>
+            <w:shd w:val="clear" w:color="auto" w:fill="00B050"/>
+          </w:tcPr>
+          <w:p>
+            <w:pPr>
+              <w:jc w:val="both"/>
+              <w:rPr>
+                <w:rFonts w:ascii="Times New Roman" w:hAnsi="Times New Roman" w:cs="Times New Roman"/>
+              </w:rPr>
+            </w:pPr>
+          </w:p>
+        </w:tc>
+        <w:tc>
+          <w:tcPr>
+            <w:tcW w:w="1218" w:type="dxa"/>
+            <w:shd w:val="clear" w:color="auto" w:fill="FFFFFF" w:themeFill="background1"/>
+          </w:tcPr>
+          <w:p>
+            <w:pPr>
+              <w:jc w:val="both"/>
+              <w:rPr>
+                <w:rFonts w:ascii="Times New Roman" w:hAnsi="Times New Roman" w:cs="Times New Roman"/>
+              </w:rPr>
+            </w:pPr>
+          </w:p>
+        </w:tc>
+      </w:tr>
+      <w:tr>
+        <w:tc>
+          <w:tcPr>
+            <w:tcW w:w="1816" w:type="dxa"/>
+          </w:tcPr>
+          <w:p>
+            <w:pPr>
+              <w:jc w:val="center"/>
+              <w:rPr>
+                <w:rFonts w:ascii="Times New Roman" w:hAnsi="Times New Roman" w:cs="Times New Roman"/>
+              </w:rPr>
+            </w:pPr>
+            <w:r>
+              <w:rPr>
+                <w:rFonts w:ascii="Times New Roman" w:hAnsi="Times New Roman" w:cs="Times New Roman"/>
+              </w:rPr>
+              <w:t>11</w:t>
+            </w:r>
+          </w:p>
+        </w:tc>
+        <w:tc>
+          <w:tcPr>
+            <w:tcW w:w="1134" w:type="dxa"/>
+          </w:tcPr>
+          <w:p>
+            <w:pPr>
+              <w:jc w:val="both"/>
+              <w:rPr>
+                <w:rFonts w:ascii="Times New Roman" w:hAnsi="Times New Roman" w:cs="Times New Roman"/>
+              </w:rPr>
+            </w:pPr>
+          </w:p>
+        </w:tc>
+        <w:tc>
+          <w:tcPr>
+            <w:tcW w:w="1218" w:type="dxa"/>
+          </w:tcPr>
+          <w:p>
+            <w:pPr>
+              <w:jc w:val="both"/>
+              <w:rPr>
+                <w:rFonts w:ascii="Times New Roman" w:hAnsi="Times New Roman" w:cs="Times New Roman"/>
+              </w:rPr>
+            </w:pPr>
+          </w:p>
+        </w:tc>
+        <w:tc>
+          <w:tcPr>
+            <w:tcW w:w="1218" w:type="dxa"/>
+          </w:tcPr>
+          <w:p>
+            <w:pPr>
+              <w:jc w:val="both"/>
+              <w:rPr>
+                <w:rFonts w:ascii="Times New Roman" w:hAnsi="Times New Roman" w:cs="Times New Roman"/>
+              </w:rPr>
+            </w:pPr>
+          </w:p>
+        </w:tc>
+        <w:tc>
+          <w:tcPr>
+            <w:tcW w:w="1218" w:type="dxa"/>
+          </w:tcPr>
+          <w:p>
+            <w:pPr>
+              <w:jc w:val="both"/>
+              <w:rPr>
+                <w:rFonts w:ascii="Times New Roman" w:hAnsi="Times New Roman" w:cs="Times New Roman"/>
+              </w:rPr>
+            </w:pPr>
+          </w:p>
+        </w:tc>
+        <w:tc>
+          <w:tcPr>
+            <w:tcW w:w="1218" w:type="dxa"/>
+            <w:shd w:val="clear" w:color="auto" w:fill="00B050"/>
+          </w:tcPr>
+          <w:p>
+            <w:pPr>
+              <w:jc w:val="both"/>
+              <w:rPr>
+                <w:rFonts w:ascii="Times New Roman" w:hAnsi="Times New Roman" w:cs="Times New Roman"/>
+              </w:rPr>
+            </w:pPr>
+          </w:p>
+        </w:tc>
+      </w:tr>
+      <w:tr>
+        <w:tc>
+          <w:tcPr>
+            <w:tcW w:w="1816" w:type="dxa"/>
+          </w:tcPr>
+          <w:p>
+            <w:pPr>
+              <w:jc w:val="center"/>
+              <w:rPr>
+                <w:rFonts w:ascii="Times New Roman" w:hAnsi="Times New Roman" w:cs="Times New Roman"/>
+              </w:rPr>
+            </w:pPr>
+            <w:r>
+              <w:rPr>
+                <w:rFonts w:ascii="Times New Roman" w:hAnsi="Times New Roman" w:cs="Times New Roman"/>
+              </w:rPr>
+              <w:t>12</w:t>
+            </w:r>
+          </w:p>
+        </w:tc>
+        <w:tc>
+          <w:tcPr>
+            <w:tcW w:w="1134" w:type="dxa"/>
+            <w:shd w:val="clear" w:color="auto" w:fill="00B050"/>
+          </w:tcPr>
+          <w:p>
+            <w:pPr>
+              <w:jc w:val="both"/>
+              <w:rPr>
+                <w:rFonts w:ascii="Times New Roman" w:hAnsi="Times New Roman" w:cs="Times New Roman"/>
+              </w:rPr>
+            </w:pPr>
+          </w:p>
+        </w:tc>
+        <w:tc>
+          <w:tcPr>
+            <w:tcW w:w="1218" w:type="dxa"/>
+          </w:tcPr>
+          <w:p>
+            <w:pPr>
+              <w:jc w:val="both"/>
+              <w:rPr>
+                <w:rFonts w:ascii="Times New Roman" w:hAnsi="Times New Roman" w:cs="Times New Roman"/>
+              </w:rPr>
+            </w:pPr>
+          </w:p>
+        </w:tc>
+        <w:tc>
+          <w:tcPr>
+            <w:tcW w:w="1218" w:type="dxa"/>
+          </w:tcPr>
+          <w:p>
+            <w:pPr>
+              <w:jc w:val="both"/>
+              <w:rPr>
+                <w:rFonts w:ascii="Times New Roman" w:hAnsi="Times New Roman" w:cs="Times New Roman"/>
+              </w:rPr>
+            </w:pPr>
+          </w:p>
+        </w:tc>
+        <w:tc>
+          <w:tcPr>
+            <w:tcW w:w="1218" w:type="dxa"/>
+            <w:shd w:val="clear" w:color="auto" w:fill="00B050"/>
+          </w:tcPr>
+          <w:p>
+            <w:pPr>
+              <w:jc w:val="both"/>
+              <w:rPr>
+                <w:rFonts w:ascii="Times New Roman" w:hAnsi="Times New Roman" w:cs="Times New Roman"/>
+              </w:rPr>
+            </w:pPr>
+          </w:p>
+        </w:tc>
+        <w:tc>
+          <w:tcPr>
+            <w:tcW w:w="1218" w:type="dxa"/>
+          </w:tcPr>
+          <w:p>
+            <w:pPr>
+              <w:jc w:val="both"/>
+              <w:rPr>
+                <w:rFonts w:ascii="Times New Roman" w:hAnsi="Times New Roman" w:cs="Times New Roman"/>
+              </w:rPr>
+            </w:pPr>
+          </w:p>
+        </w:tc>
+      </w:tr>
+      <w:tr>
+        <w:tc>
+          <w:tcPr>
+            <w:tcW w:w="1816" w:type="dxa"/>
+          </w:tcPr>
+          <w:p>
+            <w:pPr>
+              <w:jc w:val="center"/>
+              <w:rPr>
+                <w:rFonts w:ascii="Times New Roman" w:hAnsi="Times New Roman" w:cs="Times New Roman"/>
+              </w:rPr>
+            </w:pPr>
+            <w:r>
+              <w:rPr>
+                <w:rFonts w:ascii="Times New Roman" w:hAnsi="Times New Roman" w:cs="Times New Roman"/>
+              </w:rPr>
+              <w:t>13</w:t>
+            </w:r>
+          </w:p>
+        </w:tc>
+        <w:tc>
+          <w:tcPr>
+            <w:tcW w:w="1134" w:type="dxa"/>
+            <w:shd w:val="clear" w:color="auto" w:fill="00B050"/>
+          </w:tcPr>
+          <w:p>
+            <w:pPr>
+              <w:jc w:val="both"/>
+              <w:rPr>
+                <w:rFonts w:ascii="Times New Roman" w:hAnsi="Times New Roman" w:cs="Times New Roman"/>
+              </w:rPr>
+            </w:pPr>
+          </w:p>
+        </w:tc>
+        <w:tc>
+          <w:tcPr>
+            <w:tcW w:w="1218" w:type="dxa"/>
+          </w:tcPr>
+          <w:p>
+            <w:pPr>
+              <w:jc w:val="both"/>
+              <w:rPr>
+                <w:rFonts w:ascii="Times New Roman" w:hAnsi="Times New Roman" w:cs="Times New Roman"/>
+              </w:rPr>
+            </w:pPr>
+          </w:p>
+        </w:tc>
+        <w:tc>
+          <w:tcPr>
+            <w:tcW w:w="1218" w:type="dxa"/>
+          </w:tcPr>
+          <w:p>
+            <w:pPr>
+              <w:jc w:val="both"/>
+              <w:rPr>
+                <w:rFonts w:ascii="Times New Roman" w:hAnsi="Times New Roman" w:cs="Times New Roman"/>
+              </w:rPr>
+            </w:pPr>
+          </w:p>
+        </w:tc>
+        <w:tc>
+          <w:tcPr>
+            <w:tcW w:w="1218" w:type="dxa"/>
+          </w:tcPr>
+          <w:p>
+            <w:pPr>
+              <w:jc w:val="both"/>
+              <w:rPr>
+                <w:rFonts w:ascii="Times New Roman" w:hAnsi="Times New Roman" w:cs="Times New Roman"/>
+              </w:rPr>
+            </w:pPr>
+          </w:p>
+        </w:tc>
+        <w:tc>
+          <w:tcPr>
+            <w:tcW w:w="1218" w:type="dxa"/>
+          </w:tcPr>
+          <w:p>
+            <w:pPr>
+              <w:jc w:val="both"/>
+              <w:rPr>
+                <w:rFonts w:ascii="Times New Roman" w:hAnsi="Times New Roman" w:cs="Times New Roman"/>
+              </w:rPr>
+            </w:pPr>
+          </w:p>
+        </w:tc>
+      </w:tr>
+      <w:tr>
+        <w:tc>
+          <w:tcPr>
+            <w:tcW w:w="1816" w:type="dxa"/>
+          </w:tcPr>
+          <w:p>
+            <w:pPr>
+              <w:jc w:val="center"/>
+              <w:rPr>
+                <w:rFonts w:ascii="Times New Roman" w:hAnsi="Times New Roman" w:cs="Times New Roman"/>
+              </w:rPr>
+            </w:pPr>
+            <w:r>
+              <w:rPr>
+                <w:rFonts w:ascii="Times New Roman" w:hAnsi="Times New Roman" w:cs="Times New Roman"/>
+              </w:rPr>
+              <w:t>14</w:t>
+            </w:r>
+          </w:p>
+        </w:tc>
+        <w:tc>
+          <w:tcPr>
+            <w:tcW w:w="1134" w:type="dxa"/>
+          </w:tcPr>
+          <w:p>
+            <w:pPr>
+              <w:jc w:val="both"/>
+              <w:rPr>
+                <w:rFonts w:ascii="Times New Roman" w:hAnsi="Times New Roman" w:cs="Times New Roman"/>
+              </w:rPr>
+            </w:pPr>
+          </w:p>
+        </w:tc>
+        <w:tc>
+          <w:tcPr>
+            <w:tcW w:w="1218" w:type="dxa"/>
+          </w:tcPr>
+          <w:p>
+            <w:pPr>
+              <w:jc w:val="both"/>
+              <w:rPr>
+                <w:rFonts w:ascii="Times New Roman" w:hAnsi="Times New Roman" w:cs="Times New Roman"/>
+              </w:rPr>
+            </w:pPr>
+          </w:p>
+        </w:tc>
+        <w:tc>
+          <w:tcPr>
+            <w:tcW w:w="1218" w:type="dxa"/>
+          </w:tcPr>
+          <w:p>
+            <w:pPr>
+              <w:jc w:val="both"/>
+              <w:rPr>
+                <w:rFonts w:ascii="Times New Roman" w:hAnsi="Times New Roman" w:cs="Times New Roman"/>
+              </w:rPr>
+            </w:pPr>
+          </w:p>
+        </w:tc>
+        <w:tc>
+          <w:tcPr>
+            <w:tcW w:w="1218" w:type="dxa"/>
+            <w:shd w:val="clear" w:color="auto" w:fill="00B050"/>
+          </w:tcPr>
+          <w:p>
+            <w:pPr>
+              <w:jc w:val="both"/>
+              <w:rPr>
+                <w:rFonts w:ascii="Times New Roman" w:hAnsi="Times New Roman" w:cs="Times New Roman"/>
+              </w:rPr>
+            </w:pPr>
+          </w:p>
+        </w:tc>
+        <w:tc>
+          <w:tcPr>
+            <w:tcW w:w="1218" w:type="dxa"/>
+          </w:tcPr>
+          <w:p>
+            <w:pPr>
+              <w:jc w:val="both"/>
+              <w:rPr>
+                <w:rFonts w:ascii="Times New Roman" w:hAnsi="Times New Roman" w:cs="Times New Roman"/>
+              </w:rPr>
+            </w:pPr>
+          </w:p>
+        </w:tc>
+      </w:tr>
+      <w:tr>
+        <w:tc>
+          <w:tcPr>
+            <w:tcW w:w="1816" w:type="dxa"/>
+          </w:tcPr>
+          <w:p>
+            <w:pPr>
+              <w:jc w:val="center"/>
+              <w:rPr>
+                <w:rFonts w:ascii="Times New Roman" w:hAnsi="Times New Roman" w:cs="Times New Roman"/>
+              </w:rPr>
+            </w:pPr>
+            <w:r>
+              <w:rPr>
+                <w:rFonts w:ascii="Times New Roman" w:hAnsi="Times New Roman" w:cs="Times New Roman"/>
+              </w:rPr>
+              <w:t>15</w:t>
+            </w:r>
+          </w:p>
+        </w:tc>
+        <w:tc>
+          <w:tcPr>
+            <w:tcW w:w="1134" w:type="dxa"/>
+            <w:shd w:val="clear" w:color="auto" w:fill="00B050"/>
+          </w:tcPr>
+          <w:p>
+            <w:pPr>
+              <w:jc w:val="both"/>
+              <w:rPr>
+                <w:rFonts w:ascii="Times New Roman" w:hAnsi="Times New Roman" w:cs="Times New Roman"/>
+              </w:rPr>
+            </w:pPr>
+          </w:p>
+        </w:tc>
+        <w:tc>
+          <w:tcPr>
+            <w:tcW w:w="1218" w:type="dxa"/>
+          </w:tcPr>
+          <w:p>
+            <w:pPr>
+              <w:jc w:val="both"/>
+              <w:rPr>
+                <w:rFonts w:ascii="Times New Roman" w:hAnsi="Times New Roman" w:cs="Times New Roman"/>
+              </w:rPr>
+            </w:pPr>
+          </w:p>
+        </w:tc>
+        <w:tc>
+          <w:tcPr>
+            <w:tcW w:w="1218" w:type="dxa"/>
+          </w:tcPr>
+          <w:p>
+            <w:pPr>
+              <w:jc w:val="both"/>
+              <w:rPr>
+                <w:rFonts w:ascii="Times New Roman" w:hAnsi="Times New Roman" w:cs="Times New Roman"/>
+              </w:rPr>
+            </w:pPr>
+          </w:p>
+        </w:tc>
+        <w:tc>
+          <w:tcPr>
+            <w:tcW w:w="1218" w:type="dxa"/>
+          </w:tcPr>
+          <w:p>
+            <w:pPr>
+              <w:jc w:val="both"/>
+              <w:rPr>
+                <w:rFonts w:ascii="Times New Roman" w:hAnsi="Times New Roman" w:cs="Times New Roman"/>
+              </w:rPr>
+            </w:pPr>
+          </w:p>
+        </w:tc>
+        <w:tc>
+          <w:tcPr>
+            <w:tcW w:w="1218" w:type="dxa"/>
+          </w:tcPr>
+          <w:p>
+            <w:pPr>
+              <w:jc w:val="both"/>
+              <w:rPr>
+                <w:rFonts w:ascii="Times New Roman" w:hAnsi="Times New Roman" w:cs="Times New Roman"/>
+              </w:rPr>
+            </w:pPr>
+          </w:p>
+        </w:tc>
+      </w:tr>
+      <w:tr>
+        <w:tc>
+          <w:tcPr>
+            <w:tcW w:w="1816" w:type="dxa"/>
+          </w:tcPr>
+          <w:p>
+            <w:pPr>
+              <w:jc w:val="center"/>
+              <w:rPr>
+                <w:rFonts w:ascii="Times New Roman" w:hAnsi="Times New Roman" w:cs="Times New Roman"/>
+              </w:rPr>
+            </w:pPr>
+            <w:r>
+              <w:rPr>
+                <w:rFonts w:ascii="Times New Roman" w:hAnsi="Times New Roman" w:cs="Times New Roman"/>
+              </w:rPr>
+              <w:t>16</w:t>
+            </w:r>
+          </w:p>
+        </w:tc>
+        <w:tc>
+          <w:tcPr>
+            <w:tcW w:w="1134" w:type="dxa"/>
+            <w:shd w:val="clear" w:color="auto" w:fill="00B050"/>
+          </w:tcPr>
+          <w:p>
+            <w:pPr>
+              <w:jc w:val="both"/>
+              <w:rPr>
+                <w:rFonts w:ascii="Times New Roman" w:hAnsi="Times New Roman" w:cs="Times New Roman"/>
+              </w:rPr>
+            </w:pPr>
+          </w:p>
+        </w:tc>
+        <w:tc>
+          <w:tcPr>
+            <w:tcW w:w="1218" w:type="dxa"/>
+          </w:tcPr>
+          <w:p>
+            <w:pPr>
+              <w:jc w:val="both"/>
+              <w:rPr>
+                <w:rFonts w:ascii="Times New Roman" w:hAnsi="Times New Roman" w:cs="Times New Roman"/>
+              </w:rPr>
+            </w:pPr>
+          </w:p>
+        </w:tc>
+        <w:tc>
+          <w:tcPr>
+            <w:tcW w:w="1218" w:type="dxa"/>
+          </w:tcPr>
+          <w:p>
+            <w:pPr>
+              <w:jc w:val="both"/>
+              <w:rPr>
+                <w:rFonts w:ascii="Times New Roman" w:hAnsi="Times New Roman" w:cs="Times New Roman"/>
+              </w:rPr>
+            </w:pPr>
+          </w:p>
+        </w:tc>
+        <w:tc>
+          <w:tcPr>
+            <w:tcW w:w="1218" w:type="dxa"/>
+          </w:tcPr>
+          <w:p>
+            <w:pPr>
+              <w:jc w:val="both"/>
+              <w:rPr>
+                <w:rFonts w:ascii="Times New Roman" w:hAnsi="Times New Roman" w:cs="Times New Roman"/>
+              </w:rPr>
+            </w:pPr>
+          </w:p>
+        </w:tc>
+        <w:tc>
+          <w:tcPr>
+            <w:tcW w:w="1218" w:type="dxa"/>
+          </w:tcPr>
+          <w:p>
+            <w:pPr>
+              <w:jc w:val="both"/>
+              <w:rPr>
+                <w:rFonts w:ascii="Times New Roman" w:hAnsi="Times New Roman" w:cs="Times New Roman"/>
+              </w:rPr>
+            </w:pPr>
+          </w:p>
+        </w:tc>
+      </w:tr>
+      <w:tr>
+        <w:tc>
+          <w:tcPr>
+            <w:tcW w:w="1816" w:type="dxa"/>
+          </w:tcPr>
+          <w:p>
+            <w:pPr>
+              <w:jc w:val="center"/>
+              <w:rPr>
+                <w:rFonts w:ascii="Times New Roman" w:hAnsi="Times New Roman" w:cs="Times New Roman"/>
+              </w:rPr>
+            </w:pPr>
+            <w:r>
+              <w:rPr>
+                <w:rFonts w:ascii="Times New Roman" w:hAnsi="Times New Roman" w:cs="Times New Roman"/>
+              </w:rPr>
+              <w:t>17</w:t>
+            </w:r>
+          </w:p>
+        </w:tc>
+        <w:tc>
+          <w:tcPr>
+            <w:tcW w:w="1134" w:type="dxa"/>
+            <w:shd w:val="clear" w:color="auto" w:fill="00B050"/>
+          </w:tcPr>
+          <w:p>
+            <w:pPr>
+              <w:jc w:val="both"/>
+              <w:rPr>
+                <w:rFonts w:ascii="Times New Roman" w:hAnsi="Times New Roman" w:cs="Times New Roman"/>
+              </w:rPr>
+            </w:pPr>
+          </w:p>
+        </w:tc>
+        <w:tc>
+          <w:tcPr>
+            <w:tcW w:w="1218" w:type="dxa"/>
+          </w:tcPr>
+          <w:p>
+            <w:pPr>
+              <w:jc w:val="both"/>
+              <w:rPr>
+                <w:rFonts w:ascii="Times New Roman" w:hAnsi="Times New Roman" w:cs="Times New Roman"/>
+              </w:rPr>
+            </w:pPr>
+          </w:p>
+        </w:tc>
+        <w:tc>
+          <w:tcPr>
+            <w:tcW w:w="1218" w:type="dxa"/>
+          </w:tcPr>
+          <w:p>
+            <w:pPr>
+              <w:jc w:val="both"/>
+              <w:rPr>
+                <w:rFonts w:ascii="Times New Roman" w:hAnsi="Times New Roman" w:cs="Times New Roman"/>
+              </w:rPr>
+            </w:pPr>
+          </w:p>
+        </w:tc>
+        <w:tc>
+          <w:tcPr>
+            <w:tcW w:w="1218" w:type="dxa"/>
+          </w:tcPr>
+          <w:p>
+            <w:pPr>
+              <w:jc w:val="both"/>
+              <w:rPr>
+                <w:rFonts w:ascii="Times New Roman" w:hAnsi="Times New Roman" w:cs="Times New Roman"/>
+              </w:rPr>
+            </w:pPr>
+          </w:p>
+        </w:tc>
+        <w:tc>
+          <w:tcPr>
+            <w:tcW w:w="1218" w:type="dxa"/>
+          </w:tcPr>
+          <w:p>
+            <w:pPr>
+              <w:jc w:val="both"/>
+              <w:rPr>
+                <w:rFonts w:ascii="Times New Roman" w:hAnsi="Times New Roman" w:cs="Times New Roman"/>
+              </w:rPr>
+            </w:pPr>
+          </w:p>
+        </w:tc>
+      </w:tr>
+    </w:tbl>
     <w:p>
       <w:pPr>
         <w:ind w:left="1440"/>
         <w:jc w:val="both"/>
         <w:rPr>
           <w:rFonts w:ascii="Times New Roman" w:hAnsi="Times New Roman" w:cs="Times New Roman"/>
-          <w:i/>
-        </w:rPr>
-      </w:pPr>
-    </w:p>
-    <w:p>
-      <w:pPr>
-        <w:ind w:left="1440"/>
-        <w:rPr>
-          <w:rFonts w:ascii="Times New Roman" w:hAnsi="Times New Roman" w:cs="Times New Roman"/>
-          <w:b/>
-        </w:rPr>
-      </w:pPr>
-      <w:r>
-        <w:rPr>
-          <w:rFonts w:ascii="Times New Roman" w:hAnsi="Times New Roman" w:cs="Times New Roman"/>
-          <w:b/>
-        </w:rPr>
-        <w:t xml:space="preserve">4.3.4 </w:t>
-      </w:r>
-      <w:r>
-        <w:rPr>
-          <w:rFonts w:ascii="Times New Roman" w:hAnsi="Times New Roman" w:cs="Times New Roman"/>
-          <w:b/>
-        </w:rPr>
-        <w:t>Fully-Dressed Description</w:t>
-      </w:r>
+        </w:rPr>
+      </w:pPr>
     </w:p>
     <w:p>
       <w:pPr>
@@ -6102,26 +8029,28 @@
           <w:i/>
         </w:rPr>
       </w:pPr>
-      <w:r>
-        <w:rPr>
-          <w:rFonts w:ascii="Times New Roman" w:hAnsi="Times New Roman" w:cs="Times New Roman"/>
-          <w:i/>
-        </w:rPr>
-        <w:t>Select a few most important use cases and provide detailed (“fully dressed”) description. The “most important” use cases are indicat</w:t>
-      </w:r>
-      <w:r>
-        <w:rPr>
-          <w:rFonts w:ascii="Times New Roman" w:hAnsi="Times New Roman" w:cs="Times New Roman"/>
-          <w:i/>
-        </w:rPr>
-        <w:t xml:space="preserve">ed by your traceability matrix. </w:t>
-      </w:r>
-      <w:r>
-        <w:rPr>
-          <w:rFonts w:ascii="Times New Roman" w:hAnsi="Times New Roman" w:cs="Times New Roman"/>
-          <w:i/>
-        </w:rPr>
-        <w:t>Your event flows must show step-by-step every action that the initiating actor (“user”) can take while running the given use case.</w:t>
+    </w:p>
+    <w:p>
+      <w:pPr>
+        <w:ind w:left="1440"/>
+        <w:rPr>
+          <w:rFonts w:ascii="Times New Roman" w:hAnsi="Times New Roman" w:cs="Times New Roman"/>
+          <w:b/>
+        </w:rPr>
+      </w:pPr>
+      <w:r>
+        <w:rPr>
+          <w:rFonts w:ascii="Times New Roman" w:hAnsi="Times New Roman" w:cs="Times New Roman"/>
+          <w:b/>
+        </w:rPr>
+        <w:t xml:space="preserve">4.3.4 </w:t>
+      </w:r>
+      <w:r>
+        <w:rPr>
+          <w:rFonts w:ascii="Times New Roman" w:hAnsi="Times New Roman" w:cs="Times New Roman"/>
+          <w:b/>
+        </w:rPr>
+        <w:t>Fully-Dressed Description</w:t>
       </w:r>
     </w:p>
     <w:p>
@@ -6133,6 +8062,65 @@
           <w:i/>
         </w:rPr>
       </w:pPr>
+      <w:r>
+        <w:rPr>
+          <w:rFonts w:ascii="Times New Roman" w:hAnsi="Times New Roman" w:cs="Times New Roman"/>
+          <w:i/>
+        </w:rPr>
+        <w:t>Select a few most important use cases and provide detailed (“fully dressed”) description. The “most important” use cases are indicat</w:t>
+      </w:r>
+      <w:r>
+        <w:rPr>
+          <w:rFonts w:ascii="Times New Roman" w:hAnsi="Times New Roman" w:cs="Times New Roman"/>
+          <w:i/>
+        </w:rPr>
+        <w:t xml:space="preserve">ed by your traceability matrix. </w:t>
+      </w:r>
+      <w:r>
+        <w:rPr>
+          <w:rFonts w:ascii="Times New Roman" w:hAnsi="Times New Roman" w:cs="Times New Roman"/>
+          <w:i/>
+        </w:rPr>
+        <w:t>Your event flows must show step-by-step every action that the initiating actor (“user”) can take while running the given use case.</w:t>
+      </w:r>
+    </w:p>
+    <w:p>
+      <w:pPr>
+        <w:pStyle w:val="ListParagraph"/>
+        <w:numPr>
+          <w:ilvl w:val="0"/>
+          <w:numId w:val="12"/>
+        </w:numPr>
+        <w:jc w:val="both"/>
+        <w:rPr>
+          <w:rFonts w:ascii="Times New Roman" w:hAnsi="Times New Roman" w:cs="Times New Roman"/>
+        </w:rPr>
+      </w:pPr>
+      <w:r>
+        <w:rPr>
+          <w:rFonts w:ascii="Times New Roman" w:hAnsi="Times New Roman" w:cs="Times New Roman"/>
+        </w:rPr>
+        <w:t>User wants to select a quiz to do based on their age and level.</w:t>
+      </w:r>
+    </w:p>
+    <w:p>
+      <w:pPr>
+        <w:pStyle w:val="ListParagraph"/>
+        <w:numPr>
+          <w:ilvl w:val="0"/>
+          <w:numId w:val="12"/>
+        </w:numPr>
+        <w:jc w:val="both"/>
+        <w:rPr>
+          <w:rFonts w:ascii="Times New Roman" w:hAnsi="Times New Roman" w:cs="Times New Roman"/>
+        </w:rPr>
+      </w:pPr>
+      <w:r>
+        <w:rPr>
+          <w:rFonts w:ascii="Times New Roman" w:hAnsi="Times New Roman" w:cs="Times New Roman"/>
+        </w:rPr>
+        <w:t>User wants to attempt to complete a level and find out their results of that level.</w:t>
+      </w:r>
     </w:p>
     <w:p>
       <w:pPr>
@@ -6266,8 +8254,47 @@
           <w:rFonts w:ascii="Times New Roman" w:hAnsi="Times New Roman" w:cs="Times New Roman"/>
           <w:i/>
         </w:rPr>
+        <w:lastRenderedPageBreak/>
         <w:t xml:space="preserve">Use screen mock-ups and describe exactly what fields the user enters and buttons the user presses. Describe navigational paths that the user will follow. </w:t>
       </w:r>
+    </w:p>
+    <w:p>
+      <w:pPr>
+        <w:ind w:left="720"/>
+        <w:jc w:val="both"/>
+        <w:rPr>
+          <w:rFonts w:ascii="Times New Roman" w:hAnsi="Times New Roman" w:cs="Times New Roman"/>
+        </w:rPr>
+      </w:pPr>
+      <w:r>
+        <w:rPr>
+          <w:rFonts w:ascii="Times New Roman" w:hAnsi="Times New Roman" w:cs="Times New Roman"/>
+        </w:rPr>
+        <w:t>The given use case for the preliminary design</w:t>
+      </w:r>
+      <w:bookmarkStart w:id="0" w:name="_GoBack"/>
+      <w:bookmarkEnd w:id="0"/>
+      <w:r>
+        <w:rPr>
+          <w:rFonts w:ascii="Times New Roman" w:hAnsi="Times New Roman" w:cs="Times New Roman"/>
+        </w:rPr>
+        <w:t xml:space="preserve"> is use case 2: </w:t>
+      </w:r>
+      <w:r>
+        <w:rPr>
+          <w:rFonts w:ascii="Times New Roman" w:hAnsi="Times New Roman" w:cs="Times New Roman"/>
+        </w:rPr>
+        <w:t>User wants to attempt to complete a level and find out their results of that level.</w:t>
+      </w:r>
+    </w:p>
+    <w:p>
+      <w:pPr>
+        <w:ind w:left="720"/>
+        <w:jc w:val="both"/>
+        <w:rPr>
+          <w:rFonts w:ascii="Times New Roman" w:hAnsi="Times New Roman" w:cs="Times New Roman"/>
+        </w:rPr>
+      </w:pPr>
     </w:p>
     <w:p>
       <w:pPr>
@@ -6515,7 +8542,6 @@
           <w:rFonts w:ascii="Times New Roman" w:hAnsi="Times New Roman" w:cs="Times New Roman"/>
           <w:b/>
         </w:rPr>
-        <w:lastRenderedPageBreak/>
         <w:t>6</w:t>
       </w:r>
       <w:r>
@@ -6668,8 +8694,6 @@
         </w:rPr>
         <w:t>Also include the product ownership description from your project proposal, and provide the breakdown of responsibilities: what each member did so far, is currently doing, will do in the future, including management and coordination activities.</w:t>
       </w:r>
-      <w:bookmarkStart w:id="0" w:name="_GoBack"/>
-      <w:bookmarkEnd w:id="0"/>
     </w:p>
     <w:tbl>
       <w:tblPr>
@@ -7301,6 +9325,7 @@
               <w:rPr>
                 <w:rFonts w:ascii="Times New Roman" w:hAnsi="Times New Roman" w:cs="Times New Roman"/>
               </w:rPr>
+              <w:lastRenderedPageBreak/>
               <w:t>User Interface Specification</w:t>
             </w:r>
           </w:p>
@@ -7928,7 +9953,7 @@
           <w:rPr>
             <w:noProof/>
           </w:rPr>
-          <w:t>6</w:t>
+          <w:t>8</w:t>
         </w:r>
         <w:r>
           <w:rPr>
@@ -8536,6 +10561,95 @@
     </w:lvl>
   </w:abstractNum>
   <w:abstractNum w:abstractNumId="5">
+    <w:nsid w:val="425D1A8A"/>
+    <w:multiLevelType w:val="hybridMultilevel"/>
+    <w:tmpl w:val="81D2C0E4"/>
+    <w:lvl w:ilvl="0" w:tplc="C42677E8">
+      <w:start w:val="1"/>
+      <w:numFmt w:val="decimal"/>
+      <w:lvlText w:val="%1."/>
+      <w:lvlJc w:val="left"/>
+      <w:pPr>
+        <w:ind w:left="1800" w:hanging="360"/>
+      </w:pPr>
+      <w:rPr>
+        <w:rFonts w:hint="default"/>
+      </w:rPr>
+    </w:lvl>
+    <w:lvl w:ilvl="1" w:tplc="08090019" w:tentative="1">
+      <w:start w:val="1"/>
+      <w:numFmt w:val="lowerLetter"/>
+      <w:lvlText w:val="%2."/>
+      <w:lvlJc w:val="left"/>
+      <w:pPr>
+        <w:ind w:left="2520" w:hanging="360"/>
+      </w:pPr>
+    </w:lvl>
+    <w:lvl w:ilvl="2" w:tplc="0809001B" w:tentative="1">
+      <w:start w:val="1"/>
+      <w:numFmt w:val="lowerRoman"/>
+      <w:lvlText w:val="%3."/>
+      <w:lvlJc w:val="right"/>
+      <w:pPr>
+        <w:ind w:left="3240" w:hanging="180"/>
+      </w:pPr>
+    </w:lvl>
+    <w:lvl w:ilvl="3" w:tplc="0809000F" w:tentative="1">
+      <w:start w:val="1"/>
+      <w:numFmt w:val="decimal"/>
+      <w:lvlText w:val="%4."/>
+      <w:lvlJc w:val="left"/>
+      <w:pPr>
+        <w:ind w:left="3960" w:hanging="360"/>
+      </w:pPr>
+    </w:lvl>
+    <w:lvl w:ilvl="4" w:tplc="08090019" w:tentative="1">
+      <w:start w:val="1"/>
+      <w:numFmt w:val="lowerLetter"/>
+      <w:lvlText w:val="%5."/>
+      <w:lvlJc w:val="left"/>
+      <w:pPr>
+        <w:ind w:left="4680" w:hanging="360"/>
+      </w:pPr>
+    </w:lvl>
+    <w:lvl w:ilvl="5" w:tplc="0809001B" w:tentative="1">
+      <w:start w:val="1"/>
+      <w:numFmt w:val="lowerRoman"/>
+      <w:lvlText w:val="%6."/>
+      <w:lvlJc w:val="right"/>
+      <w:pPr>
+        <w:ind w:left="5400" w:hanging="180"/>
+      </w:pPr>
+    </w:lvl>
+    <w:lvl w:ilvl="6" w:tplc="0809000F" w:tentative="1">
+      <w:start w:val="1"/>
+      <w:numFmt w:val="decimal"/>
+      <w:lvlText w:val="%7."/>
+      <w:lvlJc w:val="left"/>
+      <w:pPr>
+        <w:ind w:left="6120" w:hanging="360"/>
+      </w:pPr>
+    </w:lvl>
+    <w:lvl w:ilvl="7" w:tplc="08090019" w:tentative="1">
+      <w:start w:val="1"/>
+      <w:numFmt w:val="lowerLetter"/>
+      <w:lvlText w:val="%8."/>
+      <w:lvlJc w:val="left"/>
+      <w:pPr>
+        <w:ind w:left="6840" w:hanging="360"/>
+      </w:pPr>
+    </w:lvl>
+    <w:lvl w:ilvl="8" w:tplc="0809001B" w:tentative="1">
+      <w:start w:val="1"/>
+      <w:numFmt w:val="lowerRoman"/>
+      <w:lvlText w:val="%9."/>
+      <w:lvlJc w:val="right"/>
+      <w:pPr>
+        <w:ind w:left="7560" w:hanging="180"/>
+      </w:pPr>
+    </w:lvl>
+  </w:abstractNum>
+  <w:abstractNum w:abstractNumId="6">
     <w:nsid w:val="4DFC0C66"/>
     <w:multiLevelType w:val="hybridMultilevel"/>
     <w:tmpl w:val="FFAACA70"/>
@@ -8626,7 +10740,7 @@
       </w:pPr>
     </w:lvl>
   </w:abstractNum>
-  <w:abstractNum w:abstractNumId="6">
+  <w:abstractNum w:abstractNumId="7">
     <w:nsid w:val="53AF23E2"/>
     <w:multiLevelType w:val="multilevel"/>
     <w:tmpl w:val="9326ADC0"/>
@@ -8739,7 +10853,96 @@
       </w:rPr>
     </w:lvl>
   </w:abstractNum>
-  <w:abstractNum w:abstractNumId="7">
+  <w:abstractNum w:abstractNumId="8">
+    <w:nsid w:val="717B5E3D"/>
+    <w:multiLevelType w:val="hybridMultilevel"/>
+    <w:tmpl w:val="81D2C0E4"/>
+    <w:lvl w:ilvl="0" w:tplc="C42677E8">
+      <w:start w:val="1"/>
+      <w:numFmt w:val="decimal"/>
+      <w:lvlText w:val="%1."/>
+      <w:lvlJc w:val="left"/>
+      <w:pPr>
+        <w:ind w:left="1800" w:hanging="360"/>
+      </w:pPr>
+      <w:rPr>
+        <w:rFonts w:hint="default"/>
+      </w:rPr>
+    </w:lvl>
+    <w:lvl w:ilvl="1" w:tplc="08090019" w:tentative="1">
+      <w:start w:val="1"/>
+      <w:numFmt w:val="lowerLetter"/>
+      <w:lvlText w:val="%2."/>
+      <w:lvlJc w:val="left"/>
+      <w:pPr>
+        <w:ind w:left="2520" w:hanging="360"/>
+      </w:pPr>
+    </w:lvl>
+    <w:lvl w:ilvl="2" w:tplc="0809001B" w:tentative="1">
+      <w:start w:val="1"/>
+      <w:numFmt w:val="lowerRoman"/>
+      <w:lvlText w:val="%3."/>
+      <w:lvlJc w:val="right"/>
+      <w:pPr>
+        <w:ind w:left="3240" w:hanging="180"/>
+      </w:pPr>
+    </w:lvl>
+    <w:lvl w:ilvl="3" w:tplc="0809000F" w:tentative="1">
+      <w:start w:val="1"/>
+      <w:numFmt w:val="decimal"/>
+      <w:lvlText w:val="%4."/>
+      <w:lvlJc w:val="left"/>
+      <w:pPr>
+        <w:ind w:left="3960" w:hanging="360"/>
+      </w:pPr>
+    </w:lvl>
+    <w:lvl w:ilvl="4" w:tplc="08090019" w:tentative="1">
+      <w:start w:val="1"/>
+      <w:numFmt w:val="lowerLetter"/>
+      <w:lvlText w:val="%5."/>
+      <w:lvlJc w:val="left"/>
+      <w:pPr>
+        <w:ind w:left="4680" w:hanging="360"/>
+      </w:pPr>
+    </w:lvl>
+    <w:lvl w:ilvl="5" w:tplc="0809001B" w:tentative="1">
+      <w:start w:val="1"/>
+      <w:numFmt w:val="lowerRoman"/>
+      <w:lvlText w:val="%6."/>
+      <w:lvlJc w:val="right"/>
+      <w:pPr>
+        <w:ind w:left="5400" w:hanging="180"/>
+      </w:pPr>
+    </w:lvl>
+    <w:lvl w:ilvl="6" w:tplc="0809000F" w:tentative="1">
+      <w:start w:val="1"/>
+      <w:numFmt w:val="decimal"/>
+      <w:lvlText w:val="%7."/>
+      <w:lvlJc w:val="left"/>
+      <w:pPr>
+        <w:ind w:left="6120" w:hanging="360"/>
+      </w:pPr>
+    </w:lvl>
+    <w:lvl w:ilvl="7" w:tplc="08090019" w:tentative="1">
+      <w:start w:val="1"/>
+      <w:numFmt w:val="lowerLetter"/>
+      <w:lvlText w:val="%8."/>
+      <w:lvlJc w:val="left"/>
+      <w:pPr>
+        <w:ind w:left="6840" w:hanging="360"/>
+      </w:pPr>
+    </w:lvl>
+    <w:lvl w:ilvl="8" w:tplc="0809001B" w:tentative="1">
+      <w:start w:val="1"/>
+      <w:numFmt w:val="lowerRoman"/>
+      <w:lvlText w:val="%9."/>
+      <w:lvlJc w:val="right"/>
+      <w:pPr>
+        <w:ind w:left="7560" w:hanging="180"/>
+      </w:pPr>
+    </w:lvl>
+  </w:abstractNum>
+  <w:abstractNum w:abstractNumId="9">
     <w:nsid w:val="74AC31BF"/>
     <w:multiLevelType w:val="multilevel"/>
     <w:tmpl w:val="50BA5C56"/>
@@ -8853,7 +11056,7 @@
       </w:rPr>
     </w:lvl>
   </w:abstractNum>
-  <w:abstractNum w:abstractNumId="8">
+  <w:abstractNum w:abstractNumId="10">
     <w:nsid w:val="77ED7E6C"/>
     <w:multiLevelType w:val="multilevel"/>
     <w:tmpl w:val="88AC98A8"/>
@@ -8975,7 +11178,7 @@
       </w:rPr>
     </w:lvl>
   </w:abstractNum>
-  <w:abstractNum w:abstractNumId="9">
+  <w:abstractNum w:abstractNumId="11">
     <w:nsid w:val="7CC97ABE"/>
     <w:multiLevelType w:val="multilevel"/>
     <w:tmpl w:val="8520AAC2"/>
@@ -9089,23 +11292,112 @@
       </w:rPr>
     </w:lvl>
   </w:abstractNum>
+  <w:abstractNum w:abstractNumId="12">
+    <w:nsid w:val="7E793943"/>
+    <w:multiLevelType w:val="hybridMultilevel"/>
+    <w:tmpl w:val="9AEAB100"/>
+    <w:lvl w:ilvl="0" w:tplc="27348076">
+      <w:start w:val="1"/>
+      <w:numFmt w:val="decimal"/>
+      <w:lvlText w:val="%1."/>
+      <w:lvlJc w:val="left"/>
+      <w:pPr>
+        <w:ind w:left="1800" w:hanging="360"/>
+      </w:pPr>
+      <w:rPr>
+        <w:rFonts w:hint="default"/>
+      </w:rPr>
+    </w:lvl>
+    <w:lvl w:ilvl="1" w:tplc="08090019" w:tentative="1">
+      <w:start w:val="1"/>
+      <w:numFmt w:val="lowerLetter"/>
+      <w:lvlText w:val="%2."/>
+      <w:lvlJc w:val="left"/>
+      <w:pPr>
+        <w:ind w:left="2520" w:hanging="360"/>
+      </w:pPr>
+    </w:lvl>
+    <w:lvl w:ilvl="2" w:tplc="0809001B" w:tentative="1">
+      <w:start w:val="1"/>
+      <w:numFmt w:val="lowerRoman"/>
+      <w:lvlText w:val="%3."/>
+      <w:lvlJc w:val="right"/>
+      <w:pPr>
+        <w:ind w:left="3240" w:hanging="180"/>
+      </w:pPr>
+    </w:lvl>
+    <w:lvl w:ilvl="3" w:tplc="0809000F" w:tentative="1">
+      <w:start w:val="1"/>
+      <w:numFmt w:val="decimal"/>
+      <w:lvlText w:val="%4."/>
+      <w:lvlJc w:val="left"/>
+      <w:pPr>
+        <w:ind w:left="3960" w:hanging="360"/>
+      </w:pPr>
+    </w:lvl>
+    <w:lvl w:ilvl="4" w:tplc="08090019" w:tentative="1">
+      <w:start w:val="1"/>
+      <w:numFmt w:val="lowerLetter"/>
+      <w:lvlText w:val="%5."/>
+      <w:lvlJc w:val="left"/>
+      <w:pPr>
+        <w:ind w:left="4680" w:hanging="360"/>
+      </w:pPr>
+    </w:lvl>
+    <w:lvl w:ilvl="5" w:tplc="0809001B" w:tentative="1">
+      <w:start w:val="1"/>
+      <w:numFmt w:val="lowerRoman"/>
+      <w:lvlText w:val="%6."/>
+      <w:lvlJc w:val="right"/>
+      <w:pPr>
+        <w:ind w:left="5400" w:hanging="180"/>
+      </w:pPr>
+    </w:lvl>
+    <w:lvl w:ilvl="6" w:tplc="0809000F" w:tentative="1">
+      <w:start w:val="1"/>
+      <w:numFmt w:val="decimal"/>
+      <w:lvlText w:val="%7."/>
+      <w:lvlJc w:val="left"/>
+      <w:pPr>
+        <w:ind w:left="6120" w:hanging="360"/>
+      </w:pPr>
+    </w:lvl>
+    <w:lvl w:ilvl="7" w:tplc="08090019" w:tentative="1">
+      <w:start w:val="1"/>
+      <w:numFmt w:val="lowerLetter"/>
+      <w:lvlText w:val="%8."/>
+      <w:lvlJc w:val="left"/>
+      <w:pPr>
+        <w:ind w:left="6840" w:hanging="360"/>
+      </w:pPr>
+    </w:lvl>
+    <w:lvl w:ilvl="8" w:tplc="0809001B" w:tentative="1">
+      <w:start w:val="1"/>
+      <w:numFmt w:val="lowerRoman"/>
+      <w:lvlText w:val="%9."/>
+      <w:lvlJc w:val="right"/>
+      <w:pPr>
+        <w:ind w:left="7560" w:hanging="180"/>
+      </w:pPr>
+    </w:lvl>
+  </w:abstractNum>
   <w:num w:numId="1">
-    <w:abstractNumId w:val="5"/>
+    <w:abstractNumId w:val="6"/>
   </w:num>
   <w:num w:numId="2">
-    <w:abstractNumId w:val="7"/>
+    <w:abstractNumId w:val="9"/>
   </w:num>
   <w:num w:numId="3">
     <w:abstractNumId w:val="3"/>
   </w:num>
   <w:num w:numId="4">
-    <w:abstractNumId w:val="6"/>
+    <w:abstractNumId w:val="7"/>
   </w:num>
   <w:num w:numId="5">
-    <w:abstractNumId w:val="9"/>
+    <w:abstractNumId w:val="11"/>
   </w:num>
   <w:num w:numId="6">
-    <w:abstractNumId w:val="8"/>
+    <w:abstractNumId w:val="10"/>
   </w:num>
   <w:num w:numId="7">
     <w:abstractNumId w:val="0"/>
@@ -9118,6 +11410,15 @@
   </w:num>
   <w:num w:numId="10">
     <w:abstractNumId w:val="1"/>
+  </w:num>
+  <w:num w:numId="11">
+    <w:abstractNumId w:val="12"/>
+  </w:num>
+  <w:num w:numId="12">
+    <w:abstractNumId w:val="8"/>
+  </w:num>
+  <w:num w:numId="13">
+    <w:abstractNumId w:val="5"/>
   </w:num>
 </w:numbering>
 </file>
@@ -10071,7 +12372,7 @@
 </file>
 
 <file path=customXml/itemProps2.xml><?xml version="1.0" encoding="utf-8"?>
-<ds:datastoreItem xmlns:ds="http://schemas.openxmlformats.org/officeDocument/2006/customXml" ds:itemID="{62147E48-0415-4792-A2A5-4DB15724A03D}">
+<ds:datastoreItem xmlns:ds="http://schemas.openxmlformats.org/officeDocument/2006/customXml" ds:itemID="{1125150E-2700-4020-AC13-6EBE7D69EF2F}">
   <ds:schemaRefs>
     <ds:schemaRef ds:uri="http://schemas.openxmlformats.org/officeDocument/2006/bibliography"/>
   </ds:schemaRefs>

</xml_diff>

<commit_message>
Added User Effort Estimation
</commit_message>
<xml_diff>
--- a/appReport.docx
+++ b/appReport.docx
@@ -17,8 +17,6 @@
         </w:rPr>
       </w:sdtEndPr>
       <w:sdtContent>
-        <w:bookmarkStart w:id="0" w:name="_GoBack" w:displacedByCustomXml="prev"/>
-        <w:bookmarkEnd w:id="0" w:displacedByCustomXml="prev"/>
         <w:p>
           <w:pPr>
             <w:jc w:val="both"/>
@@ -2544,7 +2542,8 @@
         <w:ind w:left="720"/>
         <w:jc w:val="both"/>
         <w:rPr>
-          <w:rFonts w:ascii="Times New Roman" w:eastAsia="Times New Roman" w:hAnsi="Times New Roman" w:cs="Times New Roman"/>
+          <w:rFonts w:ascii="Times New Roman"/>
+          <w:lang w:val="en-US"/>
         </w:rPr>
       </w:pPr>
       <w:r>
@@ -2570,6 +2569,74 @@
         </w:rPr>
         <w:t>, 2004)</w:t>
       </w:r>
+    </w:p>
+    <w:p>
+      <w:pPr>
+        <w:pStyle w:val="Body"/>
+        <w:ind w:left="720"/>
+        <w:jc w:val="both"/>
+        <w:rPr>
+          <w:rFonts w:ascii="Times New Roman" w:eastAsia="Times New Roman" w:hAnsi="Times New Roman" w:cs="Times New Roman"/>
+        </w:rPr>
+      </w:pPr>
+      <w:r>
+        <w:rPr>
+          <w:rFonts w:ascii="Times New Roman" w:eastAsia="Times New Roman" w:hAnsi="Times New Roman" w:cs="Times New Roman"/>
+        </w:rPr>
+        <w:t>"User-interface navigation" refers to the mouse clicks or keystrokes needed to navigate through different windows of the user interface until you reach the appropriate context where you can enter the data. ("Context" roughly corresponds to the window in which t</w:t>
+      </w:r>
+      <w:r>
+        <w:rPr>
+          <w:rFonts w:ascii="Times New Roman" w:eastAsia="Times New Roman" w:hAnsi="Times New Roman" w:cs="Times New Roman"/>
+        </w:rPr>
+        <w:t xml:space="preserve">he data entry will take place.) </w:t>
+      </w:r>
+      <w:hyperlink r:id="rId11" w:history="1">
+        <w:r>
+          <w:rPr>
+            <w:rStyle w:val="Hyperlink0"/>
+            <w:rFonts w:ascii="Times New Roman"/>
+            <w:i w:val="0"/>
+            <w:lang w:val="de-DE"/>
+          </w:rPr>
+          <w:t>http://www.ece.rutgers.edu/~marsic/Teaching/SE1/report1-appA.html</w:t>
+        </w:r>
+      </w:hyperlink>
+    </w:p>
+    <w:p>
+      <w:pPr>
+        <w:pStyle w:val="Body"/>
+        <w:ind w:left="720"/>
+        <w:jc w:val="both"/>
+        <w:rPr>
+          <w:rFonts w:ascii="Times New Roman" w:eastAsia="Times New Roman" w:hAnsi="Times New Roman" w:cs="Times New Roman"/>
+        </w:rPr>
+      </w:pPr>
+      <w:r>
+        <w:rPr>
+          <w:rFonts w:ascii="Times New Roman" w:eastAsia="Times New Roman" w:hAnsi="Times New Roman" w:cs="Times New Roman"/>
+        </w:rPr>
+        <w:t>"Clerical data entry" refers to the mouse clicks or keystrokes needed to enter data into your system, once you're already in the appropriate context (the window that you reached by navigation)</w:t>
+      </w:r>
+      <w:r>
+        <w:rPr>
+          <w:rFonts w:ascii="Times New Roman" w:eastAsia="Times New Roman" w:hAnsi="Times New Roman" w:cs="Times New Roman"/>
+        </w:rPr>
+        <w:t xml:space="preserve"> </w:t>
+      </w:r>
+      <w:hyperlink r:id="rId12" w:history="1">
+        <w:r>
+          <w:rPr>
+            <w:rStyle w:val="Hyperlink0"/>
+            <w:rFonts w:ascii="Times New Roman"/>
+            <w:i w:val="0"/>
+            <w:lang w:val="de-DE"/>
+          </w:rPr>
+          <w:t>http://www.ece.rutgers.edu/~marsic/Teaching/SE1/report1-appA.html</w:t>
+        </w:r>
+      </w:hyperlink>
+      <w:bookmarkStart w:id="0" w:name="_GoBack"/>
+      <w:bookmarkEnd w:id="0"/>
     </w:p>
     <w:p>
       <w:pPr>
@@ -3585,6 +3652,7 @@
                 <w:rFonts w:ascii="Times New Roman"/>
                 <w:lang w:val="en-US"/>
               </w:rPr>
+              <w:lastRenderedPageBreak/>
               <w:t>5</w:t>
             </w:r>
           </w:p>
@@ -3764,7 +3832,6 @@
                 <w:rFonts w:ascii="Times New Roman"/>
                 <w:lang w:val="en-US"/>
               </w:rPr>
-              <w:lastRenderedPageBreak/>
               <w:t>6</w:t>
             </w:r>
           </w:p>
@@ -5770,6 +5837,7 @@
                 <w:rFonts w:ascii="Times New Roman"/>
                 <w:lang w:val="en-US"/>
               </w:rPr>
+              <w:lastRenderedPageBreak/>
               <w:t>16</w:t>
             </w:r>
           </w:p>
@@ -5969,7 +6037,6 @@
                 <w:rFonts w:ascii="Times New Roman"/>
                 <w:lang w:val="en-US"/>
               </w:rPr>
-              <w:lastRenderedPageBreak/>
               <w:t>17</w:t>
             </w:r>
           </w:p>
@@ -7284,7 +7351,6 @@
           <w:b/>
           <w:bCs/>
         </w:rPr>
-        <w:lastRenderedPageBreak/>
         <w:t>Functional Requirements Specification</w:t>
       </w:r>
     </w:p>
@@ -8594,6 +8660,7 @@
                 <w:rFonts w:ascii="Times New Roman"/>
                 <w:lang w:val="en-US"/>
               </w:rPr>
+              <w:lastRenderedPageBreak/>
               <w:t>4</w:t>
             </w:r>
           </w:p>
@@ -8863,7 +8930,6 @@
           <w:b/>
           <w:bCs/>
         </w:rPr>
-        <w:lastRenderedPageBreak/>
         <w:t>4.3.2 Use Case Diagram</w:t>
       </w:r>
     </w:p>
@@ -8904,7 +8970,7 @@
                     </pic:cNvPicPr>
                   </pic:nvPicPr>
                   <pic:blipFill>
-                    <a:blip r:embed="rId11">
+                    <a:blip r:embed="rId13">
                       <a:extLst>
                         <a:ext uri="{28A0092B-C50C-407E-A947-70E740481C1C}">
                           <a14:useLocalDpi xmlns:a14="http://schemas.microsoft.com/office/drawing/2010/main" val="0"/>
@@ -10404,6 +10470,7 @@
                 <w:rFonts w:ascii="Times New Roman"/>
                 <w:lang w:val="en-US"/>
               </w:rPr>
+              <w:lastRenderedPageBreak/>
               <w:t>9</w:t>
             </w:r>
           </w:p>
@@ -10952,7 +11019,6 @@
                 <w:rFonts w:ascii="Times New Roman"/>
                 <w:lang w:val="en-US"/>
               </w:rPr>
-              <w:lastRenderedPageBreak/>
               <w:t>13</w:t>
             </w:r>
           </w:p>
@@ -12566,14 +12632,8 @@
         <w:rPr>
           <w:rFonts w:ascii="Times New Roman"/>
         </w:rPr>
-        <w:t xml:space="preserve">To complete a level in any of the quizzes, a user must answer five questions. It is not necessary for the user to answer each of the five questions correctly to be able to proceed to the next level, but rather just attempt them by choosing any one of the options available. The format of the questions, for every level, will have a question followed by a corresponding image, with four possible answers to the given question. The user must select one answer per question and hit the arrow in order to gain access to the next question. For each level that a user completes, a screen will display how many questions were answered correctly and how </w:t>
-      </w:r>
-      <w:r>
-        <w:rPr>
-          <w:rFonts w:ascii="Times New Roman"/>
-        </w:rPr>
         <w:lastRenderedPageBreak/>
-        <w:t>many were answered in incorrectly. In addition, there will be a bonus score section on the results page of each section.</w:t>
+        <w:t>To complete a level in any of the quizzes, a user must answer five questions. It is not necessary for the user to answer each of the five questions correctly to be able to proceed to the next level, but rather just attempt them by choosing any one of the options available. The format of the questions, for every level, will have a question followed by a corresponding image, with four possible answers to the given question. The user must select one answer per question and hit the arrow in order to gain access to the next question. For each level that a user completes, a screen will display how many questions were answered correctly and how many were answered in incorrectly. In addition, there will be a bonus score section on the results page of each section.</w:t>
       </w:r>
     </w:p>
     <w:p>
@@ -13050,6 +13110,7 @@
           <w:b/>
           <w:bCs/>
         </w:rPr>
+        <w:lastRenderedPageBreak/>
         <w:t>User Interface Specification</w:t>
       </w:r>
     </w:p>
@@ -13165,7 +13226,6 @@
           <w:iCs/>
           <w:lang w:val="en-US"/>
         </w:rPr>
-        <w:lastRenderedPageBreak/>
         <w:t xml:space="preserve">Use screen mock-ups and describe exactly what fields the user enters and buttons the user presses. Describe navigational paths that the user will follow. </w:t>
       </w:r>
     </w:p>
@@ -13230,6 +13290,1473 @@
     <w:p>
       <w:pPr>
         <w:pStyle w:val="Body"/>
+        <w:numPr>
+          <w:ilvl w:val="2"/>
+          <w:numId w:val="15"/>
+        </w:numPr>
+        <w:rPr>
+          <w:rFonts w:ascii="Times New Roman"/>
+          <w:b/>
+          <w:lang w:val="en-US"/>
+        </w:rPr>
+      </w:pPr>
+      <w:r>
+        <w:rPr>
+          <w:rFonts w:ascii="Times New Roman"/>
+          <w:b/>
+          <w:lang w:val="en-US"/>
+        </w:rPr>
+        <w:t>User effort estimation</w:t>
+      </w:r>
+      <w:r>
+        <w:rPr>
+          <w:rFonts w:ascii="Times New Roman"/>
+          <w:b/>
+          <w:lang w:val="pt-PT"/>
+        </w:rPr>
+        <w:t xml:space="preserve"> </w:t>
+      </w:r>
+      <w:r>
+        <w:rPr>
+          <w:rFonts w:ascii="Times New Roman"/>
+          <w:b/>
+          <w:lang w:val="en-US"/>
+        </w:rPr>
+        <w:t>for selecting a quiz based on age</w:t>
+      </w:r>
+    </w:p>
+    <w:tbl>
+      <w:tblPr>
+        <w:tblStyle w:val="TableGrid"/>
+        <w:tblW w:w="0" w:type="auto"/>
+        <w:tblInd w:w="2160" w:type="dxa"/>
+        <w:tblBorders>
+          <w:top w:val="none" w:sz="0" w:space="0" w:color="auto"/>
+          <w:left w:val="none" w:sz="0" w:space="0" w:color="auto"/>
+          <w:bottom w:val="none" w:sz="0" w:space="0" w:color="auto"/>
+          <w:right w:val="none" w:sz="0" w:space="0" w:color="auto"/>
+          <w:insideH w:val="none" w:sz="0" w:space="0" w:color="auto"/>
+          <w:insideV w:val="none" w:sz="0" w:space="0" w:color="auto"/>
+        </w:tblBorders>
+        <w:tblLook w:val="04A0" w:firstRow="1" w:lastRow="0" w:firstColumn="1" w:lastColumn="0" w:noHBand="0" w:noVBand="1"/>
+      </w:tblPr>
+      <w:tblGrid>
+        <w:gridCol w:w="387"/>
+        <w:gridCol w:w="6469"/>
+      </w:tblGrid>
+      <w:tr>
+        <w:tc>
+          <w:tcPr>
+            <w:tcW w:w="387" w:type="dxa"/>
+          </w:tcPr>
+          <w:p>
+            <w:pPr>
+              <w:pStyle w:val="Body"/>
+              <w:rPr>
+                <w:rFonts w:ascii="Times New Roman"/>
+                <w:lang w:val="en-US"/>
+              </w:rPr>
+            </w:pPr>
+            <w:r>
+              <w:rPr>
+                <w:rFonts w:ascii="Times New Roman"/>
+                <w:lang w:val="en-US"/>
+              </w:rPr>
+              <w:t>1.</w:t>
+            </w:r>
+          </w:p>
+        </w:tc>
+        <w:tc>
+          <w:tcPr>
+            <w:tcW w:w="6469" w:type="dxa"/>
+          </w:tcPr>
+          <w:p>
+            <w:pPr>
+              <w:pStyle w:val="Body"/>
+              <w:rPr>
+                <w:rFonts w:ascii="Times New Roman"/>
+                <w:lang w:val="en-US"/>
+              </w:rPr>
+            </w:pPr>
+            <w:r>
+              <w:rPr>
+                <w:rFonts w:ascii="Times New Roman"/>
+                <w:lang w:val="en-US"/>
+              </w:rPr>
+              <w:t>Navigation: Total three mouse clicks/selections, as follows:</w:t>
+            </w:r>
+          </w:p>
+        </w:tc>
+      </w:tr>
+      <w:tr>
+        <w:tc>
+          <w:tcPr>
+            <w:tcW w:w="387" w:type="dxa"/>
+          </w:tcPr>
+          <w:p>
+            <w:pPr>
+              <w:pStyle w:val="Body"/>
+              <w:rPr>
+                <w:rFonts w:ascii="Times New Roman"/>
+                <w:lang w:val="en-US"/>
+              </w:rPr>
+            </w:pPr>
+            <w:r>
+              <w:rPr>
+                <w:rFonts w:ascii="Times New Roman"/>
+                <w:lang w:val="en-US"/>
+              </w:rPr>
+              <w:t>a.</w:t>
+            </w:r>
+          </w:p>
+        </w:tc>
+        <w:tc>
+          <w:tcPr>
+            <w:tcW w:w="6469" w:type="dxa"/>
+          </w:tcPr>
+          <w:p>
+            <w:pPr>
+              <w:pStyle w:val="Body"/>
+              <w:rPr>
+                <w:rFonts w:ascii="Times New Roman"/>
+                <w:lang w:val="en-US"/>
+              </w:rPr>
+            </w:pPr>
+            <w:r>
+              <w:rPr>
+                <w:rFonts w:ascii="Times New Roman"/>
+                <w:lang w:val="en-US"/>
+              </w:rPr>
+              <w:t xml:space="preserve">Select </w:t>
+            </w:r>
+            <w:r>
+              <w:rPr>
+                <w:rFonts w:ascii="Times New Roman"/>
+                <w:lang w:val="en-US"/>
+              </w:rPr>
+              <w:t>“</w:t>
+            </w:r>
+            <w:r>
+              <w:rPr>
+                <w:rFonts w:ascii="Times New Roman"/>
+                <w:lang w:val="en-US"/>
+              </w:rPr>
+              <w:t>PLAY</w:t>
+            </w:r>
+            <w:r>
+              <w:rPr>
+                <w:rFonts w:ascii="Times New Roman"/>
+                <w:lang w:val="en-US"/>
+              </w:rPr>
+              <w:t>”</w:t>
+            </w:r>
+            <w:r>
+              <w:rPr>
+                <w:rFonts w:ascii="Times New Roman"/>
+                <w:lang w:val="en-US"/>
+              </w:rPr>
+              <w:t xml:space="preserve"> button</w:t>
+            </w:r>
+          </w:p>
+        </w:tc>
+      </w:tr>
+      <w:tr>
+        <w:tc>
+          <w:tcPr>
+            <w:tcW w:w="387" w:type="dxa"/>
+          </w:tcPr>
+          <w:p>
+            <w:pPr>
+              <w:pStyle w:val="Body"/>
+              <w:rPr>
+                <w:rFonts w:ascii="Times New Roman"/>
+                <w:lang w:val="en-US"/>
+              </w:rPr>
+            </w:pPr>
+            <w:r>
+              <w:rPr>
+                <w:rFonts w:ascii="Times New Roman"/>
+                <w:lang w:val="en-US"/>
+              </w:rPr>
+              <w:t>b.</w:t>
+            </w:r>
+          </w:p>
+        </w:tc>
+        <w:tc>
+          <w:tcPr>
+            <w:tcW w:w="6469" w:type="dxa"/>
+          </w:tcPr>
+          <w:p>
+            <w:pPr>
+              <w:pStyle w:val="Body"/>
+              <w:rPr>
+                <w:rFonts w:ascii="Times New Roman"/>
+                <w:lang w:val="en-US"/>
+              </w:rPr>
+            </w:pPr>
+            <w:r>
+              <w:rPr>
+                <w:rFonts w:ascii="Times New Roman"/>
+                <w:lang w:val="en-US"/>
+              </w:rPr>
+              <w:t xml:space="preserve">Select either </w:t>
+            </w:r>
+            <w:r>
+              <w:rPr>
+                <w:rFonts w:ascii="Times New Roman"/>
+                <w:lang w:val="en-US"/>
+              </w:rPr>
+              <w:t>“</w:t>
+            </w:r>
+            <w:r>
+              <w:rPr>
+                <w:rFonts w:ascii="Times New Roman"/>
+                <w:lang w:val="en-US"/>
+              </w:rPr>
+              <w:t>3-5YRS</w:t>
+            </w:r>
+            <w:r>
+              <w:rPr>
+                <w:rFonts w:ascii="Times New Roman"/>
+                <w:lang w:val="en-US"/>
+              </w:rPr>
+              <w:t>”</w:t>
+            </w:r>
+            <w:r>
+              <w:rPr>
+                <w:rFonts w:ascii="Times New Roman"/>
+                <w:lang w:val="en-US"/>
+              </w:rPr>
+              <w:t xml:space="preserve"> button or </w:t>
+            </w:r>
+            <w:r>
+              <w:rPr>
+                <w:rFonts w:ascii="Times New Roman"/>
+                <w:lang w:val="en-US"/>
+              </w:rPr>
+              <w:t>“</w:t>
+            </w:r>
+            <w:r>
+              <w:rPr>
+                <w:rFonts w:ascii="Times New Roman"/>
+                <w:lang w:val="en-US"/>
+              </w:rPr>
+              <w:t>5-7YRS</w:t>
+            </w:r>
+            <w:r>
+              <w:rPr>
+                <w:rFonts w:ascii="Times New Roman"/>
+                <w:lang w:val="en-US"/>
+              </w:rPr>
+              <w:t>”</w:t>
+            </w:r>
+            <w:r>
+              <w:rPr>
+                <w:rFonts w:ascii="Times New Roman"/>
+                <w:lang w:val="en-US"/>
+              </w:rPr>
+              <w:t xml:space="preserve"> button</w:t>
+            </w:r>
+          </w:p>
+        </w:tc>
+      </w:tr>
+      <w:tr>
+        <w:trPr>
+          <w:trHeight w:val="586"/>
+        </w:trPr>
+        <w:tc>
+          <w:tcPr>
+            <w:tcW w:w="387" w:type="dxa"/>
+          </w:tcPr>
+          <w:p>
+            <w:pPr>
+              <w:pStyle w:val="Body"/>
+              <w:rPr>
+                <w:rFonts w:ascii="Times New Roman"/>
+                <w:lang w:val="en-US"/>
+              </w:rPr>
+            </w:pPr>
+            <w:r>
+              <w:rPr>
+                <w:rFonts w:ascii="Times New Roman"/>
+                <w:lang w:val="en-US"/>
+              </w:rPr>
+              <w:t>c.</w:t>
+            </w:r>
+          </w:p>
+        </w:tc>
+        <w:tc>
+          <w:tcPr>
+            <w:tcW w:w="6469" w:type="dxa"/>
+          </w:tcPr>
+          <w:p>
+            <w:pPr>
+              <w:pStyle w:val="NoSpacing"/>
+              <w:rPr>
+                <w:rFonts w:ascii="Times New Roman" w:hAnsi="Times New Roman" w:cs="Times New Roman"/>
+                <w:lang w:val="en-US"/>
+              </w:rPr>
+            </w:pPr>
+            <w:r>
+              <w:rPr>
+                <w:rFonts w:ascii="Times New Roman" w:hAnsi="Times New Roman" w:cs="Times New Roman"/>
+                <w:lang w:val="en-US"/>
+              </w:rPr>
+              <w:t>Select either “LEVEL 1” button, “LEVEL 2” button, or “LEVEL 3” button</w:t>
+            </w:r>
+          </w:p>
+        </w:tc>
+      </w:tr>
+      <w:tr>
+        <w:trPr>
+          <w:trHeight w:val="586"/>
+        </w:trPr>
+        <w:tc>
+          <w:tcPr>
+            <w:tcW w:w="387" w:type="dxa"/>
+          </w:tcPr>
+          <w:p>
+            <w:pPr>
+              <w:pStyle w:val="Body"/>
+              <w:rPr>
+                <w:rFonts w:ascii="Times New Roman"/>
+                <w:lang w:val="en-US"/>
+              </w:rPr>
+            </w:pPr>
+            <w:r>
+              <w:rPr>
+                <w:rFonts w:ascii="Times New Roman"/>
+                <w:lang w:val="en-US"/>
+              </w:rPr>
+              <w:t>2.</w:t>
+            </w:r>
+          </w:p>
+        </w:tc>
+        <w:tc>
+          <w:tcPr>
+            <w:tcW w:w="6469" w:type="dxa"/>
+          </w:tcPr>
+          <w:p>
+            <w:pPr>
+              <w:pStyle w:val="NoSpacing"/>
+              <w:rPr>
+                <w:rFonts w:ascii="Times New Roman" w:hAnsi="Times New Roman" w:cs="Times New Roman"/>
+                <w:lang w:val="en-US"/>
+              </w:rPr>
+            </w:pPr>
+            <w:r>
+              <w:rPr>
+                <w:rFonts w:ascii="Times New Roman" w:hAnsi="Times New Roman" w:cs="Times New Roman"/>
+                <w:lang w:val="en-US"/>
+              </w:rPr>
+              <w:t>Data Entry: No data entry</w:t>
+            </w:r>
+          </w:p>
+        </w:tc>
+      </w:tr>
+    </w:tbl>
+    <w:p>
+      <w:pPr>
+        <w:pStyle w:val="Body"/>
+        <w:rPr>
+          <w:rFonts w:ascii="Times New Roman"/>
+          <w:b/>
+          <w:lang w:val="en-US"/>
+        </w:rPr>
+      </w:pPr>
+    </w:p>
+    <w:p>
+      <w:pPr>
+        <w:pStyle w:val="Body"/>
+        <w:numPr>
+          <w:ilvl w:val="2"/>
+          <w:numId w:val="15"/>
+        </w:numPr>
+        <w:rPr>
+          <w:rFonts w:ascii="Times New Roman"/>
+          <w:b/>
+          <w:lang w:val="en-US"/>
+        </w:rPr>
+      </w:pPr>
+      <w:r>
+        <w:rPr>
+          <w:rFonts w:ascii="Times New Roman"/>
+          <w:b/>
+          <w:lang w:val="en-US"/>
+        </w:rPr>
+        <w:t>User effort estimation for completing a level and displaying results</w:t>
+      </w:r>
+    </w:p>
+    <w:tbl>
+      <w:tblPr>
+        <w:tblStyle w:val="TableGrid"/>
+        <w:tblW w:w="0" w:type="auto"/>
+        <w:tblInd w:w="2160" w:type="dxa"/>
+        <w:tblBorders>
+          <w:top w:val="none" w:sz="0" w:space="0" w:color="auto"/>
+          <w:left w:val="none" w:sz="0" w:space="0" w:color="auto"/>
+          <w:bottom w:val="none" w:sz="0" w:space="0" w:color="auto"/>
+          <w:right w:val="none" w:sz="0" w:space="0" w:color="auto"/>
+          <w:insideH w:val="none" w:sz="0" w:space="0" w:color="auto"/>
+          <w:insideV w:val="none" w:sz="0" w:space="0" w:color="auto"/>
+        </w:tblBorders>
+        <w:tblLook w:val="04A0" w:firstRow="1" w:lastRow="0" w:firstColumn="1" w:lastColumn="0" w:noHBand="0" w:noVBand="1"/>
+      </w:tblPr>
+      <w:tblGrid>
+        <w:gridCol w:w="387"/>
+        <w:gridCol w:w="6469"/>
+      </w:tblGrid>
+      <w:tr>
+        <w:tc>
+          <w:tcPr>
+            <w:tcW w:w="387" w:type="dxa"/>
+          </w:tcPr>
+          <w:p>
+            <w:pPr>
+              <w:pStyle w:val="Body"/>
+              <w:rPr>
+                <w:rFonts w:ascii="Times New Roman"/>
+                <w:lang w:val="en-US"/>
+              </w:rPr>
+            </w:pPr>
+            <w:r>
+              <w:rPr>
+                <w:rFonts w:ascii="Times New Roman"/>
+                <w:lang w:val="en-US"/>
+              </w:rPr>
+              <w:t>1.</w:t>
+            </w:r>
+          </w:p>
+        </w:tc>
+        <w:tc>
+          <w:tcPr>
+            <w:tcW w:w="6469" w:type="dxa"/>
+          </w:tcPr>
+          <w:p>
+            <w:pPr>
+              <w:pStyle w:val="Body"/>
+              <w:rPr>
+                <w:rFonts w:ascii="Times New Roman"/>
+                <w:lang w:val="en-US"/>
+              </w:rPr>
+            </w:pPr>
+            <w:r>
+              <w:rPr>
+                <w:rFonts w:ascii="Times New Roman"/>
+                <w:lang w:val="en-US"/>
+              </w:rPr>
+              <w:t>Navigation: Total five</w:t>
+            </w:r>
+            <w:r>
+              <w:rPr>
+                <w:rFonts w:ascii="Times New Roman"/>
+                <w:lang w:val="en-US"/>
+              </w:rPr>
+              <w:t xml:space="preserve"> mouse clicks/selections, as follows:</w:t>
+            </w:r>
+          </w:p>
+          <w:p>
+            <w:pPr>
+              <w:pStyle w:val="Body"/>
+              <w:rPr>
+                <w:rFonts w:ascii="Times New Roman"/>
+                <w:i/>
+                <w:lang w:val="en-US"/>
+              </w:rPr>
+            </w:pPr>
+            <w:r>
+              <w:rPr>
+                <w:rFonts w:ascii="Times New Roman"/>
+                <w:i/>
+                <w:lang w:val="en-US"/>
+              </w:rPr>
+              <w:t>(assume user has already opened a quiz)</w:t>
+            </w:r>
+          </w:p>
+        </w:tc>
+      </w:tr>
+      <w:tr>
+        <w:tc>
+          <w:tcPr>
+            <w:tcW w:w="387" w:type="dxa"/>
+          </w:tcPr>
+          <w:p>
+            <w:pPr>
+              <w:pStyle w:val="Body"/>
+              <w:rPr>
+                <w:rFonts w:ascii="Times New Roman"/>
+                <w:lang w:val="en-US"/>
+              </w:rPr>
+            </w:pPr>
+          </w:p>
+        </w:tc>
+        <w:tc>
+          <w:tcPr>
+            <w:tcW w:w="6469" w:type="dxa"/>
+          </w:tcPr>
+          <w:p>
+            <w:pPr>
+              <w:pStyle w:val="Body"/>
+              <w:rPr>
+                <w:rFonts w:ascii="Times New Roman"/>
+                <w:i/>
+                <w:lang w:val="en-US"/>
+              </w:rPr>
+            </w:pPr>
+            <w:r>
+              <w:rPr>
+                <w:rFonts w:ascii="Times New Roman"/>
+                <w:i/>
+                <w:lang w:val="en-US"/>
+              </w:rPr>
+              <w:t>--- data entry ---</w:t>
+            </w:r>
+          </w:p>
+        </w:tc>
+      </w:tr>
+      <w:tr>
+        <w:tc>
+          <w:tcPr>
+            <w:tcW w:w="387" w:type="dxa"/>
+          </w:tcPr>
+          <w:p>
+            <w:pPr>
+              <w:pStyle w:val="Body"/>
+              <w:rPr>
+                <w:rFonts w:ascii="Times New Roman"/>
+                <w:lang w:val="en-US"/>
+              </w:rPr>
+            </w:pPr>
+            <w:r>
+              <w:rPr>
+                <w:rFonts w:ascii="Times New Roman"/>
+                <w:lang w:val="en-US"/>
+              </w:rPr>
+              <w:t>a</w:t>
+            </w:r>
+            <w:r>
+              <w:rPr>
+                <w:rFonts w:ascii="Times New Roman"/>
+                <w:lang w:val="en-US"/>
+              </w:rPr>
+              <w:t>.</w:t>
+            </w:r>
+          </w:p>
+        </w:tc>
+        <w:tc>
+          <w:tcPr>
+            <w:tcW w:w="6469" w:type="dxa"/>
+          </w:tcPr>
+          <w:p>
+            <w:pPr>
+              <w:pStyle w:val="Body"/>
+              <w:rPr>
+                <w:rFonts w:ascii="Times New Roman"/>
+                <w:lang w:val="en-US"/>
+              </w:rPr>
+            </w:pPr>
+            <w:r>
+              <w:rPr>
+                <w:rFonts w:ascii="Times New Roman"/>
+                <w:lang w:val="en-US"/>
+              </w:rPr>
+              <w:t>Select arrow in bottom right corner</w:t>
+            </w:r>
+          </w:p>
+        </w:tc>
+      </w:tr>
+      <w:tr>
+        <w:tc>
+          <w:tcPr>
+            <w:tcW w:w="387" w:type="dxa"/>
+          </w:tcPr>
+          <w:p>
+            <w:pPr>
+              <w:pStyle w:val="Body"/>
+              <w:rPr>
+                <w:rFonts w:ascii="Times New Roman"/>
+                <w:lang w:val="en-US"/>
+              </w:rPr>
+            </w:pPr>
+          </w:p>
+        </w:tc>
+        <w:tc>
+          <w:tcPr>
+            <w:tcW w:w="6469" w:type="dxa"/>
+          </w:tcPr>
+          <w:p>
+            <w:pPr>
+              <w:pStyle w:val="Body"/>
+              <w:rPr>
+                <w:rFonts w:ascii="Times New Roman"/>
+                <w:lang w:val="en-US"/>
+              </w:rPr>
+            </w:pPr>
+            <w:r>
+              <w:rPr>
+                <w:rFonts w:ascii="Times New Roman"/>
+                <w:i/>
+                <w:lang w:val="en-US"/>
+              </w:rPr>
+              <w:t>--- data entry ---</w:t>
+            </w:r>
+          </w:p>
+        </w:tc>
+      </w:tr>
+      <w:tr>
+        <w:tc>
+          <w:tcPr>
+            <w:tcW w:w="387" w:type="dxa"/>
+          </w:tcPr>
+          <w:p>
+            <w:pPr>
+              <w:pStyle w:val="Body"/>
+              <w:rPr>
+                <w:rFonts w:ascii="Times New Roman"/>
+                <w:lang w:val="en-US"/>
+              </w:rPr>
+            </w:pPr>
+            <w:r>
+              <w:rPr>
+                <w:rFonts w:ascii="Times New Roman"/>
+                <w:lang w:val="en-US"/>
+              </w:rPr>
+              <w:t>b</w:t>
+            </w:r>
+            <w:r>
+              <w:rPr>
+                <w:rFonts w:ascii="Times New Roman"/>
+                <w:lang w:val="en-US"/>
+              </w:rPr>
+              <w:t>.</w:t>
+            </w:r>
+          </w:p>
+        </w:tc>
+        <w:tc>
+          <w:tcPr>
+            <w:tcW w:w="6469" w:type="dxa"/>
+          </w:tcPr>
+          <w:p>
+            <w:pPr>
+              <w:pStyle w:val="Body"/>
+              <w:rPr>
+                <w:rFonts w:ascii="Times New Roman"/>
+                <w:lang w:val="en-US"/>
+              </w:rPr>
+            </w:pPr>
+            <w:r>
+              <w:rPr>
+                <w:rFonts w:ascii="Times New Roman"/>
+                <w:lang w:val="en-US"/>
+              </w:rPr>
+              <w:t>Select arrow in bottom right corner</w:t>
+            </w:r>
+          </w:p>
+        </w:tc>
+      </w:tr>
+      <w:tr>
+        <w:tc>
+          <w:tcPr>
+            <w:tcW w:w="387" w:type="dxa"/>
+          </w:tcPr>
+          <w:p>
+            <w:pPr>
+              <w:pStyle w:val="Body"/>
+              <w:rPr>
+                <w:rFonts w:ascii="Times New Roman"/>
+                <w:lang w:val="en-US"/>
+              </w:rPr>
+            </w:pPr>
+          </w:p>
+        </w:tc>
+        <w:tc>
+          <w:tcPr>
+            <w:tcW w:w="6469" w:type="dxa"/>
+          </w:tcPr>
+          <w:p>
+            <w:pPr>
+              <w:pStyle w:val="Body"/>
+              <w:rPr>
+                <w:rFonts w:ascii="Times New Roman"/>
+                <w:lang w:val="en-US"/>
+              </w:rPr>
+            </w:pPr>
+            <w:r>
+              <w:rPr>
+                <w:rFonts w:ascii="Times New Roman"/>
+                <w:i/>
+                <w:lang w:val="en-US"/>
+              </w:rPr>
+              <w:t>--- data entry ---</w:t>
+            </w:r>
+          </w:p>
+        </w:tc>
+      </w:tr>
+      <w:tr>
+        <w:tc>
+          <w:tcPr>
+            <w:tcW w:w="387" w:type="dxa"/>
+          </w:tcPr>
+          <w:p>
+            <w:pPr>
+              <w:pStyle w:val="Body"/>
+              <w:rPr>
+                <w:rFonts w:ascii="Times New Roman"/>
+                <w:lang w:val="en-US"/>
+              </w:rPr>
+            </w:pPr>
+            <w:r>
+              <w:rPr>
+                <w:rFonts w:ascii="Times New Roman"/>
+                <w:lang w:val="en-US"/>
+              </w:rPr>
+              <w:t>c</w:t>
+            </w:r>
+            <w:r>
+              <w:rPr>
+                <w:rFonts w:ascii="Times New Roman"/>
+                <w:lang w:val="en-US"/>
+              </w:rPr>
+              <w:t>.</w:t>
+            </w:r>
+          </w:p>
+        </w:tc>
+        <w:tc>
+          <w:tcPr>
+            <w:tcW w:w="6469" w:type="dxa"/>
+          </w:tcPr>
+          <w:p>
+            <w:pPr>
+              <w:pStyle w:val="Body"/>
+              <w:rPr>
+                <w:rFonts w:ascii="Times New Roman"/>
+                <w:lang w:val="en-US"/>
+              </w:rPr>
+            </w:pPr>
+            <w:r>
+              <w:rPr>
+                <w:rFonts w:ascii="Times New Roman"/>
+                <w:lang w:val="en-US"/>
+              </w:rPr>
+              <w:t>Select arrow in bottom right corner</w:t>
+            </w:r>
+          </w:p>
+        </w:tc>
+      </w:tr>
+      <w:tr>
+        <w:tc>
+          <w:tcPr>
+            <w:tcW w:w="387" w:type="dxa"/>
+          </w:tcPr>
+          <w:p>
+            <w:pPr>
+              <w:pStyle w:val="Body"/>
+              <w:rPr>
+                <w:rFonts w:ascii="Times New Roman"/>
+                <w:lang w:val="en-US"/>
+              </w:rPr>
+            </w:pPr>
+          </w:p>
+        </w:tc>
+        <w:tc>
+          <w:tcPr>
+            <w:tcW w:w="6469" w:type="dxa"/>
+          </w:tcPr>
+          <w:p>
+            <w:pPr>
+              <w:pStyle w:val="Body"/>
+              <w:rPr>
+                <w:rFonts w:ascii="Times New Roman"/>
+                <w:lang w:val="en-US"/>
+              </w:rPr>
+            </w:pPr>
+            <w:r>
+              <w:rPr>
+                <w:rFonts w:ascii="Times New Roman"/>
+                <w:i/>
+                <w:lang w:val="en-US"/>
+              </w:rPr>
+              <w:t>--- data entry ---</w:t>
+            </w:r>
+          </w:p>
+        </w:tc>
+      </w:tr>
+      <w:tr>
+        <w:tc>
+          <w:tcPr>
+            <w:tcW w:w="387" w:type="dxa"/>
+          </w:tcPr>
+          <w:p>
+            <w:pPr>
+              <w:pStyle w:val="Body"/>
+              <w:rPr>
+                <w:rFonts w:ascii="Times New Roman"/>
+                <w:lang w:val="en-US"/>
+              </w:rPr>
+            </w:pPr>
+            <w:r>
+              <w:rPr>
+                <w:rFonts w:ascii="Times New Roman"/>
+                <w:lang w:val="en-US"/>
+              </w:rPr>
+              <w:t>d</w:t>
+            </w:r>
+            <w:r>
+              <w:rPr>
+                <w:rFonts w:ascii="Times New Roman"/>
+                <w:lang w:val="en-US"/>
+              </w:rPr>
+              <w:t>.</w:t>
+            </w:r>
+          </w:p>
+        </w:tc>
+        <w:tc>
+          <w:tcPr>
+            <w:tcW w:w="6469" w:type="dxa"/>
+          </w:tcPr>
+          <w:p>
+            <w:pPr>
+              <w:pStyle w:val="Body"/>
+              <w:rPr>
+                <w:rFonts w:ascii="Times New Roman"/>
+                <w:lang w:val="en-US"/>
+              </w:rPr>
+            </w:pPr>
+            <w:r>
+              <w:rPr>
+                <w:rFonts w:ascii="Times New Roman"/>
+                <w:lang w:val="en-US"/>
+              </w:rPr>
+              <w:t>Select arrow in bottom right corner</w:t>
+            </w:r>
+          </w:p>
+        </w:tc>
+      </w:tr>
+      <w:tr>
+        <w:tc>
+          <w:tcPr>
+            <w:tcW w:w="387" w:type="dxa"/>
+          </w:tcPr>
+          <w:p>
+            <w:pPr>
+              <w:pStyle w:val="Body"/>
+              <w:rPr>
+                <w:rFonts w:ascii="Times New Roman"/>
+                <w:lang w:val="en-US"/>
+              </w:rPr>
+            </w:pPr>
+          </w:p>
+        </w:tc>
+        <w:tc>
+          <w:tcPr>
+            <w:tcW w:w="6469" w:type="dxa"/>
+          </w:tcPr>
+          <w:p>
+            <w:pPr>
+              <w:pStyle w:val="Body"/>
+              <w:rPr>
+                <w:rFonts w:ascii="Times New Roman"/>
+                <w:lang w:val="en-US"/>
+              </w:rPr>
+            </w:pPr>
+            <w:r>
+              <w:rPr>
+                <w:rFonts w:ascii="Times New Roman"/>
+                <w:i/>
+                <w:lang w:val="en-US"/>
+              </w:rPr>
+              <w:t>--- data entry ---</w:t>
+            </w:r>
+          </w:p>
+        </w:tc>
+      </w:tr>
+      <w:tr>
+        <w:tc>
+          <w:tcPr>
+            <w:tcW w:w="387" w:type="dxa"/>
+          </w:tcPr>
+          <w:p>
+            <w:pPr>
+              <w:pStyle w:val="Body"/>
+              <w:rPr>
+                <w:rFonts w:ascii="Times New Roman"/>
+                <w:lang w:val="en-US"/>
+              </w:rPr>
+            </w:pPr>
+            <w:r>
+              <w:rPr>
+                <w:rFonts w:ascii="Times New Roman"/>
+                <w:lang w:val="en-US"/>
+              </w:rPr>
+              <w:t>e</w:t>
+            </w:r>
+            <w:r>
+              <w:rPr>
+                <w:rFonts w:ascii="Times New Roman"/>
+                <w:lang w:val="en-US"/>
+              </w:rPr>
+              <w:t>.</w:t>
+            </w:r>
+          </w:p>
+        </w:tc>
+        <w:tc>
+          <w:tcPr>
+            <w:tcW w:w="6469" w:type="dxa"/>
+          </w:tcPr>
+          <w:p>
+            <w:pPr>
+              <w:pStyle w:val="Body"/>
+              <w:rPr>
+                <w:rFonts w:ascii="Times New Roman"/>
+                <w:lang w:val="en-US"/>
+              </w:rPr>
+            </w:pPr>
+            <w:r>
+              <w:rPr>
+                <w:rFonts w:ascii="Times New Roman"/>
+                <w:lang w:val="en-US"/>
+              </w:rPr>
+              <w:t>Select arrow in bottom right corner</w:t>
+            </w:r>
+          </w:p>
+        </w:tc>
+      </w:tr>
+      <w:tr>
+        <w:tc>
+          <w:tcPr>
+            <w:tcW w:w="387" w:type="dxa"/>
+          </w:tcPr>
+          <w:p>
+            <w:pPr>
+              <w:pStyle w:val="Body"/>
+              <w:rPr>
+                <w:rFonts w:ascii="Times New Roman"/>
+                <w:lang w:val="en-US"/>
+              </w:rPr>
+            </w:pPr>
+          </w:p>
+        </w:tc>
+        <w:tc>
+          <w:tcPr>
+            <w:tcW w:w="6469" w:type="dxa"/>
+          </w:tcPr>
+          <w:p>
+            <w:pPr>
+              <w:pStyle w:val="Body"/>
+              <w:rPr>
+                <w:rFonts w:ascii="Times New Roman"/>
+                <w:lang w:val="en-US"/>
+              </w:rPr>
+            </w:pPr>
+          </w:p>
+        </w:tc>
+      </w:tr>
+      <w:tr>
+        <w:tc>
+          <w:tcPr>
+            <w:tcW w:w="387" w:type="dxa"/>
+          </w:tcPr>
+          <w:p>
+            <w:pPr>
+              <w:pStyle w:val="Body"/>
+              <w:numPr>
+                <w:ilvl w:val="0"/>
+                <w:numId w:val="34"/>
+              </w:numPr>
+              <w:rPr>
+                <w:rFonts w:ascii="Times New Roman"/>
+                <w:lang w:val="en-US"/>
+              </w:rPr>
+            </w:pPr>
+          </w:p>
+        </w:tc>
+        <w:tc>
+          <w:tcPr>
+            <w:tcW w:w="6469" w:type="dxa"/>
+          </w:tcPr>
+          <w:p>
+            <w:pPr>
+              <w:pStyle w:val="Body"/>
+              <w:rPr>
+                <w:rFonts w:ascii="Times New Roman"/>
+                <w:lang w:val="en-US"/>
+              </w:rPr>
+            </w:pPr>
+            <w:r>
+              <w:rPr>
+                <w:rFonts w:ascii="Times New Roman"/>
+                <w:lang w:val="en-US"/>
+              </w:rPr>
+              <w:t xml:space="preserve">Data Entry: Total five mouse clicks/selections, as follows: </w:t>
+            </w:r>
+          </w:p>
+        </w:tc>
+      </w:tr>
+      <w:tr>
+        <w:tc>
+          <w:tcPr>
+            <w:tcW w:w="387" w:type="dxa"/>
+          </w:tcPr>
+          <w:p>
+            <w:pPr>
+              <w:pStyle w:val="Body"/>
+              <w:rPr>
+                <w:rFonts w:ascii="Times New Roman"/>
+                <w:lang w:val="en-US"/>
+              </w:rPr>
+            </w:pPr>
+            <w:r>
+              <w:rPr>
+                <w:rFonts w:ascii="Times New Roman"/>
+                <w:lang w:val="en-US"/>
+              </w:rPr>
+              <w:t>a.</w:t>
+            </w:r>
+          </w:p>
+        </w:tc>
+        <w:tc>
+          <w:tcPr>
+            <w:tcW w:w="6469" w:type="dxa"/>
+          </w:tcPr>
+          <w:p>
+            <w:pPr>
+              <w:pStyle w:val="Body"/>
+              <w:rPr>
+                <w:rFonts w:ascii="Times New Roman"/>
+                <w:lang w:val="en-US"/>
+              </w:rPr>
+            </w:pPr>
+            <w:r>
+              <w:rPr>
+                <w:rFonts w:ascii="Times New Roman"/>
+                <w:lang w:val="en-US"/>
+              </w:rPr>
+              <w:t>Question 1: Select any answer button</w:t>
+            </w:r>
+          </w:p>
+        </w:tc>
+      </w:tr>
+      <w:tr>
+        <w:tc>
+          <w:tcPr>
+            <w:tcW w:w="387" w:type="dxa"/>
+          </w:tcPr>
+          <w:p>
+            <w:pPr>
+              <w:pStyle w:val="Body"/>
+              <w:rPr>
+                <w:rFonts w:ascii="Times New Roman"/>
+                <w:lang w:val="en-US"/>
+              </w:rPr>
+            </w:pPr>
+          </w:p>
+        </w:tc>
+        <w:tc>
+          <w:tcPr>
+            <w:tcW w:w="6469" w:type="dxa"/>
+          </w:tcPr>
+          <w:p>
+            <w:pPr>
+              <w:pStyle w:val="Body"/>
+              <w:rPr>
+                <w:rFonts w:ascii="Times New Roman"/>
+                <w:i/>
+                <w:lang w:val="en-US"/>
+              </w:rPr>
+            </w:pPr>
+            <w:r>
+              <w:rPr>
+                <w:rFonts w:ascii="Times New Roman"/>
+                <w:lang w:val="en-US"/>
+              </w:rPr>
+              <w:t xml:space="preserve">--- </w:t>
+            </w:r>
+            <w:r>
+              <w:rPr>
+                <w:rFonts w:ascii="Times New Roman"/>
+                <w:i/>
+                <w:lang w:val="en-US"/>
+              </w:rPr>
+              <w:t>navigation ---</w:t>
+            </w:r>
+          </w:p>
+        </w:tc>
+      </w:tr>
+      <w:tr>
+        <w:tc>
+          <w:tcPr>
+            <w:tcW w:w="387" w:type="dxa"/>
+          </w:tcPr>
+          <w:p>
+            <w:pPr>
+              <w:pStyle w:val="Body"/>
+              <w:rPr>
+                <w:rFonts w:ascii="Times New Roman"/>
+                <w:lang w:val="en-US"/>
+              </w:rPr>
+            </w:pPr>
+            <w:r>
+              <w:rPr>
+                <w:rFonts w:ascii="Times New Roman"/>
+                <w:lang w:val="en-US"/>
+              </w:rPr>
+              <w:t>b.</w:t>
+            </w:r>
+          </w:p>
+        </w:tc>
+        <w:tc>
+          <w:tcPr>
+            <w:tcW w:w="6469" w:type="dxa"/>
+          </w:tcPr>
+          <w:p>
+            <w:pPr>
+              <w:pStyle w:val="Body"/>
+              <w:rPr>
+                <w:rFonts w:ascii="Times New Roman"/>
+                <w:lang w:val="en-US"/>
+              </w:rPr>
+            </w:pPr>
+            <w:r>
+              <w:rPr>
+                <w:rFonts w:ascii="Times New Roman"/>
+                <w:lang w:val="en-US"/>
+              </w:rPr>
+              <w:t>Question 2: Select any answer button</w:t>
+            </w:r>
+          </w:p>
+        </w:tc>
+      </w:tr>
+      <w:tr>
+        <w:tc>
+          <w:tcPr>
+            <w:tcW w:w="387" w:type="dxa"/>
+          </w:tcPr>
+          <w:p>
+            <w:pPr>
+              <w:pStyle w:val="Body"/>
+              <w:rPr>
+                <w:rFonts w:ascii="Times New Roman"/>
+                <w:lang w:val="en-US"/>
+              </w:rPr>
+            </w:pPr>
+          </w:p>
+        </w:tc>
+        <w:tc>
+          <w:tcPr>
+            <w:tcW w:w="6469" w:type="dxa"/>
+          </w:tcPr>
+          <w:p>
+            <w:pPr>
+              <w:pStyle w:val="Body"/>
+              <w:rPr>
+                <w:rFonts w:ascii="Times New Roman"/>
+                <w:i/>
+                <w:lang w:val="en-US"/>
+              </w:rPr>
+            </w:pPr>
+            <w:r>
+              <w:rPr>
+                <w:rFonts w:ascii="Times New Roman"/>
+                <w:lang w:val="en-US"/>
+              </w:rPr>
+              <w:t xml:space="preserve">--- </w:t>
+            </w:r>
+            <w:r>
+              <w:rPr>
+                <w:rFonts w:ascii="Times New Roman"/>
+                <w:i/>
+                <w:lang w:val="en-US"/>
+              </w:rPr>
+              <w:t>navigation ---</w:t>
+            </w:r>
+          </w:p>
+        </w:tc>
+      </w:tr>
+      <w:tr>
+        <w:tc>
+          <w:tcPr>
+            <w:tcW w:w="387" w:type="dxa"/>
+          </w:tcPr>
+          <w:p>
+            <w:pPr>
+              <w:pStyle w:val="Body"/>
+              <w:rPr>
+                <w:rFonts w:ascii="Times New Roman"/>
+                <w:lang w:val="en-US"/>
+              </w:rPr>
+            </w:pPr>
+            <w:r>
+              <w:rPr>
+                <w:rFonts w:ascii="Times New Roman"/>
+                <w:lang w:val="en-US"/>
+              </w:rPr>
+              <w:t>c.</w:t>
+            </w:r>
+          </w:p>
+        </w:tc>
+        <w:tc>
+          <w:tcPr>
+            <w:tcW w:w="6469" w:type="dxa"/>
+          </w:tcPr>
+          <w:p>
+            <w:pPr>
+              <w:pStyle w:val="Body"/>
+              <w:rPr>
+                <w:rFonts w:ascii="Times New Roman"/>
+                <w:lang w:val="en-US"/>
+              </w:rPr>
+            </w:pPr>
+            <w:r>
+              <w:rPr>
+                <w:rFonts w:ascii="Times New Roman"/>
+                <w:lang w:val="en-US"/>
+              </w:rPr>
+              <w:t>Question 3: Select any answer button</w:t>
+            </w:r>
+          </w:p>
+        </w:tc>
+      </w:tr>
+      <w:tr>
+        <w:tc>
+          <w:tcPr>
+            <w:tcW w:w="387" w:type="dxa"/>
+          </w:tcPr>
+          <w:p>
+            <w:pPr>
+              <w:pStyle w:val="Body"/>
+              <w:rPr>
+                <w:rFonts w:ascii="Times New Roman"/>
+                <w:lang w:val="en-US"/>
+              </w:rPr>
+            </w:pPr>
+          </w:p>
+        </w:tc>
+        <w:tc>
+          <w:tcPr>
+            <w:tcW w:w="6469" w:type="dxa"/>
+          </w:tcPr>
+          <w:p>
+            <w:pPr>
+              <w:pStyle w:val="Body"/>
+              <w:rPr>
+                <w:rFonts w:ascii="Times New Roman"/>
+                <w:i/>
+                <w:lang w:val="en-US"/>
+              </w:rPr>
+            </w:pPr>
+            <w:r>
+              <w:rPr>
+                <w:rFonts w:ascii="Times New Roman"/>
+                <w:lang w:val="en-US"/>
+              </w:rPr>
+              <w:t xml:space="preserve">--- </w:t>
+            </w:r>
+            <w:r>
+              <w:rPr>
+                <w:rFonts w:ascii="Times New Roman"/>
+                <w:i/>
+                <w:lang w:val="en-US"/>
+              </w:rPr>
+              <w:t>navigation ---</w:t>
+            </w:r>
+          </w:p>
+        </w:tc>
+      </w:tr>
+      <w:tr>
+        <w:tc>
+          <w:tcPr>
+            <w:tcW w:w="387" w:type="dxa"/>
+          </w:tcPr>
+          <w:p>
+            <w:pPr>
+              <w:pStyle w:val="Body"/>
+              <w:rPr>
+                <w:rFonts w:ascii="Times New Roman"/>
+                <w:lang w:val="en-US"/>
+              </w:rPr>
+            </w:pPr>
+            <w:r>
+              <w:rPr>
+                <w:rFonts w:ascii="Times New Roman"/>
+                <w:lang w:val="en-US"/>
+              </w:rPr>
+              <w:t>d.</w:t>
+            </w:r>
+          </w:p>
+        </w:tc>
+        <w:tc>
+          <w:tcPr>
+            <w:tcW w:w="6469" w:type="dxa"/>
+          </w:tcPr>
+          <w:p>
+            <w:pPr>
+              <w:pStyle w:val="Body"/>
+              <w:rPr>
+                <w:rFonts w:ascii="Times New Roman"/>
+                <w:lang w:val="en-US"/>
+              </w:rPr>
+            </w:pPr>
+            <w:r>
+              <w:rPr>
+                <w:rFonts w:ascii="Times New Roman"/>
+                <w:lang w:val="en-US"/>
+              </w:rPr>
+              <w:t>Question 4: Select any answer button</w:t>
+            </w:r>
+          </w:p>
+        </w:tc>
+      </w:tr>
+      <w:tr>
+        <w:tc>
+          <w:tcPr>
+            <w:tcW w:w="387" w:type="dxa"/>
+          </w:tcPr>
+          <w:p>
+            <w:pPr>
+              <w:pStyle w:val="Body"/>
+              <w:rPr>
+                <w:rFonts w:ascii="Times New Roman"/>
+                <w:lang w:val="en-US"/>
+              </w:rPr>
+            </w:pPr>
+          </w:p>
+        </w:tc>
+        <w:tc>
+          <w:tcPr>
+            <w:tcW w:w="6469" w:type="dxa"/>
+          </w:tcPr>
+          <w:p>
+            <w:pPr>
+              <w:pStyle w:val="Body"/>
+              <w:rPr>
+                <w:rFonts w:ascii="Times New Roman"/>
+                <w:i/>
+                <w:lang w:val="en-US"/>
+              </w:rPr>
+            </w:pPr>
+            <w:r>
+              <w:rPr>
+                <w:rFonts w:ascii="Times New Roman"/>
+                <w:lang w:val="en-US"/>
+              </w:rPr>
+              <w:t xml:space="preserve">--- </w:t>
+            </w:r>
+            <w:r>
+              <w:rPr>
+                <w:rFonts w:ascii="Times New Roman"/>
+                <w:i/>
+                <w:lang w:val="en-US"/>
+              </w:rPr>
+              <w:t>navigation ---</w:t>
+            </w:r>
+          </w:p>
+        </w:tc>
+      </w:tr>
+      <w:tr>
+        <w:tc>
+          <w:tcPr>
+            <w:tcW w:w="387" w:type="dxa"/>
+          </w:tcPr>
+          <w:p>
+            <w:pPr>
+              <w:pStyle w:val="Body"/>
+              <w:rPr>
+                <w:rFonts w:ascii="Times New Roman"/>
+                <w:lang w:val="en-US"/>
+              </w:rPr>
+            </w:pPr>
+            <w:r>
+              <w:rPr>
+                <w:rFonts w:ascii="Times New Roman"/>
+                <w:lang w:val="en-US"/>
+              </w:rPr>
+              <w:t>e.</w:t>
+            </w:r>
+          </w:p>
+        </w:tc>
+        <w:tc>
+          <w:tcPr>
+            <w:tcW w:w="6469" w:type="dxa"/>
+          </w:tcPr>
+          <w:p>
+            <w:pPr>
+              <w:pStyle w:val="Body"/>
+              <w:rPr>
+                <w:rFonts w:ascii="Times New Roman"/>
+                <w:lang w:val="en-US"/>
+              </w:rPr>
+            </w:pPr>
+            <w:r>
+              <w:rPr>
+                <w:rFonts w:ascii="Times New Roman"/>
+                <w:lang w:val="en-US"/>
+              </w:rPr>
+              <w:t>Question 5: Select any answer button</w:t>
+            </w:r>
+          </w:p>
+        </w:tc>
+      </w:tr>
+      <w:tr>
+        <w:tc>
+          <w:tcPr>
+            <w:tcW w:w="387" w:type="dxa"/>
+          </w:tcPr>
+          <w:p>
+            <w:pPr>
+              <w:pStyle w:val="Body"/>
+              <w:rPr>
+                <w:rFonts w:ascii="Times New Roman"/>
+                <w:lang w:val="en-US"/>
+              </w:rPr>
+            </w:pPr>
+          </w:p>
+        </w:tc>
+        <w:tc>
+          <w:tcPr>
+            <w:tcW w:w="6469" w:type="dxa"/>
+          </w:tcPr>
+          <w:p>
+            <w:pPr>
+              <w:pStyle w:val="Body"/>
+              <w:rPr>
+                <w:rFonts w:ascii="Times New Roman"/>
+                <w:i/>
+                <w:lang w:val="en-US"/>
+              </w:rPr>
+            </w:pPr>
+            <w:r>
+              <w:rPr>
+                <w:rFonts w:ascii="Times New Roman"/>
+                <w:lang w:val="en-US"/>
+              </w:rPr>
+              <w:t xml:space="preserve">--- </w:t>
+            </w:r>
+            <w:r>
+              <w:rPr>
+                <w:rFonts w:ascii="Times New Roman"/>
+                <w:i/>
+                <w:lang w:val="en-US"/>
+              </w:rPr>
+              <w:t>navigation ---</w:t>
+            </w:r>
+          </w:p>
+        </w:tc>
+      </w:tr>
+    </w:tbl>
+    <w:p>
+      <w:pPr>
+        <w:pStyle w:val="Body"/>
+        <w:ind w:left="2160"/>
+        <w:rPr>
+          <w:rFonts w:ascii="Times New Roman"/>
+          <w:b/>
+          <w:lang w:val="en-US"/>
+        </w:rPr>
+      </w:pPr>
+    </w:p>
+    <w:p>
+      <w:pPr>
+        <w:pStyle w:val="Body"/>
         <w:ind w:left="720"/>
         <w:rPr>
           <w:rFonts w:ascii="Times New Roman" w:eastAsia="Times New Roman" w:hAnsi="Times New Roman" w:cs="Times New Roman"/>
@@ -13237,16 +14764,6 @@
           <w:iCs/>
         </w:rPr>
       </w:pPr>
-      <w:hyperlink r:id="rId12" w:history="1">
-        <w:r>
-          <w:rPr>
-            <w:rStyle w:val="Hyperlink0"/>
-            <w:rFonts w:ascii="Times New Roman"/>
-            <w:lang w:val="de-DE"/>
-          </w:rPr>
-          <w:t>http://www.ece.rutgers.edu/~marsic/Teaching/SE1/report1-appA.html</w:t>
-        </w:r>
-      </w:hyperlink>
     </w:p>
     <w:p>
       <w:pPr>
@@ -13626,7 +15143,6 @@
           <w:b/>
           <w:bCs/>
         </w:rPr>
-        <w:lastRenderedPageBreak/>
         <w:t>Plan of Work</w:t>
       </w:r>
     </w:p>
@@ -13711,6 +15227,7 @@
                 <w:bCs/>
                 <w:lang w:val="en-US"/>
               </w:rPr>
+              <w:lastRenderedPageBreak/>
               <w:t>Project Deliverables</w:t>
             </w:r>
           </w:p>
@@ -17284,7 +18801,6 @@
           <w:b/>
           <w:bCs/>
         </w:rPr>
-        <w:lastRenderedPageBreak/>
         <w:t>References</w:t>
       </w:r>
     </w:p>
@@ -17307,12 +18823,6 @@
         <w:tc>
           <w:tcPr>
             <w:tcW w:w="429" w:type="dxa"/>
-            <w:tcBorders>
-              <w:top w:val="none" w:sz="16" w:space="0" w:color="000000"/>
-              <w:left w:val="none" w:sz="16" w:space="0" w:color="000000"/>
-              <w:bottom w:val="none" w:sz="16" w:space="0" w:color="000000"/>
-              <w:right w:val="none" w:sz="16" w:space="0" w:color="000000"/>
-            </w:tcBorders>
             <w:shd w:val="clear" w:color="auto" w:fill="auto"/>
             <w:tcMar>
               <w:top w:w="80" w:type="dxa"/>
@@ -17340,12 +18850,6 @@
         <w:tc>
           <w:tcPr>
             <w:tcW w:w="8414" w:type="dxa"/>
-            <w:tcBorders>
-              <w:top w:val="none" w:sz="16" w:space="0" w:color="000000"/>
-              <w:left w:val="none" w:sz="16" w:space="0" w:color="000000"/>
-              <w:bottom w:val="none" w:sz="16" w:space="0" w:color="000000"/>
-              <w:right w:val="none" w:sz="16" w:space="0" w:color="000000"/>
-            </w:tcBorders>
             <w:shd w:val="clear" w:color="auto" w:fill="auto"/>
             <w:tcMar>
               <w:top w:w="80" w:type="dxa"/>
@@ -17381,12 +18885,6 @@
         <w:tc>
           <w:tcPr>
             <w:tcW w:w="429" w:type="dxa"/>
-            <w:tcBorders>
-              <w:top w:val="none" w:sz="16" w:space="0" w:color="000000"/>
-              <w:left w:val="none" w:sz="16" w:space="0" w:color="000000"/>
-              <w:bottom w:val="none" w:sz="16" w:space="0" w:color="000000"/>
-              <w:right w:val="none" w:sz="16" w:space="0" w:color="000000"/>
-            </w:tcBorders>
             <w:shd w:val="clear" w:color="auto" w:fill="auto"/>
             <w:tcMar>
               <w:top w:w="80" w:type="dxa"/>
@@ -17408,6 +18906,7 @@
               <w:rPr>
                 <w:rFonts w:ascii="Times New Roman"/>
               </w:rPr>
+              <w:lastRenderedPageBreak/>
               <w:t>[2]</w:t>
             </w:r>
           </w:p>
@@ -17415,12 +18914,6 @@
         <w:tc>
           <w:tcPr>
             <w:tcW w:w="8414" w:type="dxa"/>
-            <w:tcBorders>
-              <w:top w:val="none" w:sz="16" w:space="0" w:color="000000"/>
-              <w:left w:val="none" w:sz="16" w:space="0" w:color="000000"/>
-              <w:bottom w:val="none" w:sz="16" w:space="0" w:color="000000"/>
-              <w:right w:val="none" w:sz="16" w:space="0" w:color="000000"/>
-            </w:tcBorders>
             <w:shd w:val="clear" w:color="auto" w:fill="auto"/>
             <w:tcMar>
               <w:top w:w="80" w:type="dxa"/>
@@ -17456,12 +18949,6 @@
         <w:tc>
           <w:tcPr>
             <w:tcW w:w="429" w:type="dxa"/>
-            <w:tcBorders>
-              <w:top w:val="none" w:sz="16" w:space="0" w:color="000000"/>
-              <w:left w:val="none" w:sz="16" w:space="0" w:color="000000"/>
-              <w:bottom w:val="none" w:sz="16" w:space="0" w:color="000000"/>
-              <w:right w:val="none" w:sz="16" w:space="0" w:color="000000"/>
-            </w:tcBorders>
             <w:shd w:val="clear" w:color="auto" w:fill="auto"/>
             <w:tcMar>
               <w:top w:w="80" w:type="dxa"/>
@@ -17490,12 +18977,6 @@
         <w:tc>
           <w:tcPr>
             <w:tcW w:w="8414" w:type="dxa"/>
-            <w:tcBorders>
-              <w:top w:val="none" w:sz="16" w:space="0" w:color="000000"/>
-              <w:left w:val="none" w:sz="16" w:space="0" w:color="000000"/>
-              <w:bottom w:val="none" w:sz="16" w:space="0" w:color="000000"/>
-              <w:right w:val="none" w:sz="16" w:space="0" w:color="000000"/>
-            </w:tcBorders>
             <w:shd w:val="clear" w:color="auto" w:fill="auto"/>
             <w:tcMar>
               <w:top w:w="80" w:type="dxa"/>
@@ -17531,12 +19012,6 @@
         <w:tc>
           <w:tcPr>
             <w:tcW w:w="429" w:type="dxa"/>
-            <w:tcBorders>
-              <w:top w:val="none" w:sz="16" w:space="0" w:color="000000"/>
-              <w:left w:val="none" w:sz="16" w:space="0" w:color="000000"/>
-              <w:bottom w:val="none" w:sz="16" w:space="0" w:color="000000"/>
-              <w:right w:val="none" w:sz="16" w:space="0" w:color="000000"/>
-            </w:tcBorders>
             <w:shd w:val="clear" w:color="auto" w:fill="auto"/>
             <w:tcMar>
               <w:top w:w="80" w:type="dxa"/>
@@ -17566,12 +19041,6 @@
         <w:tc>
           <w:tcPr>
             <w:tcW w:w="8414" w:type="dxa"/>
-            <w:tcBorders>
-              <w:top w:val="none" w:sz="16" w:space="0" w:color="000000"/>
-              <w:left w:val="none" w:sz="16" w:space="0" w:color="000000"/>
-              <w:bottom w:val="none" w:sz="16" w:space="0" w:color="000000"/>
-              <w:right w:val="none" w:sz="16" w:space="0" w:color="000000"/>
-            </w:tcBorders>
             <w:shd w:val="clear" w:color="auto" w:fill="auto"/>
             <w:tcMar>
               <w:top w:w="80" w:type="dxa"/>
@@ -17695,13 +19164,89 @@
               <w:t>s Publishing, pp 165-166.</w:t>
             </w:r>
           </w:p>
+        </w:tc>
+      </w:tr>
+      <w:tr>
+        <w:trPr>
+          <w:cantSplit/>
+          <w:trHeight w:val="231"/>
+        </w:trPr>
+        <w:tc>
+          <w:tcPr>
+            <w:tcW w:w="429" w:type="dxa"/>
+            <w:shd w:val="clear" w:color="auto" w:fill="auto"/>
+            <w:tcMar>
+              <w:top w:w="80" w:type="dxa"/>
+              <w:left w:w="80" w:type="dxa"/>
+              <w:bottom w:w="80" w:type="dxa"/>
+              <w:right w:w="80" w:type="dxa"/>
+            </w:tcMar>
+          </w:tcPr>
           <w:p>
             <w:pPr>
               <w:rPr>
                 <w:sz w:val="20"/>
                 <w:szCs w:val="20"/>
+                <w:u w:color="000000"/>
               </w:rPr>
             </w:pPr>
+            <w:r>
+              <w:rPr>
+                <w:sz w:val="20"/>
+                <w:szCs w:val="20"/>
+                <w:u w:color="000000"/>
+              </w:rPr>
+              <w:t>[5]</w:t>
+            </w:r>
+          </w:p>
+        </w:tc>
+        <w:tc>
+          <w:tcPr>
+            <w:tcW w:w="8414" w:type="dxa"/>
+            <w:shd w:val="clear" w:color="auto" w:fill="auto"/>
+            <w:tcMar>
+              <w:top w:w="80" w:type="dxa"/>
+              <w:left w:w="80" w:type="dxa"/>
+              <w:bottom w:w="80" w:type="dxa"/>
+              <w:right w:w="80" w:type="dxa"/>
+            </w:tcMar>
+          </w:tcPr>
+          <w:p>
+            <w:pPr>
+              <w:pStyle w:val="NoSpacing"/>
+              <w:rPr>
+                <w:rFonts w:ascii="Times New Roman" w:hAnsi="Times New Roman" w:cs="Times New Roman"/>
+              </w:rPr>
+            </w:pPr>
+            <w:r>
+              <w:rPr>
+                <w:rFonts w:ascii="Times New Roman" w:hAnsi="Times New Roman" w:cs="Times New Roman"/>
+              </w:rPr>
+              <w:t>User Effort Estimation:</w:t>
+            </w:r>
+          </w:p>
+          <w:p>
+            <w:pPr>
+              <w:pStyle w:val="NoSpacing"/>
+              <w:rPr>
+                <w:rFonts w:eastAsia="Calibri" w:hAnsi="Calibri" w:cs="Calibri"/>
+                <w:iCs/>
+                <w:color w:val="000000"/>
+                <w:u w:color="000000"/>
+                <w:lang w:val="de-DE" w:eastAsia="en-GB"/>
+              </w:rPr>
+            </w:pPr>
+            <w:hyperlink r:id="rId14" w:history="1">
+              <w:r>
+                <w:rPr>
+                  <w:rStyle w:val="Hyperlink0"/>
+                  <w:rFonts w:ascii="Times New Roman"/>
+                  <w:i w:val="0"/>
+                  <w:lang w:val="de-DE"/>
+                </w:rPr>
+                <w:t>http://www.ece.rutgers.edu/~marsic/Teaching/SE1/report1-appA.html</w:t>
+              </w:r>
+            </w:hyperlink>
           </w:p>
         </w:tc>
       </w:tr>
@@ -18225,7 +19770,6 @@
           <w:sz w:val="24"/>
           <w:szCs w:val="24"/>
         </w:rPr>
-        <w:lastRenderedPageBreak/>
         <w:t>Appendix</w:t>
       </w:r>
     </w:p>
@@ -18334,6 +19878,7 @@
         <w:rPr>
           <w:noProof/>
         </w:rPr>
+        <w:lastRenderedPageBreak/>
         <w:drawing>
           <wp:inline distT="0" distB="0" distL="0" distR="0">
             <wp:extent cx="5581650" cy="3467735"/>
@@ -18352,7 +19897,7 @@
                     </pic:cNvPicPr>
                   </pic:nvPicPr>
                   <pic:blipFill>
-                    <a:blip r:embed="rId13">
+                    <a:blip r:embed="rId15">
                       <a:extLst>
                         <a:ext uri="{28A0092B-C50C-407E-A947-70E740481C1C}">
                           <a14:useLocalDpi xmlns:a14="http://schemas.microsoft.com/office/drawing/2010/main" val="0"/>
@@ -18489,7 +20034,7 @@
                     </pic:cNvPicPr>
                   </pic:nvPicPr>
                   <pic:blipFill>
-                    <a:blip r:embed="rId14">
+                    <a:blip r:embed="rId16">
                       <a:extLst>
                         <a:ext uri="{28A0092B-C50C-407E-A947-70E740481C1C}">
                           <a14:useLocalDpi xmlns:a14="http://schemas.microsoft.com/office/drawing/2010/main" val="0"/>
@@ -18554,7 +20099,6 @@
           <w:sz w:val="24"/>
           <w:szCs w:val="24"/>
         </w:rPr>
-        <w:lastRenderedPageBreak/>
         <w:t xml:space="preserve">9.3 </w:t>
       </w:r>
       <w:r>
@@ -18581,6 +20125,7 @@
         <w:rPr>
           <w:noProof/>
         </w:rPr>
+        <w:lastRenderedPageBreak/>
         <w:drawing>
           <wp:inline distT="0" distB="0" distL="0" distR="0">
             <wp:extent cx="5450840" cy="3467735"/>
@@ -18599,7 +20144,7 @@
                     </pic:cNvPicPr>
                   </pic:nvPicPr>
                   <pic:blipFill>
-                    <a:blip r:embed="rId15">
+                    <a:blip r:embed="rId17">
                       <a:extLst>
                         <a:ext uri="{28A0092B-C50C-407E-A947-70E740481C1C}">
                           <a14:useLocalDpi xmlns:a14="http://schemas.microsoft.com/office/drawing/2010/main" val="0"/>
@@ -18811,7 +20356,7 @@
       </w:pPr>
     </w:p>
     <w:sectPr>
-      <w:footerReference w:type="default" r:id="rId16"/>
+      <w:footerReference w:type="default" r:id="rId18"/>
       <w:pgSz w:w="11906" w:h="16838"/>
       <w:pgMar w:top="1440" w:right="1440" w:bottom="1440" w:left="1440" w:header="708" w:footer="708" w:gutter="0"/>
       <w:pgNumType w:start="0"/>
@@ -18886,7 +20431,7 @@
           <w:rPr>
             <w:noProof/>
           </w:rPr>
-          <w:t>1</w:t>
+          <w:t>15</w:t>
         </w:r>
         <w:r>
           <w:rPr>
@@ -21360,8 +22905,8 @@
   </w:abstractNum>
   <w:abstractNum w:abstractNumId="33">
     <w:nsid w:val="66F049FB"/>
-    <w:multiLevelType w:val="singleLevel"/>
-    <w:tmpl w:val="0809000F"/>
+    <w:multiLevelType w:val="multilevel"/>
+    <w:tmpl w:val="EC4A6BBC"/>
     <w:lvl w:ilvl="0">
       <w:start w:val="1"/>
       <w:numFmt w:val="decimal"/>
@@ -21372,6 +22917,110 @@
         <w:b/>
         <w:bCs/>
         <w:position w:val="0"/>
+      </w:rPr>
+    </w:lvl>
+    <w:lvl w:ilvl="1">
+      <w:start w:val="2"/>
+      <w:numFmt w:val="decimal"/>
+      <w:isLgl/>
+      <w:lvlText w:val="%1.%2"/>
+      <w:lvlJc w:val="left"/>
+      <w:pPr>
+        <w:ind w:left="1245" w:hanging="525"/>
+      </w:pPr>
+      <w:rPr>
+        <w:rFonts w:hint="default"/>
+      </w:rPr>
+    </w:lvl>
+    <w:lvl w:ilvl="2">
+      <w:start w:val="1"/>
+      <w:numFmt w:val="decimal"/>
+      <w:isLgl/>
+      <w:lvlText w:val="%1.%2.%3"/>
+      <w:lvlJc w:val="left"/>
+      <w:pPr>
+        <w:ind w:left="2160" w:hanging="720"/>
+      </w:pPr>
+      <w:rPr>
+        <w:rFonts w:hint="default"/>
+      </w:rPr>
+    </w:lvl>
+    <w:lvl w:ilvl="3">
+      <w:start w:val="1"/>
+      <w:numFmt w:val="decimal"/>
+      <w:isLgl/>
+      <w:lvlText w:val="%1.%2.%3.%4"/>
+      <w:lvlJc w:val="left"/>
+      <w:pPr>
+        <w:ind w:left="2880" w:hanging="720"/>
+      </w:pPr>
+      <w:rPr>
+        <w:rFonts w:hint="default"/>
+      </w:rPr>
+    </w:lvl>
+    <w:lvl w:ilvl="4">
+      <w:start w:val="1"/>
+      <w:numFmt w:val="decimal"/>
+      <w:isLgl/>
+      <w:lvlText w:val="%1.%2.%3.%4.%5"/>
+      <w:lvlJc w:val="left"/>
+      <w:pPr>
+        <w:ind w:left="3960" w:hanging="1080"/>
+      </w:pPr>
+      <w:rPr>
+        <w:rFonts w:hint="default"/>
+      </w:rPr>
+    </w:lvl>
+    <w:lvl w:ilvl="5">
+      <w:start w:val="1"/>
+      <w:numFmt w:val="decimal"/>
+      <w:isLgl/>
+      <w:lvlText w:val="%1.%2.%3.%4.%5.%6"/>
+      <w:lvlJc w:val="left"/>
+      <w:pPr>
+        <w:ind w:left="4680" w:hanging="1080"/>
+      </w:pPr>
+      <w:rPr>
+        <w:rFonts w:hint="default"/>
+      </w:rPr>
+    </w:lvl>
+    <w:lvl w:ilvl="6">
+      <w:start w:val="1"/>
+      <w:numFmt w:val="decimal"/>
+      <w:isLgl/>
+      <w:lvlText w:val="%1.%2.%3.%4.%5.%6.%7"/>
+      <w:lvlJc w:val="left"/>
+      <w:pPr>
+        <w:ind w:left="5760" w:hanging="1440"/>
+      </w:pPr>
+      <w:rPr>
+        <w:rFonts w:hint="default"/>
+      </w:rPr>
+    </w:lvl>
+    <w:lvl w:ilvl="7">
+      <w:start w:val="1"/>
+      <w:numFmt w:val="decimal"/>
+      <w:isLgl/>
+      <w:lvlText w:val="%1.%2.%3.%4.%5.%6.%7.%8"/>
+      <w:lvlJc w:val="left"/>
+      <w:pPr>
+        <w:ind w:left="6480" w:hanging="1440"/>
+      </w:pPr>
+      <w:rPr>
+        <w:rFonts w:hint="default"/>
+      </w:rPr>
+    </w:lvl>
+    <w:lvl w:ilvl="8">
+      <w:start w:val="1"/>
+      <w:numFmt w:val="decimal"/>
+      <w:isLgl/>
+      <w:lvlText w:val="%1.%2.%3.%4.%5.%6.%7.%8.%9"/>
+      <w:lvlJc w:val="left"/>
+      <w:pPr>
+        <w:ind w:left="7200" w:hanging="1440"/>
+      </w:pPr>
+      <w:rPr>
+        <w:rFonts w:hint="default"/>
       </w:rPr>
     </w:lvl>
   </w:abstractNum>
@@ -23171,7 +24820,7 @@
 </file>
 
 <file path=customXml/itemProps2.xml><?xml version="1.0" encoding="utf-8"?>
-<ds:datastoreItem xmlns:ds="http://schemas.openxmlformats.org/officeDocument/2006/customXml" ds:itemID="{4CDDBB3E-441A-447A-B789-EB1F823E1CF1}">
+<ds:datastoreItem xmlns:ds="http://schemas.openxmlformats.org/officeDocument/2006/customXml" ds:itemID="{7EF7F817-3AFF-49D2-B7E1-584D1F13A927}">
   <ds:schemaRefs>
     <ds:schemaRef ds:uri="http://schemas.openxmlformats.org/officeDocument/2006/bibliography"/>
   </ds:schemaRefs>

</xml_diff>

<commit_message>
User Effort Estimation Completed
</commit_message>
<xml_diff>
--- a/appReport.docx
+++ b/appReport.docx
@@ -2635,8 +2635,6 @@
           <w:t>http://www.ece.rutgers.edu/~marsic/Teaching/SE1/report1-appA.html</w:t>
         </w:r>
       </w:hyperlink>
-      <w:bookmarkStart w:id="0" w:name="_GoBack"/>
-      <w:bookmarkEnd w:id="0"/>
     </w:p>
     <w:p>
       <w:pPr>
@@ -13265,27 +13263,8 @@
         </w:rPr>
         <w:t>5.2 User Effort Estimation</w:t>
       </w:r>
-    </w:p>
-    <w:p>
-      <w:pPr>
-        <w:pStyle w:val="Body"/>
-        <w:ind w:left="720"/>
-        <w:jc w:val="both"/>
-        <w:rPr>
-          <w:rFonts w:ascii="Times New Roman" w:eastAsia="Times New Roman" w:hAnsi="Times New Roman" w:cs="Times New Roman"/>
-          <w:i/>
-          <w:iCs/>
-        </w:rPr>
-      </w:pPr>
-      <w:r>
-        <w:rPr>
-          <w:rFonts w:ascii="Times New Roman"/>
-          <w:i/>
-          <w:iCs/>
-          <w:lang w:val="en-US"/>
-        </w:rPr>
-        <w:t>Select several typical usage scenarios and, as you walk through the flow of events, count and report the number of mouse clicks and/or keystrokes that are needed to accomplish the task. What fraction of these goes to user-interface navigation vs. clerical data entry?</w:t>
-      </w:r>
+      <w:bookmarkStart w:id="0" w:name="_GoBack"/>
+      <w:bookmarkEnd w:id="0"/>
     </w:p>
     <w:p>
       <w:pPr>
@@ -13654,6 +13633,33 @@
           </w:p>
         </w:tc>
       </w:tr>
+      <w:tr>
+        <w:trPr>
+          <w:trHeight w:val="586"/>
+        </w:trPr>
+        <w:tc>
+          <w:tcPr>
+            <w:tcW w:w="6856" w:type="dxa"/>
+            <w:gridSpan w:val="2"/>
+          </w:tcPr>
+          <w:p>
+            <w:pPr>
+              <w:pStyle w:val="NoSpacing"/>
+              <w:rPr>
+                <w:rFonts w:ascii="Times New Roman" w:hAnsi="Times New Roman" w:cs="Times New Roman"/>
+                <w:lang w:val="en-US"/>
+              </w:rPr>
+            </w:pPr>
+            <w:r>
+              <w:rPr>
+                <w:rFonts w:ascii="Times New Roman" w:hAnsi="Times New Roman" w:cs="Times New Roman"/>
+                <w:lang w:val="en-US"/>
+              </w:rPr>
+              <w:t>Total three navigation mouse clicks/selections to no data entry.</w:t>
+            </w:r>
+          </w:p>
+        </w:tc>
+      </w:tr>
     </w:tbl>
     <w:p>
       <w:pPr>
@@ -13745,14 +13751,7 @@
                 <w:rFonts w:ascii="Times New Roman"/>
                 <w:lang w:val="en-US"/>
               </w:rPr>
-              <w:t>Navigation: Total five</w:t>
-            </w:r>
-            <w:r>
-              <w:rPr>
-                <w:rFonts w:ascii="Times New Roman"/>
-                <w:lang w:val="en-US"/>
-              </w:rPr>
-              <w:t xml:space="preserve"> mouse clicks/selections, as follows:</w:t>
+              <w:t>Navigation: Total five mouse clicks/selections, as follows:</w:t>
             </w:r>
           </w:p>
           <w:p>
@@ -13832,14 +13831,7 @@
                 <w:rFonts w:ascii="Times New Roman"/>
                 <w:lang w:val="en-US"/>
               </w:rPr>
-              <w:t>a</w:t>
-            </w:r>
-            <w:r>
-              <w:rPr>
-                <w:rFonts w:ascii="Times New Roman"/>
-                <w:lang w:val="en-US"/>
-              </w:rPr>
-              <w:t>.</w:t>
+              <w:t>a.</w:t>
             </w:r>
           </w:p>
         </w:tc>
@@ -13921,14 +13913,7 @@
                 <w:rFonts w:ascii="Times New Roman"/>
                 <w:lang w:val="en-US"/>
               </w:rPr>
-              <w:t>b</w:t>
-            </w:r>
-            <w:r>
-              <w:rPr>
-                <w:rFonts w:ascii="Times New Roman"/>
-                <w:lang w:val="en-US"/>
-              </w:rPr>
-              <w:t>.</w:t>
+              <w:t>b.</w:t>
             </w:r>
           </w:p>
         </w:tc>
@@ -14010,14 +13995,7 @@
                 <w:rFonts w:ascii="Times New Roman"/>
                 <w:lang w:val="en-US"/>
               </w:rPr>
-              <w:t>c</w:t>
-            </w:r>
-            <w:r>
-              <w:rPr>
-                <w:rFonts w:ascii="Times New Roman"/>
-                <w:lang w:val="en-US"/>
-              </w:rPr>
-              <w:t>.</w:t>
+              <w:t>c.</w:t>
             </w:r>
           </w:p>
         </w:tc>
@@ -14099,14 +14077,7 @@
                 <w:rFonts w:ascii="Times New Roman"/>
                 <w:lang w:val="en-US"/>
               </w:rPr>
-              <w:t>d</w:t>
-            </w:r>
-            <w:r>
-              <w:rPr>
-                <w:rFonts w:ascii="Times New Roman"/>
-                <w:lang w:val="en-US"/>
-              </w:rPr>
-              <w:t>.</w:t>
+              <w:t>d.</w:t>
             </w:r>
           </w:p>
         </w:tc>
@@ -14188,14 +14159,7 @@
                 <w:rFonts w:ascii="Times New Roman"/>
                 <w:lang w:val="en-US"/>
               </w:rPr>
-              <w:t>e</w:t>
-            </w:r>
-            <w:r>
-              <w:rPr>
-                <w:rFonts w:ascii="Times New Roman"/>
-                <w:lang w:val="en-US"/>
-              </w:rPr>
-              <w:t>.</w:t>
+              <w:t>e.</w:t>
             </w:r>
           </w:p>
         </w:tc>
@@ -14742,6 +14706,60 @@
           </w:p>
         </w:tc>
       </w:tr>
+      <w:tr>
+        <w:tc>
+          <w:tcPr>
+            <w:tcW w:w="387" w:type="dxa"/>
+          </w:tcPr>
+          <w:p>
+            <w:pPr>
+              <w:pStyle w:val="Body"/>
+              <w:rPr>
+                <w:rFonts w:ascii="Times New Roman"/>
+                <w:lang w:val="en-US"/>
+              </w:rPr>
+            </w:pPr>
+          </w:p>
+        </w:tc>
+        <w:tc>
+          <w:tcPr>
+            <w:tcW w:w="6469" w:type="dxa"/>
+          </w:tcPr>
+          <w:p>
+            <w:pPr>
+              <w:pStyle w:val="Body"/>
+              <w:rPr>
+                <w:rFonts w:ascii="Times New Roman"/>
+                <w:lang w:val="en-US"/>
+              </w:rPr>
+            </w:pPr>
+          </w:p>
+        </w:tc>
+      </w:tr>
+      <w:tr>
+        <w:tc>
+          <w:tcPr>
+            <w:tcW w:w="6856" w:type="dxa"/>
+            <w:gridSpan w:val="2"/>
+          </w:tcPr>
+          <w:p>
+            <w:pPr>
+              <w:pStyle w:val="Body"/>
+              <w:rPr>
+                <w:rFonts w:ascii="Times New Roman"/>
+                <w:lang w:val="en-US"/>
+              </w:rPr>
+            </w:pPr>
+            <w:r>
+              <w:rPr>
+                <w:rFonts w:ascii="Times New Roman"/>
+                <w:lang w:val="en-US"/>
+              </w:rPr>
+              <w:t>Total five navigation mouse clicks/selections to five data entry mouse clicks/selections.</w:t>
+            </w:r>
+          </w:p>
+        </w:tc>
+      </w:tr>
     </w:tbl>
     <w:p>
       <w:pPr>
@@ -14757,7 +14775,364 @@
     <w:p>
       <w:pPr>
         <w:pStyle w:val="Body"/>
-        <w:ind w:left="720"/>
+        <w:numPr>
+          <w:ilvl w:val="2"/>
+          <w:numId w:val="15"/>
+        </w:numPr>
+        <w:rPr>
+          <w:rFonts w:ascii="Times New Roman"/>
+          <w:b/>
+          <w:lang w:val="en-US"/>
+        </w:rPr>
+      </w:pPr>
+      <w:r>
+        <w:rPr>
+          <w:rFonts w:ascii="Times New Roman"/>
+          <w:b/>
+          <w:lang w:val="en-US"/>
+        </w:rPr>
+        <w:t>User effort estimation for toggling music on and off</w:t>
+      </w:r>
+    </w:p>
+    <w:tbl>
+      <w:tblPr>
+        <w:tblStyle w:val="TableGrid"/>
+        <w:tblW w:w="0" w:type="auto"/>
+        <w:tblInd w:w="2160" w:type="dxa"/>
+        <w:tblBorders>
+          <w:top w:val="none" w:sz="0" w:space="0" w:color="auto"/>
+          <w:left w:val="none" w:sz="0" w:space="0" w:color="auto"/>
+          <w:bottom w:val="none" w:sz="0" w:space="0" w:color="auto"/>
+          <w:right w:val="none" w:sz="0" w:space="0" w:color="auto"/>
+          <w:insideH w:val="none" w:sz="0" w:space="0" w:color="auto"/>
+          <w:insideV w:val="none" w:sz="0" w:space="0" w:color="auto"/>
+        </w:tblBorders>
+        <w:tblLook w:val="04A0" w:firstRow="1" w:lastRow="0" w:firstColumn="1" w:lastColumn="0" w:noHBand="0" w:noVBand="1"/>
+      </w:tblPr>
+      <w:tblGrid>
+        <w:gridCol w:w="387"/>
+        <w:gridCol w:w="6469"/>
+      </w:tblGrid>
+      <w:tr>
+        <w:tc>
+          <w:tcPr>
+            <w:tcW w:w="387" w:type="dxa"/>
+          </w:tcPr>
+          <w:p>
+            <w:pPr>
+              <w:pStyle w:val="Body"/>
+              <w:rPr>
+                <w:rFonts w:ascii="Times New Roman"/>
+                <w:lang w:val="en-US"/>
+              </w:rPr>
+            </w:pPr>
+            <w:r>
+              <w:rPr>
+                <w:rFonts w:ascii="Times New Roman"/>
+                <w:lang w:val="en-US"/>
+              </w:rPr>
+              <w:t>1.</w:t>
+            </w:r>
+          </w:p>
+        </w:tc>
+        <w:tc>
+          <w:tcPr>
+            <w:tcW w:w="6469" w:type="dxa"/>
+          </w:tcPr>
+          <w:p>
+            <w:pPr>
+              <w:pStyle w:val="Body"/>
+              <w:rPr>
+                <w:rFonts w:ascii="Times New Roman"/>
+                <w:lang w:val="en-US"/>
+              </w:rPr>
+            </w:pPr>
+            <w:r>
+              <w:rPr>
+                <w:rFonts w:ascii="Times New Roman"/>
+                <w:lang w:val="en-US"/>
+              </w:rPr>
+              <w:t>Navigation: Total two mouse clicks/selections, as follows:</w:t>
+            </w:r>
+          </w:p>
+        </w:tc>
+      </w:tr>
+      <w:tr>
+        <w:tc>
+          <w:tcPr>
+            <w:tcW w:w="387" w:type="dxa"/>
+          </w:tcPr>
+          <w:p>
+            <w:pPr>
+              <w:pStyle w:val="Body"/>
+              <w:rPr>
+                <w:rFonts w:ascii="Times New Roman"/>
+                <w:lang w:val="en-US"/>
+              </w:rPr>
+            </w:pPr>
+            <w:r>
+              <w:rPr>
+                <w:rFonts w:ascii="Times New Roman"/>
+                <w:lang w:val="en-US"/>
+              </w:rPr>
+              <w:t>a.</w:t>
+            </w:r>
+          </w:p>
+        </w:tc>
+        <w:tc>
+          <w:tcPr>
+            <w:tcW w:w="6469" w:type="dxa"/>
+          </w:tcPr>
+          <w:p>
+            <w:pPr>
+              <w:pStyle w:val="Body"/>
+              <w:rPr>
+                <w:rFonts w:ascii="Times New Roman"/>
+                <w:lang w:val="en-US"/>
+              </w:rPr>
+            </w:pPr>
+            <w:r>
+              <w:rPr>
+                <w:rFonts w:ascii="Times New Roman"/>
+                <w:lang w:val="en-US"/>
+              </w:rPr>
+              <w:t xml:space="preserve">Select </w:t>
+            </w:r>
+            <w:r>
+              <w:rPr>
+                <w:rFonts w:ascii="Times New Roman"/>
+                <w:lang w:val="en-US"/>
+              </w:rPr>
+              <w:t>“</w:t>
+            </w:r>
+            <w:r>
+              <w:rPr>
+                <w:rFonts w:ascii="Times New Roman"/>
+                <w:lang w:val="en-US"/>
+              </w:rPr>
+              <w:t>ON</w:t>
+            </w:r>
+            <w:r>
+              <w:rPr>
+                <w:rFonts w:ascii="Times New Roman"/>
+                <w:lang w:val="en-US"/>
+              </w:rPr>
+              <w:t>”</w:t>
+            </w:r>
+            <w:r>
+              <w:rPr>
+                <w:rFonts w:ascii="Times New Roman"/>
+                <w:lang w:val="en-US"/>
+              </w:rPr>
+              <w:t xml:space="preserve"> button to turn music on</w:t>
+            </w:r>
+          </w:p>
+        </w:tc>
+      </w:tr>
+      <w:tr>
+        <w:tc>
+          <w:tcPr>
+            <w:tcW w:w="387" w:type="dxa"/>
+          </w:tcPr>
+          <w:p>
+            <w:pPr>
+              <w:pStyle w:val="Body"/>
+              <w:rPr>
+                <w:rFonts w:ascii="Times New Roman"/>
+                <w:lang w:val="en-US"/>
+              </w:rPr>
+            </w:pPr>
+            <w:r>
+              <w:rPr>
+                <w:rFonts w:ascii="Times New Roman"/>
+                <w:lang w:val="en-US"/>
+              </w:rPr>
+              <w:t>b.</w:t>
+            </w:r>
+          </w:p>
+        </w:tc>
+        <w:tc>
+          <w:tcPr>
+            <w:tcW w:w="6469" w:type="dxa"/>
+          </w:tcPr>
+          <w:p>
+            <w:pPr>
+              <w:pStyle w:val="Body"/>
+              <w:rPr>
+                <w:rFonts w:ascii="Times New Roman"/>
+                <w:lang w:val="en-US"/>
+              </w:rPr>
+            </w:pPr>
+            <w:r>
+              <w:rPr>
+                <w:rFonts w:ascii="Times New Roman"/>
+                <w:lang w:val="en-US"/>
+              </w:rPr>
+              <w:t xml:space="preserve">Select </w:t>
+            </w:r>
+            <w:r>
+              <w:rPr>
+                <w:rFonts w:ascii="Times New Roman"/>
+                <w:lang w:val="en-US"/>
+              </w:rPr>
+              <w:t>“</w:t>
+            </w:r>
+            <w:r>
+              <w:rPr>
+                <w:rFonts w:ascii="Times New Roman"/>
+                <w:lang w:val="en-US"/>
+              </w:rPr>
+              <w:t>OFF</w:t>
+            </w:r>
+            <w:r>
+              <w:rPr>
+                <w:rFonts w:ascii="Times New Roman"/>
+                <w:lang w:val="en-US"/>
+              </w:rPr>
+              <w:t>”</w:t>
+            </w:r>
+            <w:r>
+              <w:rPr>
+                <w:rFonts w:ascii="Times New Roman"/>
+                <w:lang w:val="en-US"/>
+              </w:rPr>
+              <w:t xml:space="preserve"> button to turn music off</w:t>
+            </w:r>
+          </w:p>
+        </w:tc>
+      </w:tr>
+      <w:tr>
+        <w:tc>
+          <w:tcPr>
+            <w:tcW w:w="387" w:type="dxa"/>
+          </w:tcPr>
+          <w:p>
+            <w:pPr>
+              <w:pStyle w:val="Body"/>
+              <w:rPr>
+                <w:rFonts w:ascii="Times New Roman"/>
+                <w:lang w:val="en-US"/>
+              </w:rPr>
+            </w:pPr>
+          </w:p>
+        </w:tc>
+        <w:tc>
+          <w:tcPr>
+            <w:tcW w:w="6469" w:type="dxa"/>
+          </w:tcPr>
+          <w:p>
+            <w:pPr>
+              <w:pStyle w:val="Body"/>
+              <w:rPr>
+                <w:rFonts w:ascii="Times New Roman"/>
+                <w:lang w:val="en-US"/>
+              </w:rPr>
+            </w:pPr>
+          </w:p>
+        </w:tc>
+      </w:tr>
+      <w:tr>
+        <w:tc>
+          <w:tcPr>
+            <w:tcW w:w="387" w:type="dxa"/>
+          </w:tcPr>
+          <w:p>
+            <w:pPr>
+              <w:pStyle w:val="Body"/>
+              <w:rPr>
+                <w:rFonts w:ascii="Times New Roman"/>
+                <w:lang w:val="en-US"/>
+              </w:rPr>
+            </w:pPr>
+            <w:r>
+              <w:rPr>
+                <w:rFonts w:ascii="Times New Roman"/>
+                <w:lang w:val="en-US"/>
+              </w:rPr>
+              <w:t>2.</w:t>
+            </w:r>
+          </w:p>
+        </w:tc>
+        <w:tc>
+          <w:tcPr>
+            <w:tcW w:w="6469" w:type="dxa"/>
+          </w:tcPr>
+          <w:p>
+            <w:pPr>
+              <w:pStyle w:val="Body"/>
+              <w:rPr>
+                <w:rFonts w:ascii="Times New Roman"/>
+                <w:lang w:val="en-US"/>
+              </w:rPr>
+            </w:pPr>
+            <w:r>
+              <w:rPr>
+                <w:rFonts w:ascii="Times New Roman"/>
+                <w:lang w:val="en-US"/>
+              </w:rPr>
+              <w:t>Data Entry: No data entry</w:t>
+            </w:r>
+          </w:p>
+        </w:tc>
+      </w:tr>
+      <w:tr>
+        <w:tc>
+          <w:tcPr>
+            <w:tcW w:w="387" w:type="dxa"/>
+          </w:tcPr>
+          <w:p>
+            <w:pPr>
+              <w:pStyle w:val="Body"/>
+              <w:rPr>
+                <w:rFonts w:ascii="Times New Roman"/>
+                <w:lang w:val="en-US"/>
+              </w:rPr>
+            </w:pPr>
+          </w:p>
+        </w:tc>
+        <w:tc>
+          <w:tcPr>
+            <w:tcW w:w="6469" w:type="dxa"/>
+          </w:tcPr>
+          <w:p>
+            <w:pPr>
+              <w:pStyle w:val="Body"/>
+              <w:rPr>
+                <w:rFonts w:ascii="Times New Roman"/>
+                <w:lang w:val="en-US"/>
+              </w:rPr>
+            </w:pPr>
+          </w:p>
+        </w:tc>
+      </w:tr>
+      <w:tr>
+        <w:tc>
+          <w:tcPr>
+            <w:tcW w:w="6856" w:type="dxa"/>
+            <w:gridSpan w:val="2"/>
+          </w:tcPr>
+          <w:p>
+            <w:pPr>
+              <w:pStyle w:val="Body"/>
+              <w:rPr>
+                <w:rFonts w:ascii="Times New Roman"/>
+                <w:lang w:val="en-US"/>
+              </w:rPr>
+            </w:pPr>
+            <w:r>
+              <w:rPr>
+                <w:rFonts w:ascii="Times New Roman"/>
+                <w:lang w:val="en-US"/>
+              </w:rPr>
+              <w:t>Total two navigation mouse clicks/selections to no data entry.</w:t>
+            </w:r>
+          </w:p>
+        </w:tc>
+      </w:tr>
+    </w:tbl>
+    <w:p>
+      <w:pPr>
+        <w:pStyle w:val="Body"/>
         <w:rPr>
           <w:rFonts w:ascii="Times New Roman" w:eastAsia="Times New Roman" w:hAnsi="Times New Roman" w:cs="Times New Roman"/>
           <w:i/>
@@ -15227,7 +15602,6 @@
                 <w:bCs/>
                 <w:lang w:val="en-US"/>
               </w:rPr>
-              <w:lastRenderedPageBreak/>
               <w:t>Project Deliverables</w:t>
             </w:r>
           </w:p>
@@ -18906,7 +19280,6 @@
               <w:rPr>
                 <w:rFonts w:ascii="Times New Roman"/>
               </w:rPr>
-              <w:lastRenderedPageBreak/>
               <w:t>[2]</w:t>
             </w:r>
           </w:p>
@@ -19878,7 +20251,6 @@
         <w:rPr>
           <w:noProof/>
         </w:rPr>
-        <w:lastRenderedPageBreak/>
         <w:drawing>
           <wp:inline distT="0" distB="0" distL="0" distR="0">
             <wp:extent cx="5581650" cy="3467735"/>
@@ -20125,7 +20497,6 @@
         <w:rPr>
           <w:noProof/>
         </w:rPr>
-        <w:lastRenderedPageBreak/>
         <w:drawing>
           <wp:inline distT="0" distB="0" distL="0" distR="0">
             <wp:extent cx="5450840" cy="3467735"/>
@@ -20431,7 +20802,7 @@
           <w:rPr>
             <w:noProof/>
           </w:rPr>
-          <w:t>15</w:t>
+          <w:t>11</w:t>
         </w:r>
         <w:r>
           <w:rPr>
@@ -24820,7 +25191,7 @@
 </file>
 
 <file path=customXml/itemProps2.xml><?xml version="1.0" encoding="utf-8"?>
-<ds:datastoreItem xmlns:ds="http://schemas.openxmlformats.org/officeDocument/2006/customXml" ds:itemID="{7EF7F817-3AFF-49D2-B7E1-584D1F13A927}">
+<ds:datastoreItem xmlns:ds="http://schemas.openxmlformats.org/officeDocument/2006/customXml" ds:itemID="{87867B4B-856F-4E60-96D8-A72CDEC67395}">
   <ds:schemaRefs>
     <ds:schemaRef ds:uri="http://schemas.openxmlformats.org/officeDocument/2006/bibliography"/>
   </ds:schemaRefs>

</xml_diff>

<commit_message>
update to report and added umls
</commit_message>
<xml_diff>
--- a/appReport.docx
+++ b/appReport.docx
@@ -20877,37 +20877,7 @@
           <w:sz w:val="24"/>
           <w:szCs w:val="24"/>
         </w:rPr>
-        <w:t>10</w:t>
-      </w:r>
-      <w:r>
-        <w:rPr>
-          <w:rFonts w:ascii="Times New Roman"/>
-          <w:b/>
-          <w:bCs/>
-          <w:sz w:val="24"/>
-          <w:szCs w:val="24"/>
-        </w:rPr>
-        <w:t>.4</w:t>
-      </w:r>
-      <w:r>
-        <w:rPr>
-          <w:rFonts w:ascii="Times New Roman"/>
-          <w:b/>
-          <w:bCs/>
-          <w:sz w:val="24"/>
-          <w:szCs w:val="24"/>
-        </w:rPr>
-        <w:t xml:space="preserve"> </w:t>
-      </w:r>
-      <w:r>
-        <w:rPr>
-          <w:rFonts w:ascii="Times New Roman"/>
-          <w:b/>
-          <w:bCs/>
-          <w:sz w:val="24"/>
-          <w:szCs w:val="24"/>
-        </w:rPr>
-        <w:t xml:space="preserve">Preliminary Screen </w:t>
+        <w:t xml:space="preserve">10.4 Preliminary Screen </w:t>
       </w:r>
       <w:proofErr w:type="spellStart"/>
       <w:r>
@@ -21465,55 +21435,26 @@
           <w:sz w:val="24"/>
           <w:szCs w:val="24"/>
         </w:rPr>
-        <w:t>10.</w:t>
+        <w:t>10.5 Final Design Views</w:t>
       </w:r>
+    </w:p>
+    <w:p>
+      <w:pPr>
+        <w:rPr>
+          <w:lang w:val="en-US"/>
+        </w:rPr>
+      </w:pPr>
+    </w:p>
+    <w:p>
+      <w:pPr>
+        <w:rPr>
+          <w:lang w:val="en-US"/>
+        </w:rPr>
+      </w:pPr>
       <w:r>
         <w:rPr>
-          <w:rFonts w:ascii="Times New Roman"/>
-          <w:b/>
-          <w:bCs/>
-          <w:sz w:val="24"/>
-          <w:szCs w:val="24"/>
-        </w:rPr>
-        <w:t>5</w:t>
-      </w:r>
-      <w:r>
-        <w:rPr>
-          <w:rFonts w:ascii="Times New Roman"/>
-          <w:b/>
-          <w:bCs/>
-          <w:sz w:val="24"/>
-          <w:szCs w:val="24"/>
-        </w:rPr>
-        <w:t xml:space="preserve"> </w:t>
-      </w:r>
-      <w:r>
-        <w:rPr>
-          <w:rFonts w:ascii="Times New Roman"/>
-          <w:b/>
-          <w:bCs/>
-          <w:sz w:val="24"/>
-          <w:szCs w:val="24"/>
-        </w:rPr>
-        <w:t>Final Design Views</w:t>
-      </w:r>
-    </w:p>
-    <w:p>
-      <w:pPr>
-        <w:rPr>
-          <w:lang w:val="en-US"/>
-        </w:rPr>
-      </w:pPr>
-    </w:p>
-    <w:p>
-      <w:pPr>
-        <w:rPr>
-          <w:lang w:val="en-US"/>
-        </w:rPr>
-      </w:pPr>
-      <w:r>
-        <w:rPr>
-          <w:lang w:val="en-US"/>
+          <w:noProof/>
+          <w:lang w:eastAsia="en-GB"/>
         </w:rPr>
         <w:drawing>
           <wp:anchor distT="0" distB="0" distL="114300" distR="114300" simplePos="0" relativeHeight="251674624" behindDoc="1" locked="0" layoutInCell="1" allowOverlap="1" wp14:anchorId="7CD9F841" wp14:editId="5115D344">
@@ -21588,7 +21529,8 @@
       </w:r>
       <w:r>
         <w:rPr>
-          <w:lang w:val="en-US"/>
+          <w:noProof/>
+          <w:lang w:eastAsia="en-GB"/>
         </w:rPr>
         <w:drawing>
           <wp:anchor distT="0" distB="0" distL="114300" distR="114300" simplePos="0" relativeHeight="251672576" behindDoc="1" locked="0" layoutInCell="1" allowOverlap="1" wp14:anchorId="0BB52DD2" wp14:editId="40AB7ABA">
@@ -21775,11 +21717,12 @@
       </w:pPr>
       <w:r>
         <w:rPr>
-          <w:lang w:val="en-US"/>
+          <w:noProof/>
+          <w:lang w:eastAsia="en-GB"/>
         </w:rPr>
         <w:lastRenderedPageBreak/>
         <w:drawing>
-          <wp:anchor distT="0" distB="0" distL="114300" distR="114300" simplePos="0" relativeHeight="251675648" behindDoc="1" locked="0" layoutInCell="1" allowOverlap="1" wp14:anchorId="426A6100" wp14:editId="061802FD">
+          <wp:anchor distT="0" distB="0" distL="114300" distR="114300" simplePos="0" relativeHeight="251675648" behindDoc="1" locked="0" layoutInCell="1" allowOverlap="1" wp14:anchorId="4BF5B42B" wp14:editId="2C0DAECA">
             <wp:simplePos x="0" y="0"/>
             <wp:positionH relativeFrom="column">
               <wp:posOffset>3327400</wp:posOffset>
@@ -21851,10 +21794,11 @@
       </w:r>
       <w:r>
         <w:rPr>
-          <w:lang w:val="en-US"/>
+          <w:noProof/>
+          <w:lang w:eastAsia="en-GB"/>
         </w:rPr>
         <w:drawing>
-          <wp:anchor distT="0" distB="0" distL="114300" distR="114300" simplePos="0" relativeHeight="251673600" behindDoc="1" locked="0" layoutInCell="1" allowOverlap="1" wp14:anchorId="62D7FA51" wp14:editId="12AAED9D">
+          <wp:anchor distT="0" distB="0" distL="114300" distR="114300" simplePos="0" relativeHeight="251673600" behindDoc="1" locked="0" layoutInCell="1" allowOverlap="1" wp14:anchorId="23F734B4" wp14:editId="5DADB581">
             <wp:simplePos x="0" y="0"/>
             <wp:positionH relativeFrom="column">
               <wp:posOffset>355600</wp:posOffset>
@@ -21980,20 +21924,54 @@
           <w:lang w:val="en-US"/>
         </w:rPr>
       </w:pPr>
-      <w:bookmarkStart w:id="0" w:name="_GoBack"/>
-      <w:bookmarkEnd w:id="0"/>
+    </w:p>
+    <w:p>
+      <w:pPr>
+        <w:rPr>
+          <w:lang w:val="en-US"/>
+        </w:rPr>
+      </w:pPr>
+    </w:p>
+    <w:p>
+      <w:pPr>
+        <w:rPr>
+          <w:lang w:val="en-US"/>
+        </w:rPr>
+      </w:pPr>
+    </w:p>
+    <w:p>
+      <w:pPr>
+        <w:rPr>
+          <w:lang w:val="en-US"/>
+        </w:rPr>
+      </w:pPr>
+    </w:p>
+    <w:p>
+      <w:pPr>
+        <w:rPr>
+          <w:lang w:val="en-US"/>
+        </w:rPr>
+      </w:pPr>
+    </w:p>
+    <w:p>
+      <w:pPr>
+        <w:rPr>
+          <w:lang w:val="en-US"/>
+        </w:rPr>
+      </w:pPr>
       <w:r>
         <w:rPr>
-          <w:lang w:val="en-US"/>
+          <w:noProof/>
+          <w:lang w:eastAsia="en-GB"/>
         </w:rPr>
         <w:drawing>
-          <wp:anchor distT="0" distB="0" distL="114300" distR="114300" simplePos="0" relativeHeight="251678720" behindDoc="1" locked="0" layoutInCell="1" allowOverlap="1" wp14:anchorId="794D3326" wp14:editId="21B02BF9">
+          <wp:anchor distT="0" distB="0" distL="114300" distR="114300" simplePos="0" relativeHeight="251678720" behindDoc="1" locked="0" layoutInCell="1" allowOverlap="1" wp14:anchorId="05527173" wp14:editId="46D70A7D">
             <wp:simplePos x="0" y="0"/>
             <wp:positionH relativeFrom="column">
               <wp:posOffset>3322320</wp:posOffset>
             </wp:positionH>
             <wp:positionV relativeFrom="paragraph">
-              <wp:posOffset>1342390</wp:posOffset>
+              <wp:posOffset>130175</wp:posOffset>
             </wp:positionV>
             <wp:extent cx="2150110" cy="3583305"/>
             <wp:effectExtent l="0" t="0" r="2540" b="0"/>
@@ -22059,16 +22037,17 @@
       </w:r>
       <w:r>
         <w:rPr>
-          <w:lang w:val="en-US"/>
+          <w:noProof/>
+          <w:lang w:eastAsia="en-GB"/>
         </w:rPr>
         <w:drawing>
-          <wp:anchor distT="0" distB="0" distL="114300" distR="114300" simplePos="0" relativeHeight="251677696" behindDoc="1" locked="0" layoutInCell="1" allowOverlap="1" wp14:anchorId="42228BC8" wp14:editId="42595CE2">
+          <wp:anchor distT="0" distB="0" distL="114300" distR="114300" simplePos="0" relativeHeight="251677696" behindDoc="1" locked="0" layoutInCell="1" allowOverlap="1" wp14:anchorId="42BA42B7" wp14:editId="7E9E3022">
             <wp:simplePos x="0" y="0"/>
             <wp:positionH relativeFrom="column">
               <wp:posOffset>394335</wp:posOffset>
             </wp:positionH>
             <wp:positionV relativeFrom="paragraph">
-              <wp:posOffset>1312545</wp:posOffset>
+              <wp:posOffset>152400</wp:posOffset>
             </wp:positionV>
             <wp:extent cx="2155190" cy="3592195"/>
             <wp:effectExtent l="0" t="0" r="0" b="8255"/>
@@ -22133,8 +22112,457 @@
         </w:drawing>
       </w:r>
     </w:p>
+    <w:p>
+      <w:pPr>
+        <w:rPr>
+          <w:lang w:val="en-US"/>
+        </w:rPr>
+      </w:pPr>
+    </w:p>
+    <w:p>
+      <w:pPr>
+        <w:rPr>
+          <w:lang w:val="en-US"/>
+        </w:rPr>
+      </w:pPr>
+    </w:p>
+    <w:p>
+      <w:pPr>
+        <w:rPr>
+          <w:lang w:val="en-US"/>
+        </w:rPr>
+      </w:pPr>
+    </w:p>
+    <w:p>
+      <w:pPr>
+        <w:rPr>
+          <w:lang w:val="en-US"/>
+        </w:rPr>
+      </w:pPr>
+    </w:p>
+    <w:p>
+      <w:pPr>
+        <w:rPr>
+          <w:lang w:val="en-US"/>
+        </w:rPr>
+      </w:pPr>
+    </w:p>
+    <w:p>
+      <w:pPr>
+        <w:rPr>
+          <w:lang w:val="en-US"/>
+        </w:rPr>
+      </w:pPr>
+    </w:p>
+    <w:p>
+      <w:pPr>
+        <w:rPr>
+          <w:lang w:val="en-US"/>
+        </w:rPr>
+      </w:pPr>
+    </w:p>
+    <w:p>
+      <w:pPr>
+        <w:pStyle w:val="Body"/>
+        <w:ind w:firstLine="720"/>
+        <w:jc w:val="both"/>
+        <w:rPr>
+          <w:rFonts w:ascii="Times New Roman"/>
+          <w:b/>
+          <w:bCs/>
+          <w:sz w:val="24"/>
+          <w:szCs w:val="24"/>
+        </w:rPr>
+      </w:pPr>
+    </w:p>
+    <w:p>
+      <w:pPr>
+        <w:pStyle w:val="Body"/>
+        <w:ind w:firstLine="720"/>
+        <w:jc w:val="both"/>
+        <w:rPr>
+          <w:rFonts w:ascii="Times New Roman"/>
+          <w:b/>
+          <w:bCs/>
+          <w:sz w:val="24"/>
+          <w:szCs w:val="24"/>
+        </w:rPr>
+      </w:pPr>
+    </w:p>
+    <w:p>
+      <w:pPr>
+        <w:pStyle w:val="Body"/>
+        <w:ind w:firstLine="720"/>
+        <w:jc w:val="both"/>
+        <w:rPr>
+          <w:rFonts w:ascii="Times New Roman"/>
+          <w:b/>
+          <w:bCs/>
+          <w:sz w:val="24"/>
+          <w:szCs w:val="24"/>
+        </w:rPr>
+      </w:pPr>
+    </w:p>
+    <w:p>
+      <w:pPr>
+        <w:pStyle w:val="Body"/>
+        <w:ind w:firstLine="720"/>
+        <w:jc w:val="both"/>
+        <w:rPr>
+          <w:rFonts w:ascii="Times New Roman"/>
+          <w:b/>
+          <w:bCs/>
+          <w:sz w:val="24"/>
+          <w:szCs w:val="24"/>
+        </w:rPr>
+      </w:pPr>
+    </w:p>
+    <w:p>
+      <w:pPr>
+        <w:pStyle w:val="Body"/>
+        <w:ind w:firstLine="720"/>
+        <w:jc w:val="both"/>
+        <w:rPr>
+          <w:rFonts w:ascii="Times New Roman"/>
+          <w:b/>
+          <w:bCs/>
+          <w:sz w:val="24"/>
+          <w:szCs w:val="24"/>
+        </w:rPr>
+      </w:pPr>
+    </w:p>
+    <w:p>
+      <w:pPr>
+        <w:pStyle w:val="Body"/>
+        <w:ind w:firstLine="720"/>
+        <w:jc w:val="both"/>
+        <w:rPr>
+          <w:rFonts w:ascii="Times New Roman"/>
+          <w:b/>
+          <w:bCs/>
+          <w:sz w:val="24"/>
+          <w:szCs w:val="24"/>
+        </w:rPr>
+      </w:pPr>
+    </w:p>
+    <w:p>
+      <w:pPr>
+        <w:pStyle w:val="Body"/>
+        <w:ind w:firstLine="720"/>
+        <w:jc w:val="both"/>
+        <w:rPr>
+          <w:rFonts w:ascii="Times New Roman"/>
+          <w:b/>
+          <w:bCs/>
+          <w:sz w:val="24"/>
+          <w:szCs w:val="24"/>
+        </w:rPr>
+      </w:pPr>
+    </w:p>
+    <w:p>
+      <w:pPr>
+        <w:pStyle w:val="Body"/>
+        <w:ind w:firstLine="720"/>
+        <w:jc w:val="both"/>
+        <w:rPr>
+          <w:rFonts w:ascii="Times New Roman"/>
+          <w:b/>
+          <w:bCs/>
+          <w:sz w:val="24"/>
+          <w:szCs w:val="24"/>
+        </w:rPr>
+      </w:pPr>
+    </w:p>
+    <w:p>
+      <w:pPr>
+        <w:pStyle w:val="Body"/>
+        <w:ind w:firstLine="720"/>
+        <w:jc w:val="both"/>
+        <w:rPr>
+          <w:rFonts w:ascii="Times New Roman"/>
+          <w:b/>
+          <w:bCs/>
+          <w:sz w:val="24"/>
+          <w:szCs w:val="24"/>
+        </w:rPr>
+      </w:pPr>
+    </w:p>
+    <w:p>
+      <w:pPr>
+        <w:pStyle w:val="Body"/>
+        <w:ind w:firstLine="720"/>
+        <w:jc w:val="both"/>
+        <w:rPr>
+          <w:rFonts w:ascii="Times New Roman"/>
+          <w:b/>
+          <w:bCs/>
+          <w:sz w:val="24"/>
+          <w:szCs w:val="24"/>
+        </w:rPr>
+      </w:pPr>
+    </w:p>
+    <w:p>
+      <w:pPr>
+        <w:pStyle w:val="Body"/>
+        <w:ind w:firstLine="720"/>
+        <w:jc w:val="both"/>
+        <w:rPr>
+          <w:rFonts w:ascii="Times New Roman"/>
+          <w:b/>
+          <w:bCs/>
+          <w:sz w:val="24"/>
+          <w:szCs w:val="24"/>
+        </w:rPr>
+      </w:pPr>
+      <w:r>
+        <w:rPr>
+          <w:rFonts w:ascii="Times New Roman"/>
+          <w:b/>
+          <w:bCs/>
+          <w:sz w:val="24"/>
+          <w:szCs w:val="24"/>
+        </w:rPr>
+        <w:lastRenderedPageBreak/>
+        <w:t>10.6 Domain Model</w:t>
+      </w:r>
+    </w:p>
+    <w:p>
+      <w:pPr>
+        <w:rPr>
+          <w:lang w:val="en-US"/>
+        </w:rPr>
+      </w:pPr>
+      <w:r>
+        <w:rPr>
+          <w:noProof/>
+          <w:lang w:eastAsia="en-GB"/>
+        </w:rPr>
+        <w:drawing>
+          <wp:anchor distT="0" distB="0" distL="114300" distR="114300" simplePos="0" relativeHeight="251679744" behindDoc="1" locked="0" layoutInCell="1" allowOverlap="1" wp14:anchorId="51407E32" wp14:editId="32362246">
+            <wp:simplePos x="0" y="0"/>
+            <wp:positionH relativeFrom="column">
+              <wp:posOffset>-615950</wp:posOffset>
+            </wp:positionH>
+            <wp:positionV relativeFrom="paragraph">
+              <wp:posOffset>247015</wp:posOffset>
+            </wp:positionV>
+            <wp:extent cx="6925945" cy="7176770"/>
+            <wp:effectExtent l="0" t="0" r="8255" b="5080"/>
+            <wp:wrapTight wrapText="bothSides">
+              <wp:wrapPolygon edited="0">
+                <wp:start x="0" y="0"/>
+                <wp:lineTo x="0" y="21558"/>
+                <wp:lineTo x="21566" y="21558"/>
+                <wp:lineTo x="21566" y="0"/>
+                <wp:lineTo x="0" y="0"/>
+              </wp:wrapPolygon>
+            </wp:wrapTight>
+            <wp:docPr id="14" name="Picture 14" descr="C:\Users\Steven\Documents\MSc Software Development Course\Sem 2 - Apps and Web Development\1-- Apps Group Project--1\info for project\UML2.jpg"/>
+            <wp:cNvGraphicFramePr>
+              <a:graphicFrameLocks xmlns:a="http://schemas.openxmlformats.org/drawingml/2006/main" noChangeAspect="1"/>
+            </wp:cNvGraphicFramePr>
+            <a:graphic xmlns:a="http://schemas.openxmlformats.org/drawingml/2006/main">
+              <a:graphicData uri="http://schemas.openxmlformats.org/drawingml/2006/picture">
+                <pic:pic xmlns:pic="http://schemas.openxmlformats.org/drawingml/2006/picture">
+                  <pic:nvPicPr>
+                    <pic:cNvPr id="0" name="Picture 1" descr="C:\Users\Steven\Documents\MSc Software Development Course\Sem 2 - Apps and Web Development\1-- Apps Group Project--1\info for project\UML2.jpg"/>
+                    <pic:cNvPicPr>
+                      <a:picLocks noChangeAspect="1" noChangeArrowheads="1"/>
+                    </pic:cNvPicPr>
+                  </pic:nvPicPr>
+                  <pic:blipFill>
+                    <a:blip r:embed="rId28">
+                      <a:extLst>
+                        <a:ext uri="{28A0092B-C50C-407E-A947-70E740481C1C}">
+                          <a14:useLocalDpi xmlns:a14="http://schemas.microsoft.com/office/drawing/2010/main" val="0"/>
+                        </a:ext>
+                      </a:extLst>
+                    </a:blip>
+                    <a:srcRect/>
+                    <a:stretch>
+                      <a:fillRect/>
+                    </a:stretch>
+                  </pic:blipFill>
+                  <pic:spPr bwMode="auto">
+                    <a:xfrm>
+                      <a:off x="0" y="0"/>
+                      <a:ext cx="6925945" cy="7176770"/>
+                    </a:xfrm>
+                    <a:prstGeom prst="rect">
+                      <a:avLst/>
+                    </a:prstGeom>
+                    <a:noFill/>
+                    <a:ln>
+                      <a:noFill/>
+                    </a:ln>
+                  </pic:spPr>
+                </pic:pic>
+              </a:graphicData>
+            </a:graphic>
+            <wp14:sizeRelH relativeFrom="page">
+              <wp14:pctWidth>0</wp14:pctWidth>
+            </wp14:sizeRelH>
+            <wp14:sizeRelV relativeFrom="page">
+              <wp14:pctHeight>0</wp14:pctHeight>
+            </wp14:sizeRelV>
+          </wp:anchor>
+        </w:drawing>
+      </w:r>
+    </w:p>
+    <w:p>
+      <w:pPr>
+        <w:rPr>
+          <w:lang w:val="en-US"/>
+        </w:rPr>
+      </w:pPr>
+    </w:p>
+    <w:p>
+      <w:pPr>
+        <w:rPr>
+          <w:lang w:val="en-US"/>
+        </w:rPr>
+      </w:pPr>
+    </w:p>
+    <w:p>
+      <w:pPr>
+        <w:rPr>
+          <w:lang w:val="en-US"/>
+        </w:rPr>
+      </w:pPr>
+    </w:p>
+    <w:p>
+      <w:pPr>
+        <w:rPr>
+          <w:lang w:val="en-US"/>
+        </w:rPr>
+      </w:pPr>
+      <w:bookmarkStart w:id="0" w:name="_GoBack"/>
+      <w:bookmarkEnd w:id="0"/>
+    </w:p>
+    <w:p>
+      <w:pPr>
+        <w:pStyle w:val="Body"/>
+        <w:ind w:firstLine="720"/>
+        <w:jc w:val="both"/>
+        <w:rPr>
+          <w:rFonts w:ascii="Times New Roman"/>
+          <w:b/>
+          <w:bCs/>
+          <w:sz w:val="24"/>
+          <w:szCs w:val="24"/>
+        </w:rPr>
+      </w:pPr>
+      <w:r>
+        <w:rPr>
+          <w:rFonts w:ascii="Times New Roman"/>
+          <w:b/>
+          <w:bCs/>
+          <w:sz w:val="24"/>
+          <w:szCs w:val="24"/>
+        </w:rPr>
+        <w:lastRenderedPageBreak/>
+        <w:t>10.7 System Operations Contract</w:t>
+      </w:r>
+    </w:p>
+    <w:p>
+      <w:pPr>
+        <w:rPr>
+          <w:lang w:val="en-US"/>
+        </w:rPr>
+      </w:pPr>
+      <w:r>
+        <w:rPr>
+          <w:noProof/>
+          <w:lang w:eastAsia="en-GB"/>
+        </w:rPr>
+        <w:drawing>
+          <wp:anchor distT="0" distB="0" distL="114300" distR="114300" simplePos="0" relativeHeight="251680768" behindDoc="1" locked="0" layoutInCell="1" allowOverlap="1" wp14:anchorId="3705288C" wp14:editId="5BF15D99">
+            <wp:simplePos x="0" y="0"/>
+            <wp:positionH relativeFrom="column">
+              <wp:posOffset>-890270</wp:posOffset>
+            </wp:positionH>
+            <wp:positionV relativeFrom="paragraph">
+              <wp:posOffset>328930</wp:posOffset>
+            </wp:positionV>
+            <wp:extent cx="7327265" cy="7388225"/>
+            <wp:effectExtent l="0" t="0" r="6985" b="3175"/>
+            <wp:wrapTight wrapText="bothSides">
+              <wp:wrapPolygon edited="0">
+                <wp:start x="0" y="0"/>
+                <wp:lineTo x="0" y="21554"/>
+                <wp:lineTo x="21564" y="21554"/>
+                <wp:lineTo x="21564" y="0"/>
+                <wp:lineTo x="0" y="0"/>
+              </wp:wrapPolygon>
+            </wp:wrapTight>
+            <wp:docPr id="15" name="Picture 15" descr="C:\Users\Steven\Documents\MSc Software Development Course\Sem 2 - Apps and Web Development\1-- Apps Group Project--1\info for project\UML-SOC.jpg"/>
+            <wp:cNvGraphicFramePr>
+              <a:graphicFrameLocks xmlns:a="http://schemas.openxmlformats.org/drawingml/2006/main" noChangeAspect="1"/>
+            </wp:cNvGraphicFramePr>
+            <a:graphic xmlns:a="http://schemas.openxmlformats.org/drawingml/2006/main">
+              <a:graphicData uri="http://schemas.openxmlformats.org/drawingml/2006/picture">
+                <pic:pic xmlns:pic="http://schemas.openxmlformats.org/drawingml/2006/picture">
+                  <pic:nvPicPr>
+                    <pic:cNvPr id="0" name="Picture 2" descr="C:\Users\Steven\Documents\MSc Software Development Course\Sem 2 - Apps and Web Development\1-- Apps Group Project--1\info for project\UML-SOC.jpg"/>
+                    <pic:cNvPicPr>
+                      <a:picLocks noChangeAspect="1" noChangeArrowheads="1"/>
+                    </pic:cNvPicPr>
+                  </pic:nvPicPr>
+                  <pic:blipFill>
+                    <a:blip r:embed="rId29" cstate="print">
+                      <a:extLst>
+                        <a:ext uri="{28A0092B-C50C-407E-A947-70E740481C1C}">
+                          <a14:useLocalDpi xmlns:a14="http://schemas.microsoft.com/office/drawing/2010/main" val="0"/>
+                        </a:ext>
+                      </a:extLst>
+                    </a:blip>
+                    <a:srcRect/>
+                    <a:stretch>
+                      <a:fillRect/>
+                    </a:stretch>
+                  </pic:blipFill>
+                  <pic:spPr bwMode="auto">
+                    <a:xfrm>
+                      <a:off x="0" y="0"/>
+                      <a:ext cx="7327265" cy="7388225"/>
+                    </a:xfrm>
+                    <a:prstGeom prst="rect">
+                      <a:avLst/>
+                    </a:prstGeom>
+                    <a:noFill/>
+                    <a:ln>
+                      <a:noFill/>
+                    </a:ln>
+                  </pic:spPr>
+                </pic:pic>
+              </a:graphicData>
+            </a:graphic>
+            <wp14:sizeRelH relativeFrom="page">
+              <wp14:pctWidth>0</wp14:pctWidth>
+            </wp14:sizeRelH>
+            <wp14:sizeRelV relativeFrom="page">
+              <wp14:pctHeight>0</wp14:pctHeight>
+            </wp14:sizeRelV>
+          </wp:anchor>
+        </w:drawing>
+      </w:r>
+    </w:p>
+    <w:p>
+      <w:pPr>
+        <w:rPr>
+          <w:lang w:val="en-US"/>
+        </w:rPr>
+      </w:pPr>
+    </w:p>
+    <w:p>
+      <w:pPr>
+        <w:rPr>
+          <w:lang w:val="en-US"/>
+        </w:rPr>
+      </w:pPr>
+    </w:p>
     <w:sectPr>
-      <w:footerReference w:type="default" r:id="rId28"/>
+      <w:footerReference w:type="default" r:id="rId30"/>
       <w:pgSz w:w="11906" w:h="16838"/>
       <w:pgMar w:top="1440" w:right="1440" w:bottom="1440" w:left="1440" w:header="708" w:footer="708" w:gutter="0"/>
       <w:pgNumType w:start="0"/>
@@ -22209,7 +22637,7 @@
           <w:rPr>
             <w:noProof/>
           </w:rPr>
-          <w:t>18</w:t>
+          <w:t>17</w:t>
         </w:r>
         <w:r>
           <w:rPr>
@@ -27118,7 +27546,7 @@
   <a:extraClrSchemeLst/>
   <a:extLst>
     <a:ext uri="{05A4C25C-085E-4340-85A3-A5531E510DB2}">
-      <thm15:themeFamily xmlns:thm15="http://schemas.microsoft.com/office/thememl/2012/main" xmlns="" name="Office Theme" id="{62F939B6-93AF-4DB8-9C6B-D6C7DFDC589F}" vid="{4A3C46E8-61CC-4603-A589-7422A47A8E4A}"/>
+      <thm15:themeFamily xmlns="" xmlns:thm15="http://schemas.microsoft.com/office/thememl/2012/main" name="Office Theme" id="{62F939B6-93AF-4DB8-9C6B-D6C7DFDC589F}" vid="{4A3C46E8-61CC-4603-A589-7422A47A8E4A}"/>
     </a:ext>
   </a:extLst>
 </a:theme>
@@ -27148,7 +27576,7 @@
 </file>
 
 <file path=customXml/itemProps2.xml><?xml version="1.0" encoding="utf-8"?>
-<ds:datastoreItem xmlns:ds="http://schemas.openxmlformats.org/officeDocument/2006/customXml" ds:itemID="{3C992D70-1515-45AC-B29E-EE3D6C4A5A84}">
+<ds:datastoreItem xmlns:ds="http://schemas.openxmlformats.org/officeDocument/2006/customXml" ds:itemID="{981CA1B6-D601-4891-9957-6DD56349795A}">
   <ds:schemaRefs>
     <ds:schemaRef ds:uri="http://schemas.openxmlformats.org/officeDocument/2006/bibliography"/>
   </ds:schemaRefs>

</xml_diff>